<commit_message>
Added a comment to the code. Wrote a bit of documentation about preprocesing.
</commit_message>
<xml_diff>
--- a/HiRGC_documentation.docx
+++ b/HiRGC_documentation.docx
@@ -1787,6 +1787,24 @@
       <w:bookmarkEnd w:id="1"/>
     </w:p>
     <w:p>
+      <w:r>
+        <w:t>Pri pokretanju program kao argumente prima imena referentnog i ciljnog FASTA dokumenta. Nakon provjere točnosti unesenih argumenata može se započeti daljni proces. Cijeli algoritam možemo podijeliti u četiri cjeline</w:t>
+      </w:r>
+      <w:r>
+        <w:t xml:space="preserve">: pretprocesiranje, pohlepno podudaranje pomoću </w:t>
+      </w:r>
+      <w:r>
+        <w:rPr>
+          <w:i/>
+          <w:iCs/>
+        </w:rPr>
+        <w:t>hash</w:t>
+      </w:r>
+      <w:r>
+        <w:t xml:space="preserve"> tasblice, posprocesiranje i dekompresija. Svaka cjelina je opisana u nastavku.</w:t>
+      </w:r>
+    </w:p>
+    <w:p>
       <w:pPr>
         <w:rPr>
           <w:sz w:val="24"/>
@@ -1819,7 +1837,94 @@
       </w:r>
       <w:bookmarkEnd w:id="2"/>
     </w:p>
-    <w:p/>
+    <w:p>
+      <w:r>
+        <w:t xml:space="preserve">Pretprocesiranje je proces pripreme sekvenci </w:t>
+      </w:r>
+      <w:r>
+        <w:t>referentnog i ciljnog FASTA dokumenta</w:t>
+      </w:r>
+      <w:r>
+        <w:t xml:space="preserve"> </w:t>
+      </w:r>
+      <w:r>
+        <w:t xml:space="preserve">za daljnje uspoređivanje i kompresiju. </w:t>
+      </w:r>
+      <w:r>
+        <w:t xml:space="preserve">Cilj preprocesiranja je izolirati </w:t>
+      </w:r>
+      <w:r>
+        <w:t xml:space="preserve">sve znakove iz </w:t>
+      </w:r>
+      <w:r>
+        <w:t xml:space="preserve">sekvence </w:t>
+      </w:r>
+      <w:r>
+        <w:t xml:space="preserve">ciljnog FASTA dokumenta koji nisu unutar skupa znakova </w:t>
+      </w:r>
+      <w:r>
+        <w:t xml:space="preserve">Fi koji sadrži znakove </w:t>
+      </w:r>
+      <w:r>
+        <w:t>A, C, G, T. Prilikom uklanjanja tih znakova potrebno je sačuvati informacije o pozicijama i duljini intervala</w:t>
+      </w:r>
+      <w:r>
+        <w:t xml:space="preserve"> tih znakova</w:t>
+      </w:r>
+      <w:r>
+        <w:t xml:space="preserve"> u ciljnoj sekvenci.</w:t>
+      </w:r>
+      <w:r>
+        <w:t xml:space="preserve"> Za referentu sekvencu potrebno je </w:t>
+      </w:r>
+      <w:r>
+        <w:t xml:space="preserve">ukloniti sve znakove koji nisu unutar zadanog skupa znakova Fi. </w:t>
+      </w:r>
+      <w:r>
+        <w:t xml:space="preserve">Očuvane pomoćne informacije o znakovima koji se ne nalaze u skupu znakova Fi biti će potrebne kasnije pri dekompresiji i ponovnom sastavljanju cjelokupne ciljne sekvence. </w:t>
+      </w:r>
+    </w:p>
+    <w:p>
+      <w:r>
+        <w:t>Pretprocesiranje možemo podijeliti u tri dijela. Prvi dio je procesiranje ciljne sekvence, drugi dio je procesiranje referentne sekvence, a treći dio je spremanje pomoćnih infomracija o ciljnoj sekvenci u dokument.</w:t>
+      </w:r>
+    </w:p>
+    <w:p>
+      <w:r>
+        <w:t xml:space="preserve">Funkcija </w:t>
+      </w:r>
+      <w:r>
+        <w:rPr>
+          <w:i/>
+          <w:iCs/>
+        </w:rPr>
+        <w:t>target_preprocess()</w:t>
+      </w:r>
+      <w:r>
+        <w:t xml:space="preserve"> kao argument prima niz znakova </w:t>
+      </w:r>
+      <w:r>
+        <w:rPr>
+          <w:i/>
+          <w:iCs/>
+        </w:rPr>
+        <w:t>file_name</w:t>
+      </w:r>
+      <w:r>
+        <w:t xml:space="preserve"> koji predstavlja ime </w:t>
+      </w:r>
+      <w:r>
+        <w:t>FASTA dokumenta iz kojeg učitavamo ciljnu sekvencu. Funkcija započinje čitanjem redaka iz dokumenta i izdvajanjem prvog redka u kojem se nalaze informacije o sekvenci. Ostali redci se čitaju jedan po jedan</w:t>
+      </w:r>
+      <w:r>
+        <w:t xml:space="preserve"> i spremaju se u niz znakova, a duljina svakog retka se sprema u vektor brojeva. Nakon učitavanja svih redaka iz dokumenta u niz znakova zatvara se pristup dokumentu. </w:t>
+      </w:r>
+    </w:p>
+    <w:p>
+      <w:r>
+        <w:t xml:space="preserve">//nastaviti opis dalje – stala na liniji 73 – opisati do 255. </w:t>
+      </w:r>
+    </w:p>
     <w:p>
       <w:pPr>
         <w:pStyle w:val="Naslov2"/>
@@ -1941,7 +2046,6 @@
       </w:pPr>
       <w:bookmarkStart w:id="7" w:name="_Toc103122015"/>
       <w:r>
-        <w:lastRenderedPageBreak/>
         <w:t>Zaključak</w:t>
       </w:r>
       <w:bookmarkEnd w:id="7"/>
@@ -1993,7 +2097,6 @@
       </w:pPr>
       <w:bookmarkStart w:id="8" w:name="_Toc103122016"/>
       <w:r>
-        <w:lastRenderedPageBreak/>
         <w:t>Literatura</w:t>
       </w:r>
       <w:bookmarkEnd w:id="8"/>
@@ -2324,7 +2427,6 @@
       </w:pPr>
       <w:bookmarkStart w:id="9" w:name="_Toc103122017"/>
       <w:r>
-        <w:lastRenderedPageBreak/>
         <w:t>Sažetak</w:t>
       </w:r>
       <w:bookmarkEnd w:id="9"/>
@@ -5252,6 +5354,16 @@
 </file>
 
 <file path=customXml/item2.xml><?xml version="1.0" encoding="utf-8"?>
+<b:Sources xmlns:b="http://schemas.openxmlformats.org/officeDocument/2006/bibliography" xmlns="http://schemas.openxmlformats.org/officeDocument/2006/bibliography" SelectedStyle="\APASixthEditionOfficeOnline.xsl" StyleName="APA" Version="6"/>
+</file>
+
+<file path=customXml/item3.xml><?xml version="1.0" encoding="utf-8"?>
+<p:properties xmlns:p="http://schemas.microsoft.com/office/2006/metadata/properties" xmlns:xsi="http://www.w3.org/2001/XMLSchema-instance" xmlns:pc="http://schemas.microsoft.com/office/infopath/2007/PartnerControls">
+  <documentManagement/>
+</p:properties>
+</file>
+
+<file path=customXml/item4.xml><?xml version="1.0" encoding="utf-8"?>
 <ct:contentTypeSchema xmlns:ct="http://schemas.microsoft.com/office/2006/metadata/contentType" xmlns:ma="http://schemas.microsoft.com/office/2006/metadata/properties/metaAttributes" ct:_="" ma:_="" ma:contentTypeName="Document" ma:contentTypeID="0x0101003ADE942B1BC1DB4682A2017924DF2504" ma:contentTypeVersion="0" ma:contentTypeDescription="Create a new document." ma:contentTypeScope="" ma:versionID="25784210ee1ed778c7d8c963e4658048">
   <xsd:schema xmlns:xsd="http://www.w3.org/2001/XMLSchema" xmlns:xs="http://www.w3.org/2001/XMLSchema" xmlns:p="http://schemas.microsoft.com/office/2006/metadata/properties" targetNamespace="http://schemas.microsoft.com/office/2006/metadata/properties" ma:root="true" ma:fieldsID="0967b7be50301903c78f9c39c6fd9af8">
     <xsd:element name="properties">
@@ -5365,16 +5477,6 @@
 </ct:contentTypeSchema>
 </file>
 
-<file path=customXml/item3.xml><?xml version="1.0" encoding="utf-8"?>
-<p:properties xmlns:p="http://schemas.microsoft.com/office/2006/metadata/properties" xmlns:xsi="http://www.w3.org/2001/XMLSchema-instance" xmlns:pc="http://schemas.microsoft.com/office/infopath/2007/PartnerControls">
-  <documentManagement/>
-</p:properties>
-</file>
-
-<file path=customXml/item4.xml><?xml version="1.0" encoding="utf-8"?>
-<b:Sources xmlns:b="http://schemas.openxmlformats.org/officeDocument/2006/bibliography" xmlns="http://schemas.openxmlformats.org/officeDocument/2006/bibliography" SelectedStyle="\APASixthEditionOfficeOnline.xsl" StyleName="APA" Version="6"/>
-</file>
-
 <file path=customXml/itemProps1.xml><?xml version="1.0" encoding="utf-8"?>
 <ds:datastoreItem xmlns:ds="http://schemas.openxmlformats.org/officeDocument/2006/customXml" ds:itemID="{063F5F53-F2D0-4F91-A89C-261D90B58C5D}">
   <ds:schemaRefs>
@@ -5384,17 +5486,9 @@
 </file>
 
 <file path=customXml/itemProps2.xml><?xml version="1.0" encoding="utf-8"?>
-<ds:datastoreItem xmlns:ds="http://schemas.openxmlformats.org/officeDocument/2006/customXml" ds:itemID="{9CE40D3D-723C-40D5-85EE-985A2EBC0203}">
+<ds:datastoreItem xmlns:ds="http://schemas.openxmlformats.org/officeDocument/2006/customXml" ds:itemID="{CE9DB664-D670-4291-89FA-8F14F967660E}">
   <ds:schemaRefs>
-    <ds:schemaRef ds:uri="http://schemas.microsoft.com/office/2006/metadata/contentType"/>
-    <ds:schemaRef ds:uri="http://schemas.microsoft.com/office/2006/metadata/properties/metaAttributes"/>
-    <ds:schemaRef ds:uri="http://www.w3.org/2001/XMLSchema"/>
-    <ds:schemaRef ds:uri="http://schemas.microsoft.com/office/2006/metadata/properties"/>
-    <ds:schemaRef ds:uri="http://schemas.openxmlformats.org/package/2006/metadata/core-properties"/>
-    <ds:schemaRef ds:uri="http://purl.org/dc/elements/1.1/"/>
-    <ds:schemaRef ds:uri="http://purl.org/dc/terms/"/>
-    <ds:schemaRef ds:uri="http://schemas.microsoft.com/internal/obd"/>
-    <ds:schemaRef ds:uri="http://schemas.microsoft.com/office/infopath/2007/PartnerControls"/>
+    <ds:schemaRef ds:uri="http://schemas.openxmlformats.org/officeDocument/2006/bibliography"/>
   </ds:schemaRefs>
 </ds:datastoreItem>
 </file>
@@ -5409,9 +5503,17 @@
 </file>
 
 <file path=customXml/itemProps4.xml><?xml version="1.0" encoding="utf-8"?>
-<ds:datastoreItem xmlns:ds="http://schemas.openxmlformats.org/officeDocument/2006/customXml" ds:itemID="{CE9DB664-D670-4291-89FA-8F14F967660E}">
+<ds:datastoreItem xmlns:ds="http://schemas.openxmlformats.org/officeDocument/2006/customXml" ds:itemID="{9CE40D3D-723C-40D5-85EE-985A2EBC0203}">
   <ds:schemaRefs>
-    <ds:schemaRef ds:uri="http://schemas.openxmlformats.org/officeDocument/2006/bibliography"/>
+    <ds:schemaRef ds:uri="http://schemas.microsoft.com/office/2006/metadata/contentType"/>
+    <ds:schemaRef ds:uri="http://schemas.microsoft.com/office/2006/metadata/properties/metaAttributes"/>
+    <ds:schemaRef ds:uri="http://www.w3.org/2001/XMLSchema"/>
+    <ds:schemaRef ds:uri="http://schemas.microsoft.com/office/2006/metadata/properties"/>
+    <ds:schemaRef ds:uri="http://schemas.openxmlformats.org/package/2006/metadata/core-properties"/>
+    <ds:schemaRef ds:uri="http://purl.org/dc/elements/1.1/"/>
+    <ds:schemaRef ds:uri="http://purl.org/dc/terms/"/>
+    <ds:schemaRef ds:uri="http://schemas.microsoft.com/internal/obd"/>
+    <ds:schemaRef ds:uri="http://schemas.microsoft.com/office/infopath/2007/PartnerControls"/>
   </ds:schemaRefs>
 </ds:datastoreItem>
 </file>
</xml_diff>

<commit_message>
Documentation for preprocessing written.
</commit_message>
<xml_diff>
--- a/HiRGC_documentation.docx
+++ b/HiRGC_documentation.docx
@@ -1801,7 +1801,19 @@
         <w:t>hash</w:t>
       </w:r>
       <w:r>
-        <w:t xml:space="preserve"> tasblice, posprocesiranje i dekompresija. Svaka cjelina je opisana u nastavku.</w:t>
+        <w:t xml:space="preserve"> tasblice, posprocesiranje i dekompresija. Svaka cjelina je opisana u nastavku</w:t>
+      </w:r>
+      <w:r>
+        <w:t xml:space="preserve"> uz</w:t>
+      </w:r>
+      <w:r>
+        <w:t xml:space="preserve"> pripadajući</w:t>
+      </w:r>
+      <w:r>
+        <w:t xml:space="preserve"> primjer</w:t>
+      </w:r>
+      <w:r>
+        <w:t>.</w:t>
       </w:r>
     </w:p>
     <w:p>
@@ -1842,49 +1854,32 @@
         <w:t xml:space="preserve">Pretprocesiranje je proces pripreme sekvenci </w:t>
       </w:r>
       <w:r>
-        <w:t>referentnog i ciljnog FASTA dokumenta</w:t>
+        <w:t xml:space="preserve">referentnog i ciljnog FASTA dokumenta </w:t>
+      </w:r>
+      <w:r>
+        <w:t xml:space="preserve">za daljnje uspoređivanje i kompresiju. </w:t>
+      </w:r>
+      <w:r>
+        <w:t xml:space="preserve">Cilj </w:t>
+      </w:r>
+      <w:r>
+        <w:t xml:space="preserve">pretprcesiranja je izdvojiti znakove A,C,G i T iz sekvenci ciljnog i referentnog FASTA dokumenta. </w:t>
+      </w:r>
+      <w:r>
+        <w:t xml:space="preserve">Prilikom uklanjanja preostalih znakova iz ciljne sekvence, potrebno je sačuvati poziciju intervala tih znakova i duljinu intervala. Pri obradi referentne sekvence, potrebno je ukloniti preostale znakove, ali nije potrebno sačuvati informacije o njihovoj poziciji. </w:t>
+      </w:r>
+      <w:r>
+        <w:t xml:space="preserve">Očuvane pomoćne informacije o znakovima koji se ne nalaze u skupu znakova </w:t>
+      </w:r>
+      <w:r>
+        <w:t>A,C,G,T</w:t>
+      </w:r>
+      <w:r>
+        <w:t xml:space="preserve"> biti će potrebne kasnije pri dekompresiji i ponovnom sastavljanju cjelokupne ciljne sekvence. </w:t>
       </w:r>
       <w:r>
         <w:t xml:space="preserve"> </w:t>
       </w:r>
-      <w:r>
-        <w:t xml:space="preserve">za daljnje uspoređivanje i kompresiju. </w:t>
-      </w:r>
-      <w:r>
-        <w:t xml:space="preserve">Cilj preprocesiranja je izolirati </w:t>
-      </w:r>
-      <w:r>
-        <w:t xml:space="preserve">sve znakove iz </w:t>
-      </w:r>
-      <w:r>
-        <w:t xml:space="preserve">sekvence </w:t>
-      </w:r>
-      <w:r>
-        <w:t xml:space="preserve">ciljnog FASTA dokumenta koji nisu unutar skupa znakova </w:t>
-      </w:r>
-      <w:r>
-        <w:t xml:space="preserve">Fi koji sadrži znakove </w:t>
-      </w:r>
-      <w:r>
-        <w:t>A, C, G, T. Prilikom uklanjanja tih znakova potrebno je sačuvati informacije o pozicijama i duljini intervala</w:t>
-      </w:r>
-      <w:r>
-        <w:t xml:space="preserve"> tih znakova</w:t>
-      </w:r>
-      <w:r>
-        <w:t xml:space="preserve"> u ciljnoj sekvenci.</w:t>
-      </w:r>
-      <w:r>
-        <w:t xml:space="preserve"> Za referentu sekvencu potrebno je </w:t>
-      </w:r>
-      <w:r>
-        <w:t xml:space="preserve">ukloniti sve znakove koji nisu unutar zadanog skupa znakova Fi. </w:t>
-      </w:r>
-      <w:r>
-        <w:t xml:space="preserve">Očuvane pomoćne informacije o znakovima koji se ne nalaze u skupu znakova Fi biti će potrebne kasnije pri dekompresiji i ponovnom sastavljanju cjelokupne ciljne sekvence. </w:t>
-      </w:r>
-    </w:p>
-    <w:p>
       <w:r>
         <w:t>Pretprocesiranje možemo podijeliti u tri dijela. Prvi dio je procesiranje ciljne sekvence, drugi dio je procesiranje referentne sekvence, a treći dio je spremanje pomoćnih infomracija o ciljnoj sekvenci u dokument.</w:t>
       </w:r>
@@ -1914,17 +1909,236 @@
         <w:t xml:space="preserve"> koji predstavlja ime </w:t>
       </w:r>
       <w:r>
-        <w:t>FASTA dokumenta iz kojeg učitavamo ciljnu sekvencu. Funkcija započinje čitanjem redaka iz dokumenta i izdvajanjem prvog redka u kojem se nalaze informacije o sekvenci. Ostali redci se čitaju jedan po jedan</w:t>
-      </w:r>
-      <w:r>
-        <w:t xml:space="preserve"> i spremaju se u niz znakova, a duljina svakog retka se sprema u vektor brojeva. Nakon učitavanja svih redaka iz dokumenta u niz znakova zatvara se pristup dokumentu. </w:t>
-      </w:r>
-    </w:p>
-    <w:p>
-      <w:r>
-        <w:t xml:space="preserve">//nastaviti opis dalje – stala na liniji 73 – opisati do 255. </w:t>
-      </w:r>
-    </w:p>
+        <w:t>FASTA dokumenta iz kojeg učitavamo ciljnu sekvencu. Funkcija započinje čitanjem redaka iz dokumenta i izdvajanjem prvog redka u kojem se nalaze informacije o sekvenci</w:t>
+      </w:r>
+      <w:r>
+        <w:t xml:space="preserve"> u niz znakova </w:t>
+      </w:r>
+      <w:r>
+        <w:rPr>
+          <w:i/>
+          <w:iCs/>
+        </w:rPr>
+        <w:t>id_tg</w:t>
+      </w:r>
+      <w:r>
+        <w:t>. Ostali redci se čitaju jedan po jedan</w:t>
+      </w:r>
+      <w:r>
+        <w:t xml:space="preserve"> i spremaju se u niz znakova</w:t>
+      </w:r>
+      <w:r>
+        <w:t xml:space="preserve"> </w:t>
+      </w:r>
+      <w:r>
+        <w:rPr>
+          <w:i/>
+          <w:iCs/>
+        </w:rPr>
+        <w:t>t_seq_L</w:t>
+      </w:r>
+      <w:r>
+        <w:t>, a duljina svakog retka se sprema u vektor brojeva</w:t>
+      </w:r>
+      <w:r>
+        <w:t xml:space="preserve"> </w:t>
+      </w:r>
+      <w:r>
+        <w:rPr>
+          <w:i/>
+          <w:iCs/>
+        </w:rPr>
+        <w:t>t_seq_len</w:t>
+      </w:r>
+      <w:r>
+        <w:t xml:space="preserve">. Nakon učitavanja svih redaka iz dokumenta u niz znakova zatvara se pristup dokumentu. </w:t>
+      </w:r>
+      <w:r>
+        <w:t>Prvo se pretražuju sva mala slova u sekvenci, sprema se pozicija prvog pronađenog malog slova u intervalu i duljina intervala. Sv</w:t>
+      </w:r>
+      <w:r>
+        <w:t>i znakovi koji su slova</w:t>
+      </w:r>
+      <w:r>
+        <w:t xml:space="preserve"> </w:t>
+      </w:r>
+      <w:r>
+        <w:t xml:space="preserve">se pretvore u velika slova i prepisuju u novi niz </w:t>
+      </w:r>
+      <w:r>
+        <w:t xml:space="preserve">znakova </w:t>
+      </w:r>
+      <w:r>
+        <w:rPr>
+          <w:i/>
+          <w:iCs/>
+        </w:rPr>
+        <w:t>t_seq_L1</w:t>
+      </w:r>
+      <w:r>
+        <w:t xml:space="preserve"> .</w:t>
+      </w:r>
+      <w:r>
+        <w:t xml:space="preserve"> N</w:t>
+      </w:r>
+      <w:r>
+        <w:t xml:space="preserve">astavlja se pretraga i spremanje pozicije prvog pronađenog </w:t>
+      </w:r>
+      <w:r>
+        <w:t>znaka</w:t>
+      </w:r>
+      <w:r>
+        <w:t xml:space="preserve"> N i duljina intervala. </w:t>
+      </w:r>
+      <w:r>
+        <w:t xml:space="preserve">Uklanjaju se znakovi N i preostali znakovi se prepisuju u novi niz znakova </w:t>
+      </w:r>
+      <w:r>
+        <w:rPr>
+          <w:i/>
+          <w:iCs/>
+        </w:rPr>
+        <w:t>t_seq_L2</w:t>
+      </w:r>
+      <w:r>
+        <w:t xml:space="preserve">. Posljednji prolaz kroz seqvencu sprema pozicije prvog pronađenog znaka koji nije A,C,G,T, sprema sve znakove u intervalu i duljinu tog intervala. Prepisivanjem znakova A,C,G,T u novi niz znakova </w:t>
+      </w:r>
+      <w:r>
+        <w:rPr>
+          <w:i/>
+          <w:iCs/>
+        </w:rPr>
+        <w:t>t_seq_L3</w:t>
+      </w:r>
+      <w:r>
+        <w:t xml:space="preserve"> dobije se konačna sekvenca. Radi lakše usporedbe i uštede memorije, nad sekvencom se vrši enkodiranje znakova prema pravilu: znak A se zamijenjuje znakom 0, znak C znakom 1, znak G znakom 2 i znak T znakom 3. </w:t>
+      </w:r>
+      <w:r>
+        <w:t xml:space="preserve">Konačna sekvenca koja se koristi za daljnju usporedbu nalazi se u nizu znakova </w:t>
+      </w:r>
+      <w:r>
+        <w:rPr>
+          <w:i/>
+          <w:iCs/>
+        </w:rPr>
+        <w:t>t_final</w:t>
+      </w:r>
+      <w:r>
+        <w:t>.</w:t>
+      </w:r>
+    </w:p>
+    <w:p>
+      <w:r>
+        <w:t xml:space="preserve">Funkcija </w:t>
+      </w:r>
+      <w:r>
+        <w:rPr>
+          <w:i/>
+          <w:iCs/>
+        </w:rPr>
+        <w:t>reference_preprocess()</w:t>
+      </w:r>
+      <w:r>
+        <w:t xml:space="preserve"> kao argument prima niz znakova </w:t>
+      </w:r>
+      <w:r>
+        <w:rPr>
+          <w:i/>
+          <w:iCs/>
+        </w:rPr>
+        <w:t>file_name</w:t>
+      </w:r>
+      <w:r>
+        <w:t xml:space="preserve"> koji predstavlja ime FASTA dokuemnta iz kojeg učitavamo referentnu sekvencu. </w:t>
+      </w:r>
+      <w:r>
+        <w:t xml:space="preserve">Izdvojimo prvi redak sa informacijama o referentnoj sekvenci, a ostale redke spremimo u niz znakova </w:t>
+      </w:r>
+      <w:r>
+        <w:rPr>
+          <w:i/>
+          <w:iCs/>
+        </w:rPr>
+        <w:t>r_seq_L</w:t>
+      </w:r>
+      <w:r>
+        <w:t xml:space="preserve">. </w:t>
+      </w:r>
+      <w:r>
+        <w:t xml:space="preserve">Vrši se pretvorba znakova u velike znakove i prepisivanje u novi niz znakova </w:t>
+      </w:r>
+      <w:r>
+        <w:rPr>
+          <w:i/>
+          <w:iCs/>
+        </w:rPr>
+        <w:t>r_seq_L1</w:t>
+      </w:r>
+      <w:r>
+        <w:t xml:space="preserve">. Potrebno je ukloniti sve znakove koji nisu A,C,G ili T, stoga se samo ti znakovi prepisuju u novi niz znakova </w:t>
+      </w:r>
+      <w:r>
+        <w:rPr>
+          <w:i/>
+          <w:iCs/>
+        </w:rPr>
+        <w:t>r_seq_L3</w:t>
+      </w:r>
+      <w:r>
+        <w:t xml:space="preserve">. Konačno se vrši enkodiranje prema istom pravilu za enkodiranje ciljne sekvence. Konačna sekvencakoja se koristi u daljnjoj usporedbi je spremljena u niz znakova </w:t>
+      </w:r>
+      <w:r>
+        <w:rPr>
+          <w:i/>
+          <w:iCs/>
+        </w:rPr>
+        <w:t>r_final</w:t>
+      </w:r>
+      <w:r>
+        <w:t>.</w:t>
+      </w:r>
+    </w:p>
+    <w:p>
+      <w:r>
+        <w:t xml:space="preserve">Funkcija </w:t>
+      </w:r>
+      <w:r>
+        <w:rPr>
+          <w:i/>
+          <w:iCs/>
+        </w:rPr>
+        <w:t>saveDataToFile()</w:t>
+      </w:r>
+      <w:r>
+        <w:t xml:space="preserve"> </w:t>
+      </w:r>
+      <w:r>
+        <w:t xml:space="preserve">kao argument prima pokazivač na izlazni tok datoteke </w:t>
+      </w:r>
+      <w:r>
+        <w:rPr>
+          <w:i/>
+          <w:iCs/>
+        </w:rPr>
+        <w:t>&amp;myfile</w:t>
+      </w:r>
+      <w:r>
+        <w:t xml:space="preserve">, a služi za spremanje </w:t>
+      </w:r>
+      <w:r>
+        <w:t xml:space="preserve">dodatnih informacija o ciljnoj sekvenci. </w:t>
+      </w:r>
+      <w:r>
+        <w:t xml:space="preserve">U dokument prvo se upisuje dužina intervala malih znakova i njihova duljina. Zatim se u sljedeći red upisuje dužina intervala znakova N i njihova duljina. </w:t>
+      </w:r>
+      <w:r>
+        <w:t>Par interval i njegova duljina međusobno su odvojeni znakom „-“, a parovi su odvojeni razmakom.</w:t>
+      </w:r>
+      <w:r>
+        <w:t xml:space="preserve"> Posljednje se upisuje dužina intervala znakova koji nisu A,C,G,T ili N i svi znakovi u intervalu. Par dužina intervala i pripadajući znakovi koji čine interval odvojeni su znakom „-“, a parovi su odvojeni razmakom.</w:t>
+      </w:r>
+    </w:p>
+    <w:p/>
     <w:p>
       <w:pPr>
         <w:pStyle w:val="Naslov2"/>
@@ -5354,16 +5568,6 @@
 </file>
 
 <file path=customXml/item2.xml><?xml version="1.0" encoding="utf-8"?>
-<b:Sources xmlns:b="http://schemas.openxmlformats.org/officeDocument/2006/bibliography" xmlns="http://schemas.openxmlformats.org/officeDocument/2006/bibliography" SelectedStyle="\APASixthEditionOfficeOnline.xsl" StyleName="APA" Version="6"/>
-</file>
-
-<file path=customXml/item3.xml><?xml version="1.0" encoding="utf-8"?>
-<p:properties xmlns:p="http://schemas.microsoft.com/office/2006/metadata/properties" xmlns:xsi="http://www.w3.org/2001/XMLSchema-instance" xmlns:pc="http://schemas.microsoft.com/office/infopath/2007/PartnerControls">
-  <documentManagement/>
-</p:properties>
-</file>
-
-<file path=customXml/item4.xml><?xml version="1.0" encoding="utf-8"?>
 <ct:contentTypeSchema xmlns:ct="http://schemas.microsoft.com/office/2006/metadata/contentType" xmlns:ma="http://schemas.microsoft.com/office/2006/metadata/properties/metaAttributes" ct:_="" ma:_="" ma:contentTypeName="Document" ma:contentTypeID="0x0101003ADE942B1BC1DB4682A2017924DF2504" ma:contentTypeVersion="0" ma:contentTypeDescription="Create a new document." ma:contentTypeScope="" ma:versionID="25784210ee1ed778c7d8c963e4658048">
   <xsd:schema xmlns:xsd="http://www.w3.org/2001/XMLSchema" xmlns:xs="http://www.w3.org/2001/XMLSchema" xmlns:p="http://schemas.microsoft.com/office/2006/metadata/properties" targetNamespace="http://schemas.microsoft.com/office/2006/metadata/properties" ma:root="true" ma:fieldsID="0967b7be50301903c78f9c39c6fd9af8">
     <xsd:element name="properties">
@@ -5477,6 +5681,16 @@
 </ct:contentTypeSchema>
 </file>
 
+<file path=customXml/item3.xml><?xml version="1.0" encoding="utf-8"?>
+<p:properties xmlns:p="http://schemas.microsoft.com/office/2006/metadata/properties" xmlns:xsi="http://www.w3.org/2001/XMLSchema-instance" xmlns:pc="http://schemas.microsoft.com/office/infopath/2007/PartnerControls">
+  <documentManagement/>
+</p:properties>
+</file>
+
+<file path=customXml/item4.xml><?xml version="1.0" encoding="utf-8"?>
+<b:Sources xmlns:b="http://schemas.openxmlformats.org/officeDocument/2006/bibliography" xmlns="http://schemas.openxmlformats.org/officeDocument/2006/bibliography" SelectedStyle="\APASixthEditionOfficeOnline.xsl" StyleName="APA" Version="6"/>
+</file>
+
 <file path=customXml/itemProps1.xml><?xml version="1.0" encoding="utf-8"?>
 <ds:datastoreItem xmlns:ds="http://schemas.openxmlformats.org/officeDocument/2006/customXml" ds:itemID="{063F5F53-F2D0-4F91-A89C-261D90B58C5D}">
   <ds:schemaRefs>
@@ -5486,9 +5700,17 @@
 </file>
 
 <file path=customXml/itemProps2.xml><?xml version="1.0" encoding="utf-8"?>
-<ds:datastoreItem xmlns:ds="http://schemas.openxmlformats.org/officeDocument/2006/customXml" ds:itemID="{CE9DB664-D670-4291-89FA-8F14F967660E}">
+<ds:datastoreItem xmlns:ds="http://schemas.openxmlformats.org/officeDocument/2006/customXml" ds:itemID="{9CE40D3D-723C-40D5-85EE-985A2EBC0203}">
   <ds:schemaRefs>
-    <ds:schemaRef ds:uri="http://schemas.openxmlformats.org/officeDocument/2006/bibliography"/>
+    <ds:schemaRef ds:uri="http://schemas.microsoft.com/office/2006/metadata/contentType"/>
+    <ds:schemaRef ds:uri="http://schemas.microsoft.com/office/2006/metadata/properties/metaAttributes"/>
+    <ds:schemaRef ds:uri="http://www.w3.org/2001/XMLSchema"/>
+    <ds:schemaRef ds:uri="http://schemas.microsoft.com/office/2006/metadata/properties"/>
+    <ds:schemaRef ds:uri="http://schemas.openxmlformats.org/package/2006/metadata/core-properties"/>
+    <ds:schemaRef ds:uri="http://purl.org/dc/elements/1.1/"/>
+    <ds:schemaRef ds:uri="http://purl.org/dc/terms/"/>
+    <ds:schemaRef ds:uri="http://schemas.microsoft.com/internal/obd"/>
+    <ds:schemaRef ds:uri="http://schemas.microsoft.com/office/infopath/2007/PartnerControls"/>
   </ds:schemaRefs>
 </ds:datastoreItem>
 </file>
@@ -5503,17 +5725,9 @@
 </file>
 
 <file path=customXml/itemProps4.xml><?xml version="1.0" encoding="utf-8"?>
-<ds:datastoreItem xmlns:ds="http://schemas.openxmlformats.org/officeDocument/2006/customXml" ds:itemID="{9CE40D3D-723C-40D5-85EE-985A2EBC0203}">
+<ds:datastoreItem xmlns:ds="http://schemas.openxmlformats.org/officeDocument/2006/customXml" ds:itemID="{CE9DB664-D670-4291-89FA-8F14F967660E}">
   <ds:schemaRefs>
-    <ds:schemaRef ds:uri="http://schemas.microsoft.com/office/2006/metadata/contentType"/>
-    <ds:schemaRef ds:uri="http://schemas.microsoft.com/office/2006/metadata/properties/metaAttributes"/>
-    <ds:schemaRef ds:uri="http://www.w3.org/2001/XMLSchema"/>
-    <ds:schemaRef ds:uri="http://schemas.microsoft.com/office/2006/metadata/properties"/>
-    <ds:schemaRef ds:uri="http://schemas.openxmlformats.org/package/2006/metadata/core-properties"/>
-    <ds:schemaRef ds:uri="http://purl.org/dc/elements/1.1/"/>
-    <ds:schemaRef ds:uri="http://purl.org/dc/terms/"/>
-    <ds:schemaRef ds:uri="http://schemas.microsoft.com/internal/obd"/>
-    <ds:schemaRef ds:uri="http://schemas.microsoft.com/office/infopath/2007/PartnerControls"/>
+    <ds:schemaRef ds:uri="http://schemas.openxmlformats.org/officeDocument/2006/bibliography"/>
   </ds:schemaRefs>
 </ds:datastoreItem>
 </file>
</xml_diff>

<commit_message>
Added info about greedy matching, postprocessing and decompression
</commit_message>
<xml_diff>
--- a/HiRGC_documentation.docx
+++ b/HiRGC_documentation.docx
@@ -1387,14 +1387,6 @@
           <w:szCs w:val="24"/>
         </w:rPr>
       </w:pPr>
-    </w:p>
-    <w:p>
-      <w:pPr>
-        <w:rPr>
-          <w:sz w:val="24"/>
-          <w:szCs w:val="24"/>
-        </w:rPr>
-      </w:pPr>
       <w:r>
         <w:rPr>
           <w:sz w:val="24"/>
@@ -1787,32 +1779,97 @@
       <w:bookmarkEnd w:id="1"/>
     </w:p>
     <w:p>
-      <w:r>
-        <w:t>Pri pokretanju program kao argumente prima imena referentnog i ciljnog FASTA dokumenta. Nakon provjere točnosti unesenih argumenata može se započeti daljni proces. Cijeli algoritam možemo podijeliti u četiri cjeline</w:t>
-      </w:r>
-      <w:r>
+      <w:pPr>
+        <w:ind w:firstLine="360"/>
+        <w:rPr>
+          <w:sz w:val="24"/>
+          <w:szCs w:val="24"/>
+        </w:rPr>
+      </w:pPr>
+      <w:r>
+        <w:rPr>
+          <w:sz w:val="24"/>
+          <w:szCs w:val="24"/>
+        </w:rPr>
+        <w:t>Pri pokretanju program kao argumente prima imena referentnog i ciljnog FASTA dokumenta. Nakon provjere točnosti unesenih argumenata može se započeti daljn</w:t>
+      </w:r>
+      <w:r>
+        <w:rPr>
+          <w:sz w:val="24"/>
+          <w:szCs w:val="24"/>
+        </w:rPr>
+        <w:t>j</w:t>
+      </w:r>
+      <w:r>
+        <w:rPr>
+          <w:sz w:val="24"/>
+          <w:szCs w:val="24"/>
+        </w:rPr>
+        <w:t>i proces. Cijeli algoritam možemo podijeliti u četiri cjeline</w:t>
+      </w:r>
+      <w:r>
+        <w:rPr>
+          <w:sz w:val="24"/>
+          <w:szCs w:val="24"/>
+        </w:rPr>
         <w:t xml:space="preserve">: pretprocesiranje, pohlepno podudaranje pomoću </w:t>
       </w:r>
       <w:r>
         <w:rPr>
           <w:i/>
           <w:iCs/>
+          <w:sz w:val="24"/>
+          <w:szCs w:val="24"/>
         </w:rPr>
         <w:t>hash</w:t>
       </w:r>
       <w:r>
-        <w:t xml:space="preserve"> tasblice, posprocesiranje i dekompresija. Svaka cjelina je opisana u nastavku</w:t>
-      </w:r>
-      <w:r>
+        <w:rPr>
+          <w:sz w:val="24"/>
+          <w:szCs w:val="24"/>
+        </w:rPr>
+        <w:t xml:space="preserve"> tablice, pos</w:t>
+      </w:r>
+      <w:r>
+        <w:rPr>
+          <w:sz w:val="24"/>
+          <w:szCs w:val="24"/>
+        </w:rPr>
+        <w:t>t</w:t>
+      </w:r>
+      <w:r>
+        <w:rPr>
+          <w:sz w:val="24"/>
+          <w:szCs w:val="24"/>
+        </w:rPr>
+        <w:t>procesiranje i dekompresija. Svaka cjelina je opisana u nastavku</w:t>
+      </w:r>
+      <w:r>
+        <w:rPr>
+          <w:sz w:val="24"/>
+          <w:szCs w:val="24"/>
+        </w:rPr>
         <w:t xml:space="preserve"> uz</w:t>
       </w:r>
       <w:r>
+        <w:rPr>
+          <w:sz w:val="24"/>
+          <w:szCs w:val="24"/>
+        </w:rPr>
         <w:t xml:space="preserve"> pripadajući</w:t>
       </w:r>
       <w:r>
+        <w:rPr>
+          <w:sz w:val="24"/>
+          <w:szCs w:val="24"/>
+        </w:rPr>
         <w:t xml:space="preserve"> primjer</w:t>
       </w:r>
       <w:r>
+        <w:rPr>
+          <w:sz w:val="24"/>
+          <w:szCs w:val="24"/>
+        </w:rPr>
         <w:t>.</w:t>
       </w:r>
     </w:p>
@@ -1850,292 +1907,675 @@
       <w:bookmarkEnd w:id="2"/>
     </w:p>
     <w:p>
-      <w:r>
+      <w:pPr>
+        <w:ind w:firstLine="708"/>
+        <w:rPr>
+          <w:sz w:val="24"/>
+          <w:szCs w:val="24"/>
+        </w:rPr>
+      </w:pPr>
+      <w:r>
+        <w:rPr>
+          <w:sz w:val="24"/>
+          <w:szCs w:val="24"/>
+        </w:rPr>
         <w:t xml:space="preserve">Pretprocesiranje je proces pripreme sekvenci </w:t>
       </w:r>
       <w:r>
+        <w:rPr>
+          <w:sz w:val="24"/>
+          <w:szCs w:val="24"/>
+        </w:rPr>
         <w:t xml:space="preserve">referentnog i ciljnog FASTA dokumenta </w:t>
       </w:r>
       <w:r>
+        <w:rPr>
+          <w:sz w:val="24"/>
+          <w:szCs w:val="24"/>
+        </w:rPr>
         <w:t xml:space="preserve">za daljnje uspoređivanje i kompresiju. </w:t>
       </w:r>
       <w:r>
+        <w:rPr>
+          <w:sz w:val="24"/>
+          <w:szCs w:val="24"/>
+        </w:rPr>
         <w:t xml:space="preserve">Cilj </w:t>
       </w:r>
       <w:r>
-        <w:t xml:space="preserve">pretprcesiranja je izdvojiti znakove A,C,G i T iz sekvenci ciljnog i referentnog FASTA dokumenta. </w:t>
-      </w:r>
-      <w:r>
+        <w:rPr>
+          <w:sz w:val="24"/>
+          <w:szCs w:val="24"/>
+        </w:rPr>
+        <w:t>pretpr</w:t>
+      </w:r>
+      <w:r>
+        <w:rPr>
+          <w:sz w:val="24"/>
+          <w:szCs w:val="24"/>
+        </w:rPr>
+        <w:t>o</w:t>
+      </w:r>
+      <w:r>
+        <w:rPr>
+          <w:sz w:val="24"/>
+          <w:szCs w:val="24"/>
+        </w:rPr>
+        <w:t xml:space="preserve">cesiranja je izdvojiti znakove A,C,G i T iz sekvenci ciljnog i referentnog FASTA dokumenta. </w:t>
+      </w:r>
+      <w:r>
+        <w:rPr>
+          <w:sz w:val="24"/>
+          <w:szCs w:val="24"/>
+        </w:rPr>
         <w:t xml:space="preserve">Prilikom uklanjanja preostalih znakova iz ciljne sekvence, potrebno je sačuvati poziciju intervala tih znakova i duljinu intervala. Pri obradi referentne sekvence, potrebno je ukloniti preostale znakove, ali nije potrebno sačuvati informacije o njihovoj poziciji. </w:t>
       </w:r>
       <w:r>
+        <w:rPr>
+          <w:sz w:val="24"/>
+          <w:szCs w:val="24"/>
+        </w:rPr>
         <w:t xml:space="preserve">Očuvane pomoćne informacije o znakovima koji se ne nalaze u skupu znakova </w:t>
       </w:r>
       <w:r>
+        <w:rPr>
+          <w:sz w:val="24"/>
+          <w:szCs w:val="24"/>
+        </w:rPr>
         <w:t>A,C,G,T</w:t>
       </w:r>
       <w:r>
-        <w:t xml:space="preserve"> biti će potrebne kasnije pri dekompresiji i ponovnom sastavljanju cjelokupne ciljne sekvence. </w:t>
-      </w:r>
-      <w:r>
+        <w:rPr>
+          <w:sz w:val="24"/>
+          <w:szCs w:val="24"/>
+        </w:rPr>
+        <w:t xml:space="preserve"> bit će potrebne kasnije pri dekompresiji i ponovnom sastavljanju cjelokupne ciljne sekvence. </w:t>
+      </w:r>
+      <w:r>
+        <w:rPr>
+          <w:sz w:val="24"/>
+          <w:szCs w:val="24"/>
+        </w:rPr>
         <w:t xml:space="preserve"> </w:t>
       </w:r>
       <w:r>
-        <w:t>Pretprocesiranje možemo podijeliti u tri dijela. Prvi dio je procesiranje ciljne sekvence, drugi dio je procesiranje referentne sekvence, a treći dio je spremanje pomoćnih infomracija o ciljnoj sekvenci u dokument.</w:t>
-      </w:r>
-    </w:p>
-    <w:p>
-      <w:r>
+        <w:rPr>
+          <w:sz w:val="24"/>
+          <w:szCs w:val="24"/>
+        </w:rPr>
+        <w:t>Pretprocesiranje možemo podijeliti u tri dijela. Prvi dio je procesiranje ciljne sekvence, drugi dio je procesiranje referentne sekvence, a treći dio je spremanje pomoćnih info</w:t>
+      </w:r>
+      <w:r>
+        <w:rPr>
+          <w:sz w:val="24"/>
+          <w:szCs w:val="24"/>
+        </w:rPr>
+        <w:t>r</w:t>
+      </w:r>
+      <w:r>
+        <w:rPr>
+          <w:sz w:val="24"/>
+          <w:szCs w:val="24"/>
+        </w:rPr>
+        <w:t>macija o ciljnoj sekvenci u dokument.</w:t>
+      </w:r>
+    </w:p>
+    <w:p>
+      <w:pPr>
+        <w:ind w:firstLine="708"/>
+        <w:rPr>
+          <w:sz w:val="24"/>
+          <w:szCs w:val="24"/>
+        </w:rPr>
+      </w:pPr>
+      <w:r>
+        <w:rPr>
+          <w:sz w:val="24"/>
+          <w:szCs w:val="24"/>
+        </w:rPr>
         <w:t xml:space="preserve">Funkcija </w:t>
       </w:r>
       <w:r>
         <w:rPr>
           <w:i/>
           <w:iCs/>
+          <w:sz w:val="24"/>
+          <w:szCs w:val="24"/>
         </w:rPr>
         <w:t>target_preprocess()</w:t>
       </w:r>
       <w:r>
+        <w:rPr>
+          <w:sz w:val="24"/>
+          <w:szCs w:val="24"/>
+        </w:rPr>
         <w:t xml:space="preserve"> kao argument prima niz znakova </w:t>
       </w:r>
       <w:r>
         <w:rPr>
           <w:i/>
           <w:iCs/>
+          <w:sz w:val="24"/>
+          <w:szCs w:val="24"/>
         </w:rPr>
         <w:t>file_name</w:t>
       </w:r>
       <w:r>
+        <w:rPr>
+          <w:sz w:val="24"/>
+          <w:szCs w:val="24"/>
+        </w:rPr>
         <w:t xml:space="preserve"> koji predstavlja ime </w:t>
       </w:r>
       <w:r>
-        <w:t>FASTA dokumenta iz kojeg učitavamo ciljnu sekvencu. Funkcija započinje čitanjem redaka iz dokumenta i izdvajanjem prvog redka u kojem se nalaze informacije o sekvenci</w:t>
-      </w:r>
-      <w:r>
+        <w:rPr>
+          <w:sz w:val="24"/>
+          <w:szCs w:val="24"/>
+        </w:rPr>
+        <w:t>FASTA dokumenta iz kojeg učitavamo ciljnu sekvencu. Funkcija započinje čitanjem redaka iz dokumenta i izdvajanjem prvog re</w:t>
+      </w:r>
+      <w:r>
+        <w:rPr>
+          <w:sz w:val="24"/>
+          <w:szCs w:val="24"/>
+        </w:rPr>
+        <w:t>t</w:t>
+      </w:r>
+      <w:r>
+        <w:rPr>
+          <w:sz w:val="24"/>
+          <w:szCs w:val="24"/>
+        </w:rPr>
+        <w:t>ka u kojem se nalaze informacije o sekvenci</w:t>
+      </w:r>
+      <w:r>
+        <w:rPr>
+          <w:sz w:val="24"/>
+          <w:szCs w:val="24"/>
+        </w:rPr>
         <w:t xml:space="preserve"> u niz znakova </w:t>
       </w:r>
       <w:r>
         <w:rPr>
           <w:i/>
           <w:iCs/>
+          <w:sz w:val="24"/>
+          <w:szCs w:val="24"/>
         </w:rPr>
         <w:t>id_tg</w:t>
       </w:r>
       <w:r>
+        <w:rPr>
+          <w:sz w:val="24"/>
+          <w:szCs w:val="24"/>
+        </w:rPr>
         <w:t>. Ostali redci se čitaju jedan po jedan</w:t>
       </w:r>
       <w:r>
+        <w:rPr>
+          <w:sz w:val="24"/>
+          <w:szCs w:val="24"/>
+        </w:rPr>
         <w:t xml:space="preserve"> i spremaju se u niz znakova</w:t>
       </w:r>
       <w:r>
+        <w:rPr>
+          <w:sz w:val="24"/>
+          <w:szCs w:val="24"/>
+        </w:rPr>
         <w:t xml:space="preserve"> </w:t>
       </w:r>
       <w:r>
         <w:rPr>
           <w:i/>
           <w:iCs/>
+          <w:sz w:val="24"/>
+          <w:szCs w:val="24"/>
         </w:rPr>
         <w:t>t_seq_L</w:t>
       </w:r>
       <w:r>
+        <w:rPr>
+          <w:sz w:val="24"/>
+          <w:szCs w:val="24"/>
+        </w:rPr>
         <w:t>, a duljina svakog retka se sprema u vektor brojeva</w:t>
       </w:r>
       <w:r>
+        <w:rPr>
+          <w:sz w:val="24"/>
+          <w:szCs w:val="24"/>
+        </w:rPr>
         <w:t xml:space="preserve"> </w:t>
       </w:r>
       <w:r>
         <w:rPr>
           <w:i/>
           <w:iCs/>
+          <w:sz w:val="24"/>
+          <w:szCs w:val="24"/>
         </w:rPr>
         <w:t>t_seq_len</w:t>
       </w:r>
       <w:r>
+        <w:rPr>
+          <w:sz w:val="24"/>
+          <w:szCs w:val="24"/>
+        </w:rPr>
         <w:t xml:space="preserve">. Nakon učitavanja svih redaka iz dokumenta u niz znakova zatvara se pristup dokumentu. </w:t>
       </w:r>
       <w:r>
+        <w:rPr>
+          <w:sz w:val="24"/>
+          <w:szCs w:val="24"/>
+        </w:rPr>
         <w:t>Prvo se pretražuju sva mala slova u sekvenci, sprema se pozicija prvog pronađenog malog slova u intervalu i duljina intervala. Sv</w:t>
       </w:r>
       <w:r>
+        <w:rPr>
+          <w:sz w:val="24"/>
+          <w:szCs w:val="24"/>
+        </w:rPr>
         <w:t>i znakovi koji su slova</w:t>
       </w:r>
       <w:r>
+        <w:rPr>
+          <w:sz w:val="24"/>
+          <w:szCs w:val="24"/>
+        </w:rPr>
         <w:t xml:space="preserve"> </w:t>
       </w:r>
       <w:r>
+        <w:rPr>
+          <w:sz w:val="24"/>
+          <w:szCs w:val="24"/>
+        </w:rPr>
         <w:t xml:space="preserve">se pretvore u velika slova i prepisuju u novi niz </w:t>
       </w:r>
       <w:r>
+        <w:rPr>
+          <w:sz w:val="24"/>
+          <w:szCs w:val="24"/>
+        </w:rPr>
         <w:t xml:space="preserve">znakova </w:t>
       </w:r>
       <w:r>
         <w:rPr>
           <w:i/>
           <w:iCs/>
+          <w:sz w:val="24"/>
+          <w:szCs w:val="24"/>
         </w:rPr>
         <w:t>t_seq_L1</w:t>
       </w:r>
       <w:r>
+        <w:rPr>
+          <w:sz w:val="24"/>
+          <w:szCs w:val="24"/>
+        </w:rPr>
         <w:t xml:space="preserve"> .</w:t>
       </w:r>
       <w:r>
+        <w:rPr>
+          <w:sz w:val="24"/>
+          <w:szCs w:val="24"/>
+        </w:rPr>
         <w:t xml:space="preserve"> N</w:t>
       </w:r>
       <w:r>
+        <w:rPr>
+          <w:sz w:val="24"/>
+          <w:szCs w:val="24"/>
+        </w:rPr>
         <w:t xml:space="preserve">astavlja se pretraga i spremanje pozicije prvog pronađenog </w:t>
       </w:r>
       <w:r>
+        <w:rPr>
+          <w:sz w:val="24"/>
+          <w:szCs w:val="24"/>
+        </w:rPr>
         <w:t>znaka</w:t>
       </w:r>
       <w:r>
+        <w:rPr>
+          <w:sz w:val="24"/>
+          <w:szCs w:val="24"/>
+        </w:rPr>
         <w:t xml:space="preserve"> N i duljina intervala. </w:t>
       </w:r>
       <w:r>
+        <w:rPr>
+          <w:sz w:val="24"/>
+          <w:szCs w:val="24"/>
+        </w:rPr>
         <w:t xml:space="preserve">Uklanjaju se znakovi N i preostali znakovi se prepisuju u novi niz znakova </w:t>
       </w:r>
       <w:r>
         <w:rPr>
           <w:i/>
           <w:iCs/>
+          <w:sz w:val="24"/>
+          <w:szCs w:val="24"/>
         </w:rPr>
         <w:t>t_seq_L2</w:t>
       </w:r>
       <w:r>
-        <w:t xml:space="preserve">. Posljednji prolaz kroz seqvencu sprema pozicije prvog pronađenog znaka koji nije A,C,G,T, sprema sve znakove u intervalu i duljinu tog intervala. Prepisivanjem znakova A,C,G,T u novi niz znakova </w:t>
+        <w:rPr>
+          <w:sz w:val="24"/>
+          <w:szCs w:val="24"/>
+        </w:rPr>
+        <w:t>. Posljednji prolaz kroz se</w:t>
+      </w:r>
+      <w:r>
+        <w:rPr>
+          <w:sz w:val="24"/>
+          <w:szCs w:val="24"/>
+        </w:rPr>
+        <w:t>k</w:t>
+      </w:r>
+      <w:r>
+        <w:rPr>
+          <w:sz w:val="24"/>
+          <w:szCs w:val="24"/>
+        </w:rPr>
+        <w:t xml:space="preserve">vencu sprema pozicije prvog pronađenog znaka koji nije A,C,G,T, sprema sve znakove u intervalu i duljinu tog intervala. Prepisivanjem znakova A,C,G,T u novi niz znakova </w:t>
       </w:r>
       <w:r>
         <w:rPr>
           <w:i/>
           <w:iCs/>
+          <w:sz w:val="24"/>
+          <w:szCs w:val="24"/>
         </w:rPr>
         <w:t>t_seq_L3</w:t>
       </w:r>
       <w:r>
-        <w:t xml:space="preserve"> dobije se konačna sekvenca. Radi lakše usporedbe i uštede memorije, nad sekvencom se vrši enkodiranje znakova prema pravilu: znak A se zamijenjuje znakom 0, znak C znakom 1, znak G znakom 2 i znak T znakom 3. </w:t>
-      </w:r>
-      <w:r>
+        <w:rPr>
+          <w:sz w:val="24"/>
+          <w:szCs w:val="24"/>
+        </w:rPr>
+        <w:t xml:space="preserve"> dobije se konačna sekvenca. Radi lakše usporedbe i uštede memorije, nad sekvencom se vrši enkodiranje znakova prema pravilu: znak A se zamjenjuje znakom 0, znak C znakom 1, znak G znakom 2 i znak T znakom 3. </w:t>
+      </w:r>
+      <w:r>
+        <w:rPr>
+          <w:sz w:val="24"/>
+          <w:szCs w:val="24"/>
+        </w:rPr>
         <w:t xml:space="preserve">Konačna sekvenca koja se koristi za daljnju usporedbu nalazi se u nizu znakova </w:t>
       </w:r>
       <w:r>
         <w:rPr>
           <w:i/>
           <w:iCs/>
+          <w:sz w:val="24"/>
+          <w:szCs w:val="24"/>
         </w:rPr>
         <w:t>t_final</w:t>
       </w:r>
       <w:r>
+        <w:rPr>
+          <w:sz w:val="24"/>
+          <w:szCs w:val="24"/>
+        </w:rPr>
         <w:t>.</w:t>
       </w:r>
     </w:p>
     <w:p>
-      <w:r>
+      <w:pPr>
+        <w:ind w:firstLine="708"/>
+        <w:rPr>
+          <w:sz w:val="24"/>
+          <w:szCs w:val="24"/>
+        </w:rPr>
+      </w:pPr>
+      <w:r>
+        <w:rPr>
+          <w:sz w:val="24"/>
+          <w:szCs w:val="24"/>
+        </w:rPr>
         <w:t xml:space="preserve">Funkcija </w:t>
       </w:r>
       <w:r>
         <w:rPr>
           <w:i/>
           <w:iCs/>
+          <w:sz w:val="24"/>
+          <w:szCs w:val="24"/>
         </w:rPr>
         <w:t>reference_preprocess()</w:t>
       </w:r>
       <w:r>
+        <w:rPr>
+          <w:sz w:val="24"/>
+          <w:szCs w:val="24"/>
+        </w:rPr>
         <w:t xml:space="preserve"> kao argument prima niz znakova </w:t>
       </w:r>
       <w:r>
         <w:rPr>
           <w:i/>
           <w:iCs/>
+          <w:sz w:val="24"/>
+          <w:szCs w:val="24"/>
         </w:rPr>
         <w:t>file_name</w:t>
       </w:r>
       <w:r>
-        <w:t xml:space="preserve"> koji predstavlja ime FASTA dokuemnta iz kojeg učitavamo referentnu sekvencu. </w:t>
-      </w:r>
-      <w:r>
-        <w:t xml:space="preserve">Izdvojimo prvi redak sa informacijama o referentnoj sekvenci, a ostale redke spremimo u niz znakova </w:t>
+        <w:rPr>
+          <w:sz w:val="24"/>
+          <w:szCs w:val="24"/>
+        </w:rPr>
+        <w:t xml:space="preserve"> koji predstavlja ime FASTA doku</w:t>
+      </w:r>
+      <w:r>
+        <w:rPr>
+          <w:sz w:val="24"/>
+          <w:szCs w:val="24"/>
+        </w:rPr>
+        <w:t>me</w:t>
+      </w:r>
+      <w:r>
+        <w:rPr>
+          <w:sz w:val="24"/>
+          <w:szCs w:val="24"/>
+        </w:rPr>
+        <w:t xml:space="preserve">nta iz kojeg učitavamo referentnu sekvencu. </w:t>
+      </w:r>
+      <w:r>
+        <w:rPr>
+          <w:sz w:val="24"/>
+          <w:szCs w:val="24"/>
+        </w:rPr>
+        <w:t>Izdvojimo prvi redak s informacijama o referentnoj sekvenci, a ostale re</w:t>
+      </w:r>
+      <w:r>
+        <w:rPr>
+          <w:sz w:val="24"/>
+          <w:szCs w:val="24"/>
+        </w:rPr>
+        <w:t>t</w:t>
+      </w:r>
+      <w:r>
+        <w:rPr>
+          <w:sz w:val="24"/>
+          <w:szCs w:val="24"/>
+        </w:rPr>
+        <w:t xml:space="preserve">ke spremimo u niz znakova </w:t>
       </w:r>
       <w:r>
         <w:rPr>
           <w:i/>
           <w:iCs/>
+          <w:sz w:val="24"/>
+          <w:szCs w:val="24"/>
         </w:rPr>
         <w:t>r_seq_L</w:t>
       </w:r>
       <w:r>
+        <w:rPr>
+          <w:sz w:val="24"/>
+          <w:szCs w:val="24"/>
+        </w:rPr>
         <w:t xml:space="preserve">. </w:t>
       </w:r>
       <w:r>
+        <w:rPr>
+          <w:sz w:val="24"/>
+          <w:szCs w:val="24"/>
+        </w:rPr>
         <w:t xml:space="preserve">Vrši se pretvorba znakova u velike znakove i prepisivanje u novi niz znakova </w:t>
       </w:r>
       <w:r>
         <w:rPr>
           <w:i/>
           <w:iCs/>
+          <w:sz w:val="24"/>
+          <w:szCs w:val="24"/>
         </w:rPr>
         <w:t>r_seq_L1</w:t>
       </w:r>
       <w:r>
+        <w:rPr>
+          <w:sz w:val="24"/>
+          <w:szCs w:val="24"/>
+        </w:rPr>
         <w:t xml:space="preserve">. Potrebno je ukloniti sve znakove koji nisu A,C,G ili T, stoga se samo ti znakovi prepisuju u novi niz znakova </w:t>
       </w:r>
       <w:r>
         <w:rPr>
           <w:i/>
           <w:iCs/>
-        </w:rPr>
+          <w:sz w:val="24"/>
+          <w:szCs w:val="24"/>
+        </w:rPr>
+        <w:lastRenderedPageBreak/>
         <w:t>r_seq_L3</w:t>
       </w:r>
       <w:r>
-        <w:t xml:space="preserve">. Konačno se vrši enkodiranje prema istom pravilu za enkodiranje ciljne sekvence. Konačna sekvencakoja se koristi u daljnjoj usporedbi je spremljena u niz znakova </w:t>
+        <w:rPr>
+          <w:sz w:val="24"/>
+          <w:szCs w:val="24"/>
+        </w:rPr>
+        <w:t>. Konačno se vrši enkodiranje prema istom pravilu za enkodiranje ciljne sekvence. Konačna sekvenca</w:t>
+      </w:r>
+      <w:r>
+        <w:rPr>
+          <w:sz w:val="24"/>
+          <w:szCs w:val="24"/>
+        </w:rPr>
+        <w:t xml:space="preserve"> </w:t>
+      </w:r>
+      <w:r>
+        <w:rPr>
+          <w:sz w:val="24"/>
+          <w:szCs w:val="24"/>
+        </w:rPr>
+        <w:t>koja se koristi u daljnjoj usporedbi spremljena</w:t>
+      </w:r>
+      <w:r>
+        <w:rPr>
+          <w:sz w:val="24"/>
+          <w:szCs w:val="24"/>
+        </w:rPr>
+        <w:t xml:space="preserve"> je</w:t>
+      </w:r>
+      <w:r>
+        <w:rPr>
+          <w:sz w:val="24"/>
+          <w:szCs w:val="24"/>
+        </w:rPr>
+        <w:t xml:space="preserve"> u niz znakova </w:t>
       </w:r>
       <w:r>
         <w:rPr>
           <w:i/>
           <w:iCs/>
+          <w:sz w:val="24"/>
+          <w:szCs w:val="24"/>
         </w:rPr>
         <w:t>r_final</w:t>
       </w:r>
       <w:r>
+        <w:rPr>
+          <w:sz w:val="24"/>
+          <w:szCs w:val="24"/>
+        </w:rPr>
         <w:t>.</w:t>
       </w:r>
     </w:p>
     <w:p>
-      <w:r>
+      <w:pPr>
+        <w:rPr>
+          <w:sz w:val="24"/>
+          <w:szCs w:val="24"/>
+        </w:rPr>
+      </w:pPr>
+      <w:r>
+        <w:rPr>
+          <w:sz w:val="24"/>
+          <w:szCs w:val="24"/>
+        </w:rPr>
         <w:t xml:space="preserve">Funkcija </w:t>
       </w:r>
       <w:r>
         <w:rPr>
           <w:i/>
           <w:iCs/>
+          <w:sz w:val="24"/>
+          <w:szCs w:val="24"/>
         </w:rPr>
         <w:t>saveDataToFile()</w:t>
       </w:r>
       <w:r>
+        <w:rPr>
+          <w:sz w:val="24"/>
+          <w:szCs w:val="24"/>
+        </w:rPr>
         <w:t xml:space="preserve"> </w:t>
       </w:r>
       <w:r>
+        <w:rPr>
+          <w:sz w:val="24"/>
+          <w:szCs w:val="24"/>
+        </w:rPr>
         <w:t xml:space="preserve">kao argument prima pokazivač na izlazni tok datoteke </w:t>
       </w:r>
       <w:r>
         <w:rPr>
           <w:i/>
           <w:iCs/>
+          <w:sz w:val="24"/>
+          <w:szCs w:val="24"/>
         </w:rPr>
         <w:t>&amp;myfile</w:t>
       </w:r>
       <w:r>
+        <w:rPr>
+          <w:sz w:val="24"/>
+          <w:szCs w:val="24"/>
+        </w:rPr>
         <w:t xml:space="preserve">, a služi za spremanje </w:t>
       </w:r>
       <w:r>
+        <w:rPr>
+          <w:sz w:val="24"/>
+          <w:szCs w:val="24"/>
+        </w:rPr>
         <w:t xml:space="preserve">dodatnih informacija o ciljnoj sekvenci. </w:t>
       </w:r>
       <w:r>
+        <w:rPr>
+          <w:sz w:val="24"/>
+          <w:szCs w:val="24"/>
+        </w:rPr>
         <w:t xml:space="preserve">U dokument prvo se upisuje dužina intervala malih znakova i njihova duljina. Zatim se u sljedeći red upisuje dužina intervala znakova N i njihova duljina. </w:t>
       </w:r>
       <w:r>
-        <w:t>Par interval i njegova duljina međusobno su odvojeni znakom „-“, a parovi su odvojeni razmakom.</w:t>
-      </w:r>
-      <w:r>
-        <w:t xml:space="preserve"> Posljednje se upisuje dužina intervala znakova koji nisu A,C,G,T ili N i svi znakovi u intervalu. Par dužina intervala i pripadajući znakovi koji čine interval odvojeni su znakom „-“, a parovi su odvojeni razmakom.</w:t>
+        <w:rPr>
+          <w:sz w:val="24"/>
+          <w:szCs w:val="24"/>
+        </w:rPr>
+        <w:t>Par interval i njegova duljina međusobno su odvojeni znakom „-“, a parovi su odvojeni razmakom. Posljednje se upisuje dužina intervala znakova koji nisu A,C,G,T ili N i svi znakovi u intervalu. Par dužina intervala i pripadajući znakovi koji čine interval odvojeni su znakom „-“, a parovi su odvojeni razmakom.</w:t>
       </w:r>
     </w:p>
     <w:p/>
@@ -2173,6 +2613,2290 @@
       </w:r>
       <w:bookmarkEnd w:id="3"/>
     </w:p>
+    <w:p>
+      <w:pPr>
+        <w:rPr>
+          <w:sz w:val="24"/>
+          <w:szCs w:val="24"/>
+        </w:rPr>
+      </w:pPr>
+      <w:r>
+        <w:rPr>
+          <w:sz w:val="24"/>
+          <w:szCs w:val="24"/>
+        </w:rPr>
+        <w:t>Nakon pretprocesiranja znakovi A, C, G i T poprimaju sljedeće vrijednosti:</w:t>
+      </w:r>
+    </w:p>
+    <w:p>
+      <w:pPr>
+        <w:ind w:left="708"/>
+        <w:rPr>
+          <w:sz w:val="24"/>
+          <w:szCs w:val="24"/>
+        </w:rPr>
+      </w:pPr>
+    </w:p>
+    <w:p>
+      <w:pPr>
+        <w:rPr>
+          <w:sz w:val="24"/>
+          <w:szCs w:val="24"/>
+        </w:rPr>
+      </w:pPr>
+      <m:oMathPara>
+        <m:oMathParaPr>
+          <m:jc m:val="center"/>
+        </m:oMathParaPr>
+        <m:oMath>
+          <m:r>
+            <w:rPr>
+              <w:rFonts w:ascii="Cambria Math" w:hAnsi="Cambria Math"/>
+              <w:sz w:val="24"/>
+              <w:szCs w:val="24"/>
+            </w:rPr>
+            <m:t>E</m:t>
+          </m:r>
+          <m:d>
+            <m:dPr>
+              <m:ctrlPr>
+                <w:rPr>
+                  <w:rFonts w:ascii="Cambria Math" w:hAnsi="Cambria Math"/>
+                  <w:i/>
+                  <w:sz w:val="24"/>
+                  <w:szCs w:val="24"/>
+                </w:rPr>
+              </m:ctrlPr>
+            </m:dPr>
+            <m:e>
+              <m:r>
+                <w:rPr>
+                  <w:rFonts w:ascii="Cambria Math" w:hAnsi="Cambria Math"/>
+                  <w:sz w:val="24"/>
+                  <w:szCs w:val="24"/>
+                </w:rPr>
+                <m:t>x</m:t>
+              </m:r>
+            </m:e>
+          </m:d>
+          <m:r>
+            <w:rPr>
+              <w:rFonts w:ascii="Cambria Math" w:hAnsi="Cambria Math"/>
+              <w:sz w:val="24"/>
+              <w:szCs w:val="24"/>
+            </w:rPr>
+            <m:t>=</m:t>
+          </m:r>
+          <m:d>
+            <m:dPr>
+              <m:begChr m:val="{"/>
+              <m:endChr m:val=""/>
+              <m:ctrlPr>
+                <w:rPr>
+                  <w:rFonts w:ascii="Cambria Math" w:hAnsi="Cambria Math"/>
+                  <w:i/>
+                  <w:sz w:val="24"/>
+                  <w:szCs w:val="24"/>
+                </w:rPr>
+              </m:ctrlPr>
+            </m:dPr>
+            <m:e>
+              <m:eqArr>
+                <m:eqArrPr>
+                  <m:ctrlPr>
+                    <w:rPr>
+                      <w:rFonts w:ascii="Cambria Math" w:hAnsi="Cambria Math"/>
+                      <w:i/>
+                      <w:sz w:val="24"/>
+                      <w:szCs w:val="24"/>
+                    </w:rPr>
+                  </m:ctrlPr>
+                </m:eqArrPr>
+                <m:e>
+                  <m:r>
+                    <w:rPr>
+                      <w:rFonts w:ascii="Cambria Math" w:hAnsi="Cambria Math"/>
+                      <w:sz w:val="24"/>
+                      <w:szCs w:val="24"/>
+                    </w:rPr>
+                    <m:t>0;ako x=A;</m:t>
+                  </m:r>
+                </m:e>
+                <m:e>
+                  <m:r>
+                    <w:rPr>
+                      <w:rFonts w:ascii="Cambria Math" w:hAnsi="Cambria Math"/>
+                      <w:sz w:val="24"/>
+                      <w:szCs w:val="24"/>
+                    </w:rPr>
+                    <m:t>1;ako x=C;</m:t>
+                  </m:r>
+                </m:e>
+                <m:e>
+                  <m:r>
+                    <w:rPr>
+                      <w:rFonts w:ascii="Cambria Math" w:hAnsi="Cambria Math"/>
+                      <w:sz w:val="24"/>
+                      <w:szCs w:val="24"/>
+                    </w:rPr>
+                    <m:t>2;ako x=G;</m:t>
+                  </m:r>
+                  <m:ctrlPr>
+                    <w:rPr>
+                      <w:rFonts w:ascii="Cambria Math" w:eastAsia="Cambria Math" w:hAnsi="Cambria Math" w:cs="Cambria Math"/>
+                      <w:i/>
+                      <w:sz w:val="24"/>
+                      <w:szCs w:val="24"/>
+                    </w:rPr>
+                  </m:ctrlPr>
+                </m:e>
+                <m:e>
+                  <m:r>
+                    <w:rPr>
+                      <w:rFonts w:ascii="Cambria Math" w:eastAsia="Cambria Math" w:hAnsi="Cambria Math" w:cs="Cambria Math"/>
+                      <w:sz w:val="24"/>
+                      <w:szCs w:val="24"/>
+                    </w:rPr>
+                    <m:t>3;ako x=T;</m:t>
+                  </m:r>
+                </m:e>
+              </m:eqArr>
+            </m:e>
+          </m:d>
+        </m:oMath>
+      </m:oMathPara>
+    </w:p>
+    <w:p>
+      <w:pPr>
+        <w:rPr>
+          <w:sz w:val="24"/>
+          <w:szCs w:val="24"/>
+        </w:rPr>
+      </w:pPr>
+    </w:p>
+    <w:p>
+      <w:pPr>
+        <w:rPr>
+          <w:sz w:val="24"/>
+          <w:szCs w:val="24"/>
+        </w:rPr>
+      </w:pPr>
+      <w:r>
+        <w:rPr>
+          <w:sz w:val="24"/>
+          <w:szCs w:val="24"/>
+        </w:rPr>
+        <w:t xml:space="preserve">Sljedeći je korak pohraniti takav niz cijelih brojeva veličine 2 </w:t>
+      </w:r>
+      <w:r>
+        <w:rPr>
+          <w:rFonts w:cstheme="minorHAnsi"/>
+          <w:sz w:val="24"/>
+          <w:szCs w:val="24"/>
+        </w:rPr>
+        <w:t>•</w:t>
+      </w:r>
+      <w:r>
+        <w:rPr>
+          <w:sz w:val="24"/>
+          <w:szCs w:val="24"/>
+        </w:rPr>
+        <w:t xml:space="preserve"> k bitova u strukturu n-torki. Te n-torke se računaju na sljedeći način:</w:t>
+      </w:r>
+    </w:p>
+    <w:p>
+      <w:pPr>
+        <w:rPr>
+          <w:sz w:val="24"/>
+          <w:szCs w:val="24"/>
+        </w:rPr>
+      </w:pPr>
+    </w:p>
+    <w:p>
+      <w:pPr>
+        <w:rPr>
+          <w:rFonts w:eastAsiaTheme="minorEastAsia"/>
+          <w:sz w:val="24"/>
+          <w:szCs w:val="24"/>
+        </w:rPr>
+      </w:pPr>
+      <m:oMathPara>
+        <m:oMathParaPr>
+          <m:jc m:val="center"/>
+        </m:oMathParaPr>
+        <m:oMath>
+          <m:sSubSup>
+            <m:sSubSupPr>
+              <m:ctrlPr>
+                <w:rPr>
+                  <w:rFonts w:ascii="Cambria Math" w:hAnsi="Cambria Math"/>
+                  <w:i/>
+                  <w:sz w:val="24"/>
+                  <w:szCs w:val="24"/>
+                </w:rPr>
+              </m:ctrlPr>
+            </m:sSubSupPr>
+            <m:e>
+              <m:r>
+                <w:rPr>
+                  <w:rFonts w:ascii="Cambria Math" w:hAnsi="Cambria Math"/>
+                  <w:sz w:val="24"/>
+                  <w:szCs w:val="24"/>
+                </w:rPr>
+                <m:t>V</m:t>
+              </m:r>
+            </m:e>
+            <m:sub>
+              <m:r>
+                <w:rPr>
+                  <w:rFonts w:ascii="Cambria Math" w:hAnsi="Cambria Math"/>
+                  <w:sz w:val="24"/>
+                  <w:szCs w:val="24"/>
+                </w:rPr>
+                <m:t>j</m:t>
+              </m:r>
+            </m:sub>
+            <m:sup>
+              <m:r>
+                <w:rPr>
+                  <w:rFonts w:ascii="Cambria Math" w:hAnsi="Cambria Math"/>
+                  <w:sz w:val="24"/>
+                  <w:szCs w:val="24"/>
+                </w:rPr>
+                <m:t>u</m:t>
+              </m:r>
+            </m:sup>
+          </m:sSubSup>
+          <m:r>
+            <w:rPr>
+              <w:rFonts w:ascii="Cambria Math" w:hAnsi="Cambria Math"/>
+              <w:sz w:val="24"/>
+              <w:szCs w:val="24"/>
+            </w:rPr>
+            <m:t>=</m:t>
+          </m:r>
+          <m:nary>
+            <m:naryPr>
+              <m:chr m:val="∑"/>
+              <m:limLoc m:val="undOvr"/>
+              <m:ctrlPr>
+                <w:rPr>
+                  <w:rFonts w:ascii="Cambria Math" w:hAnsi="Cambria Math"/>
+                  <w:i/>
+                  <w:sz w:val="24"/>
+                  <w:szCs w:val="24"/>
+                </w:rPr>
+              </m:ctrlPr>
+            </m:naryPr>
+            <m:sub>
+              <m:r>
+                <w:rPr>
+                  <w:rFonts w:ascii="Cambria Math" w:hAnsi="Cambria Math"/>
+                  <w:sz w:val="24"/>
+                  <w:szCs w:val="24"/>
+                </w:rPr>
+                <m:t>j=0</m:t>
+              </m:r>
+            </m:sub>
+            <m:sup>
+              <m:r>
+                <w:rPr>
+                  <w:rFonts w:ascii="Cambria Math" w:hAnsi="Cambria Math"/>
+                  <w:sz w:val="24"/>
+                  <w:szCs w:val="24"/>
+                </w:rPr>
+                <m:t>k-1</m:t>
+              </m:r>
+            </m:sup>
+            <m:e>
+              <m:r>
+                <w:rPr>
+                  <w:rFonts w:ascii="Cambria Math" w:hAnsi="Cambria Math"/>
+                  <w:sz w:val="24"/>
+                  <w:szCs w:val="24"/>
+                </w:rPr>
+                <m:t>(u</m:t>
+              </m:r>
+              <m:d>
+                <m:dPr>
+                  <m:ctrlPr>
+                    <w:rPr>
+                      <w:rFonts w:ascii="Cambria Math" w:hAnsi="Cambria Math"/>
+                      <w:i/>
+                      <w:sz w:val="24"/>
+                      <w:szCs w:val="24"/>
+                    </w:rPr>
+                  </m:ctrlPr>
+                </m:dPr>
+                <m:e>
+                  <m:r>
+                    <w:rPr>
+                      <w:rFonts w:ascii="Cambria Math" w:hAnsi="Cambria Math"/>
+                      <w:sz w:val="24"/>
+                      <w:szCs w:val="24"/>
+                    </w:rPr>
+                    <m:t>i+j</m:t>
+                  </m:r>
+                </m:e>
+              </m:d>
+              <m:r>
+                <w:rPr>
+                  <w:rFonts w:ascii="Cambria Math" w:hAnsi="Cambria Math"/>
+                  <w:sz w:val="24"/>
+                  <w:szCs w:val="24"/>
+                </w:rPr>
+                <m:t>×</m:t>
+              </m:r>
+              <m:sSup>
+                <m:sSupPr>
+                  <m:ctrlPr>
+                    <w:rPr>
+                      <w:rFonts w:ascii="Cambria Math" w:hAnsi="Cambria Math"/>
+                      <w:i/>
+                      <w:sz w:val="24"/>
+                      <w:szCs w:val="24"/>
+                    </w:rPr>
+                  </m:ctrlPr>
+                </m:sSupPr>
+                <m:e>
+                  <m:r>
+                    <w:rPr>
+                      <w:rFonts w:ascii="Cambria Math" w:hAnsi="Cambria Math"/>
+                      <w:sz w:val="24"/>
+                      <w:szCs w:val="24"/>
+                    </w:rPr>
+                    <m:t>4</m:t>
+                  </m:r>
+                </m:e>
+                <m:sup>
+                  <m:r>
+                    <w:rPr>
+                      <w:rFonts w:ascii="Cambria Math" w:hAnsi="Cambria Math"/>
+                      <w:sz w:val="24"/>
+                      <w:szCs w:val="24"/>
+                    </w:rPr>
+                    <m:t>j</m:t>
+                  </m:r>
+                </m:sup>
+              </m:sSup>
+              <m:r>
+                <w:rPr>
+                  <w:rFonts w:ascii="Cambria Math" w:hAnsi="Cambria Math"/>
+                  <w:sz w:val="24"/>
+                  <w:szCs w:val="24"/>
+                </w:rPr>
+                <m:t>)</m:t>
+              </m:r>
+            </m:e>
+          </m:nary>
+        </m:oMath>
+      </m:oMathPara>
+    </w:p>
+    <w:p>
+      <w:pPr>
+        <w:rPr>
+          <w:rFonts w:eastAsiaTheme="minorEastAsia"/>
+          <w:sz w:val="24"/>
+          <w:szCs w:val="24"/>
+        </w:rPr>
+      </w:pPr>
+    </w:p>
+    <w:p>
+      <w:pPr>
+        <w:rPr>
+          <w:rFonts w:eastAsiaTheme="minorEastAsia"/>
+          <w:sz w:val="24"/>
+          <w:szCs w:val="24"/>
+        </w:rPr>
+      </w:pPr>
+      <w:r>
+        <w:rPr>
+          <w:rFonts w:eastAsiaTheme="minorEastAsia"/>
+          <w:sz w:val="24"/>
+          <w:szCs w:val="24"/>
+        </w:rPr>
+        <w:t xml:space="preserve">gdje </w:t>
+      </w:r>
+      <m:oMath>
+        <m:sSubSup>
+          <m:sSubSupPr>
+            <m:ctrlPr>
+              <w:rPr>
+                <w:rFonts w:ascii="Cambria Math" w:eastAsiaTheme="minorEastAsia" w:hAnsi="Cambria Math"/>
+                <w:i/>
+                <w:sz w:val="24"/>
+                <w:szCs w:val="24"/>
+              </w:rPr>
+            </m:ctrlPr>
+          </m:sSubSupPr>
+          <m:e>
+            <m:r>
+              <w:rPr>
+                <w:rFonts w:ascii="Cambria Math" w:eastAsiaTheme="minorEastAsia" w:hAnsi="Cambria Math"/>
+                <w:sz w:val="24"/>
+                <w:szCs w:val="24"/>
+              </w:rPr>
+              <m:t>{u</m:t>
+            </m:r>
+            <m:d>
+              <m:dPr>
+                <m:ctrlPr>
+                  <w:rPr>
+                    <w:rFonts w:ascii="Cambria Math" w:eastAsiaTheme="minorEastAsia" w:hAnsi="Cambria Math"/>
+                    <w:i/>
+                    <w:sz w:val="24"/>
+                    <w:szCs w:val="24"/>
+                  </w:rPr>
+                </m:ctrlPr>
+              </m:dPr>
+              <m:e>
+                <m:r>
+                  <w:rPr>
+                    <w:rFonts w:ascii="Cambria Math" w:eastAsiaTheme="minorEastAsia" w:hAnsi="Cambria Math"/>
+                    <w:sz w:val="24"/>
+                    <w:szCs w:val="24"/>
+                  </w:rPr>
+                  <m:t>i</m:t>
+                </m:r>
+              </m:e>
+            </m:d>
+            <m:r>
+              <w:rPr>
+                <w:rFonts w:ascii="Cambria Math" w:eastAsiaTheme="minorEastAsia" w:hAnsi="Cambria Math"/>
+                <w:sz w:val="24"/>
+                <w:szCs w:val="24"/>
+              </w:rPr>
+              <m:t>}</m:t>
+            </m:r>
+          </m:e>
+          <m:sub>
+            <m:r>
+              <w:rPr>
+                <w:rFonts w:ascii="Cambria Math" w:eastAsiaTheme="minorEastAsia" w:hAnsi="Cambria Math"/>
+                <w:sz w:val="24"/>
+                <w:szCs w:val="24"/>
+              </w:rPr>
+              <m:t>i=1</m:t>
+            </m:r>
+          </m:sub>
+          <m:sup>
+            <m:r>
+              <w:rPr>
+                <w:rFonts w:ascii="Cambria Math" w:eastAsiaTheme="minorEastAsia" w:hAnsi="Cambria Math"/>
+                <w:sz w:val="24"/>
+                <w:szCs w:val="24"/>
+              </w:rPr>
+              <m:t>n</m:t>
+            </m:r>
+          </m:sup>
+        </m:sSubSup>
+      </m:oMath>
+      <w:r>
+        <w:rPr>
+          <w:rFonts w:eastAsiaTheme="minorEastAsia"/>
+          <w:sz w:val="24"/>
+          <w:szCs w:val="24"/>
+        </w:rPr>
+        <w:t xml:space="preserve"> predstavlja niz cijelih brojeva (</w:t>
+      </w:r>
+      <m:oMath>
+        <m:r>
+          <w:rPr>
+            <w:rFonts w:ascii="Cambria Math" w:eastAsiaTheme="minorEastAsia" w:hAnsi="Cambria Math"/>
+            <w:sz w:val="24"/>
+            <w:szCs w:val="24"/>
+          </w:rPr>
+          <m:t>u</m:t>
+        </m:r>
+        <m:d>
+          <m:dPr>
+            <m:ctrlPr>
+              <w:rPr>
+                <w:rFonts w:ascii="Cambria Math" w:eastAsiaTheme="minorEastAsia" w:hAnsi="Cambria Math"/>
+                <w:i/>
+                <w:sz w:val="24"/>
+                <w:szCs w:val="24"/>
+              </w:rPr>
+            </m:ctrlPr>
+          </m:dPr>
+          <m:e>
+            <m:r>
+              <w:rPr>
+                <w:rFonts w:ascii="Cambria Math" w:eastAsiaTheme="minorEastAsia" w:hAnsi="Cambria Math"/>
+                <w:sz w:val="24"/>
+                <w:szCs w:val="24"/>
+              </w:rPr>
+              <m:t>i</m:t>
+            </m:r>
+          </m:e>
+        </m:d>
+        <m:r>
+          <w:rPr>
+            <w:rFonts w:ascii="Cambria Math" w:eastAsiaTheme="minorEastAsia" w:hAnsi="Cambria Math"/>
+            <w:sz w:val="24"/>
+            <w:szCs w:val="24"/>
+          </w:rPr>
+          <m:t>∈{0, 1, 2, 3}</m:t>
+        </m:r>
+      </m:oMath>
+      <w:r>
+        <w:rPr>
+          <w:rFonts w:eastAsiaTheme="minorEastAsia"/>
+          <w:sz w:val="24"/>
+          <w:szCs w:val="24"/>
+        </w:rPr>
+        <w:t xml:space="preserve">), a </w:t>
+      </w:r>
+      <m:oMath>
+        <m:r>
+          <w:rPr>
+            <w:rFonts w:ascii="Cambria Math" w:eastAsiaTheme="minorEastAsia" w:hAnsi="Cambria Math"/>
+            <w:sz w:val="24"/>
+            <w:szCs w:val="24"/>
+          </w:rPr>
+          <m:t>i ∈[1,  n-k+1]</m:t>
+        </m:r>
+      </m:oMath>
+      <w:r>
+        <w:rPr>
+          <w:rFonts w:eastAsiaTheme="minorEastAsia"/>
+          <w:sz w:val="24"/>
+          <w:szCs w:val="24"/>
+        </w:rPr>
+        <w:t xml:space="preserve"> gdje </w:t>
+      </w:r>
+    </w:p>
+    <w:p>
+      <w:pPr>
+        <w:rPr>
+          <w:rFonts w:eastAsiaTheme="minorEastAsia"/>
+          <w:sz w:val="24"/>
+          <w:szCs w:val="24"/>
+        </w:rPr>
+      </w:pPr>
+      <w:r>
+        <w:rPr>
+          <w:rFonts w:eastAsiaTheme="minorEastAsia"/>
+          <w:sz w:val="24"/>
+          <w:szCs w:val="24"/>
+        </w:rPr>
+        <w:t xml:space="preserve">(n - k + 1) predstavlja broj preklapajućih n-torki. Sada je, pomoću ove konstrukcije, moguće inicijalizirati </w:t>
+      </w:r>
+      <w:r>
+        <w:rPr>
+          <w:rFonts w:eastAsiaTheme="minorEastAsia"/>
+          <w:i/>
+          <w:iCs/>
+          <w:sz w:val="24"/>
+          <w:szCs w:val="24"/>
+        </w:rPr>
+        <w:t xml:space="preserve">hash </w:t>
+      </w:r>
+      <w:r>
+        <w:rPr>
+          <w:rFonts w:eastAsiaTheme="minorEastAsia"/>
+          <w:sz w:val="24"/>
+          <w:szCs w:val="24"/>
+        </w:rPr>
+        <w:t xml:space="preserve">tablicu pomoću koje će se kasnije provoditi </w:t>
+      </w:r>
+      <w:r>
+        <w:rPr>
+          <w:rFonts w:eastAsiaTheme="minorEastAsia"/>
+          <w:i/>
+          <w:iCs/>
+          <w:sz w:val="24"/>
+          <w:szCs w:val="24"/>
+        </w:rPr>
+        <w:t>greedy matching</w:t>
+      </w:r>
+      <w:r>
+        <w:rPr>
+          <w:rFonts w:eastAsiaTheme="minorEastAsia"/>
+          <w:sz w:val="24"/>
+          <w:szCs w:val="24"/>
+        </w:rPr>
+        <w:t xml:space="preserve"> algoritam. Ta tablica se inicijalizira na sljedeći način</w:t>
+      </w:r>
+      <w:r>
+        <w:rPr>
+          <w:rFonts w:eastAsiaTheme="minorEastAsia"/>
+          <w:sz w:val="24"/>
+          <w:szCs w:val="24"/>
+        </w:rPr>
+        <w:t xml:space="preserve"> [1]</w:t>
+      </w:r>
+      <w:r>
+        <w:rPr>
+          <w:rFonts w:eastAsiaTheme="minorEastAsia"/>
+          <w:sz w:val="24"/>
+          <w:szCs w:val="24"/>
+        </w:rPr>
+        <w:t>:</w:t>
+      </w:r>
+    </w:p>
+    <w:p>
+      <w:pPr>
+        <w:rPr>
+          <w:rFonts w:eastAsiaTheme="minorEastAsia"/>
+          <w:sz w:val="24"/>
+          <w:szCs w:val="24"/>
+        </w:rPr>
+      </w:pPr>
+    </w:p>
+    <w:p>
+      <w:pPr>
+        <w:rPr>
+          <w:rFonts w:ascii="Consolas" w:eastAsiaTheme="minorEastAsia" w:hAnsi="Consolas"/>
+          <w:sz w:val="24"/>
+          <w:szCs w:val="24"/>
+        </w:rPr>
+      </w:pPr>
+      <w:r>
+        <w:rPr>
+          <w:rFonts w:ascii="Consolas" w:eastAsiaTheme="minorEastAsia" w:hAnsi="Consolas"/>
+          <w:sz w:val="24"/>
+          <w:szCs w:val="24"/>
+        </w:rPr>
+        <w:t>1: za i = 1 do (n</w:t>
+      </w:r>
+      <w:r>
+        <w:rPr>
+          <w:rFonts w:ascii="Consolas" w:eastAsiaTheme="minorEastAsia" w:hAnsi="Consolas"/>
+          <w:sz w:val="24"/>
+          <w:szCs w:val="24"/>
+          <w:vertAlign w:val="subscript"/>
+        </w:rPr>
+        <w:t>r</w:t>
+      </w:r>
+      <w:r>
+        <w:rPr>
+          <w:rFonts w:ascii="Consolas" w:eastAsiaTheme="minorEastAsia" w:hAnsi="Consolas"/>
+          <w:sz w:val="24"/>
+          <w:szCs w:val="24"/>
+        </w:rPr>
+        <w:t xml:space="preserve"> - k + 1):</w:t>
+      </w:r>
+    </w:p>
+    <w:p>
+      <w:pPr>
+        <w:rPr>
+          <w:rFonts w:ascii="Consolas" w:eastAsiaTheme="minorEastAsia" w:hAnsi="Consolas"/>
+          <w:sz w:val="24"/>
+          <w:szCs w:val="24"/>
+        </w:rPr>
+      </w:pPr>
+      <w:r>
+        <w:rPr>
+          <w:rFonts w:ascii="Consolas" w:eastAsiaTheme="minorEastAsia" w:hAnsi="Consolas"/>
+          <w:sz w:val="24"/>
+          <w:szCs w:val="24"/>
+        </w:rPr>
+        <w:t xml:space="preserve">2: </w:t>
+      </w:r>
+      <w:r>
+        <w:rPr>
+          <w:rFonts w:ascii="Consolas" w:eastAsiaTheme="minorEastAsia" w:hAnsi="Consolas"/>
+          <w:sz w:val="24"/>
+          <w:szCs w:val="24"/>
+        </w:rPr>
+        <w:tab/>
+        <w:t xml:space="preserve">izračunaj </w:t>
+      </w:r>
+      <m:oMath>
+        <m:sSubSup>
+          <m:sSubSupPr>
+            <m:ctrlPr>
+              <w:rPr>
+                <w:rFonts w:ascii="Cambria Math" w:eastAsiaTheme="minorEastAsia" w:hAnsi="Cambria Math"/>
+                <w:i/>
+                <w:sz w:val="24"/>
+                <w:szCs w:val="24"/>
+              </w:rPr>
+            </m:ctrlPr>
+          </m:sSubSupPr>
+          <m:e>
+            <m:r>
+              <w:rPr>
+                <w:rFonts w:ascii="Cambria Math" w:eastAsiaTheme="minorEastAsia" w:hAnsi="Cambria Math"/>
+                <w:sz w:val="24"/>
+                <w:szCs w:val="24"/>
+              </w:rPr>
+              <m:t>V</m:t>
+            </m:r>
+          </m:e>
+          <m:sub>
+            <m:r>
+              <w:rPr>
+                <w:rFonts w:ascii="Cambria Math" w:eastAsiaTheme="minorEastAsia" w:hAnsi="Cambria Math"/>
+                <w:sz w:val="24"/>
+                <w:szCs w:val="24"/>
+              </w:rPr>
+              <m:t>i</m:t>
+            </m:r>
+          </m:sub>
+          <m:sup>
+            <m:r>
+              <w:rPr>
+                <w:rFonts w:ascii="Cambria Math" w:eastAsiaTheme="minorEastAsia" w:hAnsi="Cambria Math"/>
+                <w:sz w:val="24"/>
+                <w:szCs w:val="24"/>
+              </w:rPr>
+              <m:t>r</m:t>
+            </m:r>
+          </m:sup>
+        </m:sSubSup>
+      </m:oMath>
+      <w:r>
+        <w:rPr>
+          <w:rFonts w:ascii="Consolas" w:eastAsiaTheme="minorEastAsia" w:hAnsi="Consolas"/>
+          <w:sz w:val="24"/>
+          <w:szCs w:val="24"/>
+        </w:rPr>
+        <w:t xml:space="preserve"> // za referentnu sekvencu</w:t>
+      </w:r>
+    </w:p>
+    <w:p>
+      <w:pPr>
+        <w:rPr>
+          <w:rFonts w:ascii="Consolas" w:eastAsiaTheme="minorEastAsia" w:hAnsi="Consolas"/>
+          <w:sz w:val="24"/>
+          <w:szCs w:val="24"/>
+        </w:rPr>
+      </w:pPr>
+      <w:r>
+        <w:rPr>
+          <w:rFonts w:ascii="Consolas" w:eastAsiaTheme="minorEastAsia" w:hAnsi="Consolas"/>
+          <w:sz w:val="24"/>
+          <w:szCs w:val="24"/>
+        </w:rPr>
+        <w:t xml:space="preserve">3: </w:t>
+      </w:r>
+      <w:r>
+        <w:rPr>
+          <w:rFonts w:ascii="Consolas" w:eastAsiaTheme="minorEastAsia" w:hAnsi="Consolas"/>
+          <w:sz w:val="24"/>
+          <w:szCs w:val="24"/>
+        </w:rPr>
+        <w:tab/>
+        <w:t xml:space="preserve">osvježi vrijednosti u </w:t>
+      </w:r>
+      <w:r>
+        <w:rPr>
+          <w:rFonts w:ascii="Consolas" w:eastAsiaTheme="minorEastAsia" w:hAnsi="Consolas"/>
+          <w:i/>
+          <w:iCs/>
+          <w:sz w:val="24"/>
+          <w:szCs w:val="24"/>
+        </w:rPr>
+        <w:t xml:space="preserve">hash </w:t>
+      </w:r>
+      <w:r>
+        <w:rPr>
+          <w:rFonts w:ascii="Consolas" w:eastAsiaTheme="minorEastAsia" w:hAnsi="Consolas"/>
+          <w:sz w:val="24"/>
+          <w:szCs w:val="24"/>
+        </w:rPr>
+        <w:t>tablici</w:t>
+      </w:r>
+    </w:p>
+    <w:p>
+      <w:pPr>
+        <w:rPr>
+          <w:rFonts w:ascii="Consolas" w:eastAsiaTheme="minorEastAsia" w:hAnsi="Consolas"/>
+          <w:sz w:val="24"/>
+          <w:szCs w:val="24"/>
+        </w:rPr>
+      </w:pPr>
+      <w:r>
+        <w:rPr>
+          <w:rFonts w:ascii="Consolas" w:eastAsiaTheme="minorEastAsia" w:hAnsi="Consolas"/>
+          <w:sz w:val="24"/>
+          <w:szCs w:val="24"/>
+        </w:rPr>
+        <w:tab/>
+      </w:r>
+      <w:r>
+        <w:rPr>
+          <w:rFonts w:ascii="Consolas" w:eastAsiaTheme="minorEastAsia" w:hAnsi="Consolas"/>
+          <w:sz w:val="24"/>
+          <w:szCs w:val="24"/>
+        </w:rPr>
+        <w:tab/>
+        <w:t>loc(i) = point(</w:t>
+      </w:r>
+      <m:oMath>
+        <m:sSubSup>
+          <m:sSubSupPr>
+            <m:ctrlPr>
+              <w:rPr>
+                <w:rFonts w:ascii="Cambria Math" w:eastAsiaTheme="minorEastAsia" w:hAnsi="Cambria Math"/>
+                <w:i/>
+                <w:sz w:val="24"/>
+                <w:szCs w:val="24"/>
+              </w:rPr>
+            </m:ctrlPr>
+          </m:sSubSupPr>
+          <m:e>
+            <m:r>
+              <w:rPr>
+                <w:rFonts w:ascii="Cambria Math" w:eastAsiaTheme="minorEastAsia" w:hAnsi="Cambria Math"/>
+                <w:sz w:val="24"/>
+                <w:szCs w:val="24"/>
+              </w:rPr>
+              <m:t>V</m:t>
+            </m:r>
+          </m:e>
+          <m:sub>
+            <m:r>
+              <w:rPr>
+                <w:rFonts w:ascii="Cambria Math" w:eastAsiaTheme="minorEastAsia" w:hAnsi="Cambria Math"/>
+                <w:sz w:val="24"/>
+                <w:szCs w:val="24"/>
+              </w:rPr>
+              <m:t>i</m:t>
+            </m:r>
+          </m:sub>
+          <m:sup>
+            <m:r>
+              <w:rPr>
+                <w:rFonts w:ascii="Cambria Math" w:eastAsiaTheme="minorEastAsia" w:hAnsi="Cambria Math"/>
+                <w:sz w:val="24"/>
+                <w:szCs w:val="24"/>
+              </w:rPr>
+              <m:t>r</m:t>
+            </m:r>
+          </m:sup>
+        </m:sSubSup>
+      </m:oMath>
+      <w:r>
+        <w:rPr>
+          <w:rFonts w:ascii="Consolas" w:eastAsiaTheme="minorEastAsia" w:hAnsi="Consolas"/>
+          <w:sz w:val="24"/>
+          <w:szCs w:val="24"/>
+        </w:rPr>
+        <w:t xml:space="preserve"> mod s), point(</w:t>
+      </w:r>
+      <m:oMath>
+        <m:sSubSup>
+          <m:sSubSupPr>
+            <m:ctrlPr>
+              <w:rPr>
+                <w:rFonts w:ascii="Cambria Math" w:eastAsiaTheme="minorEastAsia" w:hAnsi="Cambria Math"/>
+                <w:i/>
+                <w:sz w:val="24"/>
+                <w:szCs w:val="24"/>
+              </w:rPr>
+            </m:ctrlPr>
+          </m:sSubSupPr>
+          <m:e>
+            <m:r>
+              <w:rPr>
+                <w:rFonts w:ascii="Cambria Math" w:eastAsiaTheme="minorEastAsia" w:hAnsi="Cambria Math"/>
+                <w:sz w:val="24"/>
+                <w:szCs w:val="24"/>
+              </w:rPr>
+              <m:t>V</m:t>
+            </m:r>
+          </m:e>
+          <m:sub>
+            <m:r>
+              <w:rPr>
+                <w:rFonts w:ascii="Cambria Math" w:eastAsiaTheme="minorEastAsia" w:hAnsi="Cambria Math"/>
+                <w:sz w:val="24"/>
+                <w:szCs w:val="24"/>
+              </w:rPr>
+              <m:t>i</m:t>
+            </m:r>
+          </m:sub>
+          <m:sup>
+            <m:r>
+              <w:rPr>
+                <w:rFonts w:ascii="Cambria Math" w:eastAsiaTheme="minorEastAsia" w:hAnsi="Cambria Math"/>
+                <w:sz w:val="24"/>
+                <w:szCs w:val="24"/>
+              </w:rPr>
+              <m:t>r</m:t>
+            </m:r>
+          </m:sup>
+        </m:sSubSup>
+      </m:oMath>
+      <w:r>
+        <w:rPr>
+          <w:rFonts w:ascii="Consolas" w:eastAsiaTheme="minorEastAsia" w:hAnsi="Consolas"/>
+          <w:sz w:val="24"/>
+          <w:szCs w:val="24"/>
+        </w:rPr>
+        <w:t xml:space="preserve"> mod s</w:t>
+      </w:r>
+      <w:r>
+        <w:rPr>
+          <w:rFonts w:ascii="Consolas" w:eastAsiaTheme="minorEastAsia" w:hAnsi="Consolas"/>
+          <w:sz w:val="24"/>
+          <w:szCs w:val="24"/>
+        </w:rPr>
+        <w:t>) = i</w:t>
+      </w:r>
+    </w:p>
+    <w:p>
+      <w:pPr>
+        <w:rPr>
+          <w:rFonts w:ascii="Consolas" w:eastAsiaTheme="minorEastAsia" w:hAnsi="Consolas"/>
+          <w:sz w:val="24"/>
+          <w:szCs w:val="24"/>
+        </w:rPr>
+      </w:pPr>
+      <w:r>
+        <w:rPr>
+          <w:rFonts w:ascii="Consolas" w:eastAsiaTheme="minorEastAsia" w:hAnsi="Consolas"/>
+          <w:sz w:val="24"/>
+          <w:szCs w:val="24"/>
+        </w:rPr>
+        <w:t>4: kraj</w:t>
+      </w:r>
+    </w:p>
+    <w:p>
+      <w:pPr>
+        <w:rPr>
+          <w:rFonts w:ascii="Consolas" w:eastAsiaTheme="minorEastAsia" w:hAnsi="Consolas"/>
+          <w:sz w:val="24"/>
+          <w:szCs w:val="24"/>
+        </w:rPr>
+      </w:pPr>
+    </w:p>
+    <w:p>
+      <w:pPr>
+        <w:rPr>
+          <w:rFonts w:eastAsiaTheme="minorEastAsia" w:cstheme="minorHAnsi"/>
+          <w:sz w:val="24"/>
+          <w:szCs w:val="24"/>
+        </w:rPr>
+      </w:pPr>
+      <w:r>
+        <w:rPr>
+          <w:rFonts w:eastAsiaTheme="minorEastAsia" w:cstheme="minorHAnsi"/>
+          <w:sz w:val="24"/>
+          <w:szCs w:val="24"/>
+        </w:rPr>
+        <w:t xml:space="preserve">Nakon što je na ovaj način generirana </w:t>
+      </w:r>
+      <w:r>
+        <w:rPr>
+          <w:rFonts w:eastAsiaTheme="minorEastAsia" w:cstheme="minorHAnsi"/>
+          <w:i/>
+          <w:iCs/>
+          <w:sz w:val="24"/>
+          <w:szCs w:val="24"/>
+        </w:rPr>
+        <w:t xml:space="preserve">hash </w:t>
+      </w:r>
+      <w:r>
+        <w:rPr>
+          <w:rFonts w:eastAsiaTheme="minorEastAsia" w:cstheme="minorHAnsi"/>
+          <w:sz w:val="24"/>
+          <w:szCs w:val="24"/>
+        </w:rPr>
+        <w:t xml:space="preserve">tablica, potrebno je implementirati i sam </w:t>
+      </w:r>
+      <w:r>
+        <w:rPr>
+          <w:rFonts w:eastAsiaTheme="minorEastAsia" w:cstheme="minorHAnsi"/>
+          <w:i/>
+          <w:iCs/>
+          <w:sz w:val="24"/>
+          <w:szCs w:val="24"/>
+        </w:rPr>
+        <w:t xml:space="preserve">greedy matching </w:t>
+      </w:r>
+      <w:r>
+        <w:rPr>
+          <w:rFonts w:eastAsiaTheme="minorEastAsia" w:cstheme="minorHAnsi"/>
+          <w:sz w:val="24"/>
+          <w:szCs w:val="24"/>
+        </w:rPr>
+        <w:t xml:space="preserve">algoritam. </w:t>
+      </w:r>
+      <w:r>
+        <w:rPr>
+          <w:rFonts w:eastAsiaTheme="minorEastAsia" w:cstheme="minorHAnsi"/>
+          <w:sz w:val="24"/>
+          <w:szCs w:val="24"/>
+        </w:rPr>
+        <w:t xml:space="preserve">Cilj ovog algoritma je pronaći mjesta na kojima se poklapaju ciljna i referentna sekvenca. Način na koji to radi je taj da prvo računa </w:t>
+      </w:r>
+      <m:oMath>
+        <m:sSubSup>
+          <m:sSubSupPr>
+            <m:ctrlPr>
+              <w:rPr>
+                <w:rFonts w:ascii="Cambria Math" w:eastAsiaTheme="minorEastAsia" w:hAnsi="Cambria Math"/>
+                <w:i/>
+                <w:sz w:val="24"/>
+                <w:szCs w:val="24"/>
+              </w:rPr>
+            </m:ctrlPr>
+          </m:sSubSupPr>
+          <m:e>
+            <m:r>
+              <w:rPr>
+                <w:rFonts w:ascii="Cambria Math" w:eastAsiaTheme="minorEastAsia" w:hAnsi="Cambria Math"/>
+                <w:sz w:val="24"/>
+                <w:szCs w:val="24"/>
+              </w:rPr>
+              <m:t>V</m:t>
+            </m:r>
+          </m:e>
+          <m:sub>
+            <m:r>
+              <w:rPr>
+                <w:rFonts w:ascii="Cambria Math" w:eastAsiaTheme="minorEastAsia" w:hAnsi="Cambria Math"/>
+                <w:sz w:val="24"/>
+                <w:szCs w:val="24"/>
+              </w:rPr>
+              <m:t>i</m:t>
+            </m:r>
+          </m:sub>
+          <m:sup>
+            <m:r>
+              <w:rPr>
+                <w:rFonts w:ascii="Cambria Math" w:eastAsiaTheme="minorEastAsia" w:hAnsi="Cambria Math"/>
+                <w:sz w:val="24"/>
+                <w:szCs w:val="24"/>
+              </w:rPr>
+              <m:t>t</m:t>
+            </m:r>
+          </m:sup>
+        </m:sSubSup>
+      </m:oMath>
+      <w:r>
+        <w:rPr>
+          <w:rFonts w:eastAsiaTheme="minorEastAsia" w:cstheme="minorHAnsi"/>
+          <w:sz w:val="24"/>
+          <w:szCs w:val="24"/>
+        </w:rPr>
+        <w:t xml:space="preserve"> i njenu odgovarajuću </w:t>
+      </w:r>
+      <w:r>
+        <w:rPr>
+          <w:rFonts w:eastAsiaTheme="minorEastAsia" w:cstheme="minorHAnsi"/>
+          <w:i/>
+          <w:iCs/>
+          <w:sz w:val="24"/>
+          <w:szCs w:val="24"/>
+        </w:rPr>
+        <w:t>hash</w:t>
+      </w:r>
+      <w:r>
+        <w:rPr>
+          <w:rFonts w:eastAsiaTheme="minorEastAsia" w:cstheme="minorHAnsi"/>
+          <w:sz w:val="24"/>
+          <w:szCs w:val="24"/>
+        </w:rPr>
+        <w:t xml:space="preserve"> vrijednost, ali ovoga puta za ciljnu sekvencu. </w:t>
+      </w:r>
+      <w:r>
+        <w:rPr>
+          <w:rFonts w:eastAsiaTheme="minorEastAsia" w:cstheme="minorHAnsi"/>
+          <w:sz w:val="24"/>
+          <w:szCs w:val="24"/>
+        </w:rPr>
+        <w:t xml:space="preserve">Zatim provjerava postoji li takva n-torka igdje u referentnoj sekvenci. </w:t>
+      </w:r>
+      <w:r>
+        <w:rPr>
+          <w:rFonts w:eastAsiaTheme="minorEastAsia" w:cstheme="minorHAnsi"/>
+          <w:sz w:val="24"/>
+          <w:szCs w:val="24"/>
+        </w:rPr>
+        <w:t xml:space="preserve">S obzirom </w:t>
+      </w:r>
+      <w:r>
+        <w:rPr>
+          <w:rFonts w:eastAsiaTheme="minorEastAsia" w:cstheme="minorHAnsi"/>
+          <w:sz w:val="24"/>
+          <w:szCs w:val="24"/>
+        </w:rPr>
+        <w:t xml:space="preserve">na to </w:t>
+      </w:r>
+      <w:r>
+        <w:rPr>
+          <w:rFonts w:eastAsiaTheme="minorEastAsia" w:cstheme="minorHAnsi"/>
+          <w:sz w:val="24"/>
+          <w:szCs w:val="24"/>
+        </w:rPr>
+        <w:t xml:space="preserve">da </w:t>
+      </w:r>
+      <w:r>
+        <w:rPr>
+          <w:rFonts w:eastAsiaTheme="minorEastAsia" w:cstheme="minorHAnsi"/>
+          <w:i/>
+          <w:iCs/>
+          <w:sz w:val="24"/>
+          <w:szCs w:val="24"/>
+        </w:rPr>
+        <w:t>hash</w:t>
+      </w:r>
+      <w:r>
+        <w:rPr>
+          <w:rFonts w:eastAsiaTheme="minorEastAsia" w:cstheme="minorHAnsi"/>
+          <w:sz w:val="24"/>
+          <w:szCs w:val="24"/>
+        </w:rPr>
+        <w:t xml:space="preserve"> tablica ne garantira da ako dvije n-torke imaju </w:t>
+      </w:r>
+      <w:r>
+        <w:rPr>
+          <w:rFonts w:eastAsiaTheme="minorEastAsia" w:cstheme="minorHAnsi"/>
+          <w:sz w:val="24"/>
+          <w:szCs w:val="24"/>
+        </w:rPr>
+        <w:lastRenderedPageBreak/>
+        <w:t xml:space="preserve">jednake </w:t>
+      </w:r>
+      <w:r>
+        <w:rPr>
+          <w:rFonts w:eastAsiaTheme="minorEastAsia" w:cstheme="minorHAnsi"/>
+          <w:i/>
+          <w:iCs/>
+          <w:sz w:val="24"/>
+          <w:szCs w:val="24"/>
+        </w:rPr>
+        <w:t>hash</w:t>
+      </w:r>
+      <w:r>
+        <w:rPr>
+          <w:rFonts w:eastAsiaTheme="minorEastAsia" w:cstheme="minorHAnsi"/>
+          <w:sz w:val="24"/>
+          <w:szCs w:val="24"/>
+        </w:rPr>
+        <w:t xml:space="preserve"> vrijednosti da će biti identične mi zapravo gledamo „koševe“ (engl. </w:t>
+      </w:r>
+      <w:r>
+        <w:rPr>
+          <w:rFonts w:eastAsiaTheme="minorEastAsia" w:cstheme="minorHAnsi"/>
+          <w:i/>
+          <w:iCs/>
+          <w:sz w:val="24"/>
+          <w:szCs w:val="24"/>
+        </w:rPr>
+        <w:t>bucket</w:t>
+      </w:r>
+      <w:r>
+        <w:rPr>
+          <w:rFonts w:eastAsiaTheme="minorEastAsia" w:cstheme="minorHAnsi"/>
+          <w:sz w:val="24"/>
+          <w:szCs w:val="24"/>
+        </w:rPr>
+        <w:t>) unutar kojih se nalazi nekoliko potencijalnih kandidata (ili niti jedan). U slučaju da u košu ne postoji niti jedan kandidat, n-torka iz ciljne sekvence se ne poklapa s referentnom sekvencom te algoritam zatim prelazi na (i+1) n-torku. U drugom slučaju,</w:t>
+      </w:r>
+      <w:r>
+        <w:rPr>
+          <w:rFonts w:eastAsiaTheme="minorEastAsia" w:cstheme="minorHAnsi"/>
+          <w:sz w:val="24"/>
+          <w:szCs w:val="24"/>
+        </w:rPr>
+        <w:t xml:space="preserve"> ako</w:t>
+      </w:r>
+      <w:r>
+        <w:rPr>
+          <w:rFonts w:eastAsiaTheme="minorEastAsia" w:cstheme="minorHAnsi"/>
+          <w:sz w:val="24"/>
+          <w:szCs w:val="24"/>
+        </w:rPr>
+        <w:t xml:space="preserve"> postoje kandidati, algoritam pregledava poklapaju li se brojevi iz ciljne i referentne sekvence. Algoritam radi tu provjeru dok god se poklapaju brojevi te </w:t>
+      </w:r>
+      <w:r>
+        <w:rPr>
+          <w:rFonts w:eastAsiaTheme="minorEastAsia" w:cstheme="minorHAnsi"/>
+          <w:sz w:val="24"/>
+          <w:szCs w:val="24"/>
+        </w:rPr>
+        <w:t>tako</w:t>
+      </w:r>
+      <w:r>
+        <w:rPr>
+          <w:rFonts w:eastAsiaTheme="minorEastAsia" w:cstheme="minorHAnsi"/>
+          <w:sz w:val="24"/>
+          <w:szCs w:val="24"/>
+        </w:rPr>
+        <w:t xml:space="preserve"> povećava najduži poklapajući niz. </w:t>
+      </w:r>
+      <w:r>
+        <w:rPr>
+          <w:rFonts w:eastAsiaTheme="minorEastAsia" w:cstheme="minorHAnsi"/>
+          <w:sz w:val="24"/>
+          <w:szCs w:val="24"/>
+        </w:rPr>
+        <w:t>U slučaju kada algoritam naiđe na dva jednako duga poklap</w:t>
+      </w:r>
+      <w:r>
+        <w:rPr>
+          <w:rFonts w:eastAsiaTheme="minorEastAsia" w:cstheme="minorHAnsi"/>
+          <w:sz w:val="24"/>
+          <w:szCs w:val="24"/>
+        </w:rPr>
+        <w:t>a</w:t>
+      </w:r>
+      <w:r>
+        <w:rPr>
+          <w:rFonts w:eastAsiaTheme="minorEastAsia" w:cstheme="minorHAnsi"/>
+          <w:sz w:val="24"/>
+          <w:szCs w:val="24"/>
+        </w:rPr>
+        <w:t>j</w:t>
+      </w:r>
+      <w:r>
+        <w:rPr>
+          <w:rFonts w:eastAsiaTheme="minorEastAsia" w:cstheme="minorHAnsi"/>
+          <w:sz w:val="24"/>
+          <w:szCs w:val="24"/>
+        </w:rPr>
+        <w:t>u</w:t>
+      </w:r>
+      <w:r>
+        <w:rPr>
+          <w:rFonts w:eastAsiaTheme="minorEastAsia" w:cstheme="minorHAnsi"/>
+          <w:sz w:val="24"/>
+          <w:szCs w:val="24"/>
+        </w:rPr>
+        <w:t>ća niza, on uzima onaj koji je prvi. Svaki takav niz se zapisuje u datoteku u obliku (pozicija poklapanja, duljina poklapanja). Nizovi koji nemaju poklapanje zapisuju se u datoteku u svom originalnom obliku. Taj proces se može opisati sljedećim pseudokodom [1]:</w:t>
+      </w:r>
+    </w:p>
+    <w:p>
+      <w:pPr>
+        <w:rPr>
+          <w:rFonts w:eastAsiaTheme="minorEastAsia" w:cstheme="minorHAnsi"/>
+          <w:sz w:val="24"/>
+          <w:szCs w:val="24"/>
+        </w:rPr>
+      </w:pPr>
+    </w:p>
+    <w:p>
+      <w:pPr>
+        <w:rPr>
+          <w:rFonts w:ascii="Consolas" w:eastAsiaTheme="minorEastAsia" w:hAnsi="Consolas" w:cstheme="minorHAnsi"/>
+          <w:sz w:val="24"/>
+          <w:szCs w:val="24"/>
+        </w:rPr>
+      </w:pPr>
+      <w:r>
+        <w:rPr>
+          <w:rFonts w:ascii="Consolas" w:eastAsiaTheme="minorEastAsia" w:hAnsi="Consolas" w:cstheme="minorHAnsi"/>
+          <w:sz w:val="24"/>
+          <w:szCs w:val="24"/>
+        </w:rPr>
+        <w:t>1: postavi i = 0 i p = 0</w:t>
+      </w:r>
+    </w:p>
+    <w:p>
+      <w:pPr>
+        <w:rPr>
+          <w:rFonts w:ascii="Consolas" w:eastAsiaTheme="minorEastAsia" w:hAnsi="Consolas" w:cstheme="minorHAnsi"/>
+          <w:sz w:val="24"/>
+          <w:szCs w:val="24"/>
+        </w:rPr>
+      </w:pPr>
+      <w:r>
+        <w:rPr>
+          <w:rFonts w:ascii="Consolas" w:eastAsiaTheme="minorEastAsia" w:hAnsi="Consolas" w:cstheme="minorHAnsi"/>
+          <w:sz w:val="24"/>
+          <w:szCs w:val="24"/>
+        </w:rPr>
+        <w:t xml:space="preserve">2: </w:t>
+      </w:r>
+      <w:r>
+        <w:rPr>
+          <w:rFonts w:ascii="Consolas" w:eastAsiaTheme="minorEastAsia" w:hAnsi="Consolas" w:cstheme="minorHAnsi"/>
+          <w:sz w:val="24"/>
+          <w:szCs w:val="24"/>
+        </w:rPr>
+        <w:t>dok i &gt; (n</w:t>
+      </w:r>
+      <w:r>
+        <w:rPr>
+          <w:rFonts w:ascii="Consolas" w:eastAsiaTheme="minorEastAsia" w:hAnsi="Consolas" w:cstheme="minorHAnsi"/>
+          <w:sz w:val="24"/>
+          <w:szCs w:val="24"/>
+          <w:vertAlign w:val="subscript"/>
+        </w:rPr>
+        <w:t>t</w:t>
+      </w:r>
+      <w:r>
+        <w:rPr>
+          <w:rFonts w:ascii="Consolas" w:eastAsiaTheme="minorEastAsia" w:hAnsi="Consolas" w:cstheme="minorHAnsi"/>
+          <w:sz w:val="24"/>
+          <w:szCs w:val="24"/>
+        </w:rPr>
+        <w:t xml:space="preserve"> - k + 1)</w:t>
+      </w:r>
+      <w:r>
+        <w:rPr>
+          <w:rFonts w:ascii="Consolas" w:eastAsiaTheme="minorEastAsia" w:hAnsi="Consolas" w:cstheme="minorHAnsi"/>
+          <w:sz w:val="24"/>
+          <w:szCs w:val="24"/>
+        </w:rPr>
+        <w:t>:</w:t>
+      </w:r>
+      <w:r>
+        <w:rPr>
+          <w:rFonts w:ascii="Consolas" w:eastAsiaTheme="minorEastAsia" w:hAnsi="Consolas" w:cstheme="minorHAnsi"/>
+          <w:sz w:val="24"/>
+          <w:szCs w:val="24"/>
+        </w:rPr>
+        <w:t xml:space="preserve"> </w:t>
+      </w:r>
+    </w:p>
+    <w:p>
+      <w:pPr>
+        <w:rPr>
+          <w:rFonts w:ascii="Consolas" w:eastAsiaTheme="minorEastAsia" w:hAnsi="Consolas" w:cstheme="minorHAnsi"/>
+          <w:sz w:val="24"/>
+          <w:szCs w:val="24"/>
+        </w:rPr>
+      </w:pPr>
+      <w:r>
+        <w:rPr>
+          <w:rFonts w:ascii="Consolas" w:eastAsiaTheme="minorEastAsia" w:hAnsi="Consolas" w:cstheme="minorHAnsi"/>
+          <w:sz w:val="24"/>
+          <w:szCs w:val="24"/>
+        </w:rPr>
+        <w:t xml:space="preserve">3: </w:t>
+      </w:r>
+      <w:r>
+        <w:rPr>
+          <w:rFonts w:ascii="Consolas" w:eastAsiaTheme="minorEastAsia" w:hAnsi="Consolas" w:cstheme="minorHAnsi"/>
+          <w:sz w:val="24"/>
+          <w:szCs w:val="24"/>
+        </w:rPr>
+        <w:tab/>
+        <w:t xml:space="preserve">izračunaj </w:t>
+      </w:r>
+      <m:oMath>
+        <m:sSubSup>
+          <m:sSubSupPr>
+            <m:ctrlPr>
+              <w:rPr>
+                <w:rFonts w:ascii="Cambria Math" w:eastAsiaTheme="minorEastAsia" w:hAnsi="Cambria Math"/>
+                <w:i/>
+                <w:sz w:val="24"/>
+                <w:szCs w:val="24"/>
+              </w:rPr>
+            </m:ctrlPr>
+          </m:sSubSupPr>
+          <m:e>
+            <m:r>
+              <w:rPr>
+                <w:rFonts w:ascii="Cambria Math" w:eastAsiaTheme="minorEastAsia" w:hAnsi="Cambria Math"/>
+                <w:sz w:val="24"/>
+                <w:szCs w:val="24"/>
+              </w:rPr>
+              <m:t>V</m:t>
+            </m:r>
+          </m:e>
+          <m:sub>
+            <m:r>
+              <w:rPr>
+                <w:rFonts w:ascii="Cambria Math" w:eastAsiaTheme="minorEastAsia" w:hAnsi="Cambria Math"/>
+                <w:sz w:val="24"/>
+                <w:szCs w:val="24"/>
+              </w:rPr>
+              <m:t>i</m:t>
+            </m:r>
+          </m:sub>
+          <m:sup>
+            <m:r>
+              <w:rPr>
+                <w:rFonts w:ascii="Cambria Math" w:eastAsiaTheme="minorEastAsia" w:hAnsi="Cambria Math"/>
+                <w:sz w:val="24"/>
+                <w:szCs w:val="24"/>
+              </w:rPr>
+              <m:t>t</m:t>
+            </m:r>
+          </m:sup>
+        </m:sSubSup>
+      </m:oMath>
+    </w:p>
+    <w:p>
+      <w:pPr>
+        <w:rPr>
+          <w:rFonts w:ascii="Consolas" w:eastAsiaTheme="minorEastAsia" w:hAnsi="Consolas" w:cstheme="minorHAnsi"/>
+          <w:sz w:val="24"/>
+          <w:szCs w:val="24"/>
+        </w:rPr>
+      </w:pPr>
+      <w:r>
+        <w:rPr>
+          <w:rFonts w:ascii="Consolas" w:eastAsiaTheme="minorEastAsia" w:hAnsi="Consolas" w:cstheme="minorHAnsi"/>
+          <w:sz w:val="24"/>
+          <w:szCs w:val="24"/>
+        </w:rPr>
+        <w:t xml:space="preserve">4: </w:t>
+      </w:r>
+      <w:r>
+        <w:rPr>
+          <w:rFonts w:ascii="Consolas" w:eastAsiaTheme="minorEastAsia" w:hAnsi="Consolas" w:cstheme="minorHAnsi"/>
+          <w:sz w:val="24"/>
+          <w:szCs w:val="24"/>
+        </w:rPr>
+        <w:tab/>
+        <w:t>postavi j = point(</w:t>
+      </w:r>
+      <m:oMath>
+        <m:sSubSup>
+          <m:sSubSupPr>
+            <m:ctrlPr>
+              <w:rPr>
+                <w:rFonts w:ascii="Cambria Math" w:eastAsiaTheme="minorEastAsia" w:hAnsi="Cambria Math"/>
+                <w:i/>
+                <w:sz w:val="24"/>
+                <w:szCs w:val="24"/>
+              </w:rPr>
+            </m:ctrlPr>
+          </m:sSubSupPr>
+          <m:e>
+            <m:r>
+              <w:rPr>
+                <w:rFonts w:ascii="Cambria Math" w:eastAsiaTheme="minorEastAsia" w:hAnsi="Cambria Math"/>
+                <w:sz w:val="24"/>
+                <w:szCs w:val="24"/>
+              </w:rPr>
+              <m:t>V</m:t>
+            </m:r>
+          </m:e>
+          <m:sub>
+            <m:r>
+              <w:rPr>
+                <w:rFonts w:ascii="Cambria Math" w:eastAsiaTheme="minorEastAsia" w:hAnsi="Cambria Math"/>
+                <w:sz w:val="24"/>
+                <w:szCs w:val="24"/>
+              </w:rPr>
+              <m:t>i</m:t>
+            </m:r>
+          </m:sub>
+          <m:sup>
+            <m:r>
+              <w:rPr>
+                <w:rFonts w:ascii="Cambria Math" w:eastAsiaTheme="minorEastAsia" w:hAnsi="Cambria Math"/>
+                <w:sz w:val="24"/>
+                <w:szCs w:val="24"/>
+              </w:rPr>
+              <m:t>r</m:t>
+            </m:r>
+          </m:sup>
+        </m:sSubSup>
+      </m:oMath>
+      <w:r>
+        <w:rPr>
+          <w:rFonts w:ascii="Consolas" w:eastAsiaTheme="minorEastAsia" w:hAnsi="Consolas" w:cstheme="minorHAnsi"/>
+          <w:sz w:val="24"/>
+          <w:szCs w:val="24"/>
+        </w:rPr>
+        <w:t xml:space="preserve"> mod s), pmax = -1 i lmax = 0</w:t>
+      </w:r>
+    </w:p>
+    <w:p>
+      <w:pPr>
+        <w:rPr>
+          <w:rFonts w:ascii="Consolas" w:eastAsiaTheme="minorEastAsia" w:hAnsi="Consolas" w:cstheme="minorHAnsi"/>
+          <w:sz w:val="24"/>
+          <w:szCs w:val="24"/>
+        </w:rPr>
+      </w:pPr>
+      <w:r>
+        <w:rPr>
+          <w:rFonts w:ascii="Consolas" w:eastAsiaTheme="minorEastAsia" w:hAnsi="Consolas" w:cstheme="minorHAnsi"/>
+          <w:sz w:val="24"/>
+          <w:szCs w:val="24"/>
+        </w:rPr>
+        <w:t xml:space="preserve">5: </w:t>
+      </w:r>
+      <w:r>
+        <w:rPr>
+          <w:rFonts w:ascii="Consolas" w:eastAsiaTheme="minorEastAsia" w:hAnsi="Consolas" w:cstheme="minorHAnsi"/>
+          <w:sz w:val="24"/>
+          <w:szCs w:val="24"/>
+        </w:rPr>
+        <w:tab/>
+        <w:t>dok j ≠ 0:</w:t>
+      </w:r>
+    </w:p>
+    <w:p>
+      <w:pPr>
+        <w:rPr>
+          <w:rFonts w:ascii="Consolas" w:eastAsiaTheme="minorEastAsia" w:hAnsi="Consolas" w:cstheme="minorHAnsi"/>
+          <w:sz w:val="24"/>
+          <w:szCs w:val="24"/>
+        </w:rPr>
+      </w:pPr>
+      <w:r>
+        <w:rPr>
+          <w:rFonts w:ascii="Consolas" w:eastAsiaTheme="minorEastAsia" w:hAnsi="Consolas" w:cstheme="minorHAnsi"/>
+          <w:sz w:val="24"/>
+          <w:szCs w:val="24"/>
+        </w:rPr>
+        <w:t>6:</w:t>
+      </w:r>
+      <w:r>
+        <w:rPr>
+          <w:rFonts w:ascii="Consolas" w:eastAsiaTheme="minorEastAsia" w:hAnsi="Consolas" w:cstheme="minorHAnsi"/>
+          <w:sz w:val="24"/>
+          <w:szCs w:val="24"/>
+        </w:rPr>
+        <w:tab/>
+      </w:r>
+      <w:r>
+        <w:rPr>
+          <w:rFonts w:ascii="Consolas" w:eastAsiaTheme="minorEastAsia" w:hAnsi="Consolas" w:cstheme="minorHAnsi"/>
+          <w:sz w:val="24"/>
+          <w:szCs w:val="24"/>
+        </w:rPr>
+        <w:tab/>
+        <w:t>postavi l = 0</w:t>
+      </w:r>
+    </w:p>
+    <w:p>
+      <w:pPr>
+        <w:rPr>
+          <w:rFonts w:ascii="Consolas" w:eastAsiaTheme="minorEastAsia" w:hAnsi="Consolas" w:cstheme="minorHAnsi"/>
+          <w:sz w:val="24"/>
+          <w:szCs w:val="24"/>
+        </w:rPr>
+      </w:pPr>
+      <w:r>
+        <w:rPr>
+          <w:rFonts w:ascii="Consolas" w:eastAsiaTheme="minorEastAsia" w:hAnsi="Consolas" w:cstheme="minorHAnsi"/>
+          <w:sz w:val="24"/>
+          <w:szCs w:val="24"/>
+        </w:rPr>
+        <w:t xml:space="preserve">7: </w:t>
+      </w:r>
+      <w:r>
+        <w:rPr>
+          <w:rFonts w:ascii="Consolas" w:eastAsiaTheme="minorEastAsia" w:hAnsi="Consolas" w:cstheme="minorHAnsi"/>
+          <w:sz w:val="24"/>
+          <w:szCs w:val="24"/>
+        </w:rPr>
+        <w:tab/>
+      </w:r>
+      <w:r>
+        <w:rPr>
+          <w:rFonts w:ascii="Consolas" w:eastAsiaTheme="minorEastAsia" w:hAnsi="Consolas" w:cstheme="minorHAnsi"/>
+          <w:sz w:val="24"/>
+          <w:szCs w:val="24"/>
+        </w:rPr>
+        <w:tab/>
+        <w:t>uvjet1 = (j + l) &lt; len(t)</w:t>
+      </w:r>
+      <w:r>
+        <w:rPr>
+          <w:rFonts w:ascii="Consolas" w:eastAsiaTheme="minorEastAsia" w:hAnsi="Consolas" w:cstheme="minorHAnsi"/>
+          <w:sz w:val="24"/>
+          <w:szCs w:val="24"/>
+        </w:rPr>
+        <w:t xml:space="preserve"> // t-target</w:t>
+      </w:r>
+    </w:p>
+    <w:p>
+      <w:pPr>
+        <w:rPr>
+          <w:rFonts w:ascii="Consolas" w:eastAsiaTheme="minorEastAsia" w:hAnsi="Consolas" w:cstheme="minorHAnsi"/>
+          <w:sz w:val="24"/>
+          <w:szCs w:val="24"/>
+        </w:rPr>
+      </w:pPr>
+      <w:r>
+        <w:rPr>
+          <w:rFonts w:ascii="Consolas" w:eastAsiaTheme="minorEastAsia" w:hAnsi="Consolas" w:cstheme="minorHAnsi"/>
+          <w:sz w:val="24"/>
+          <w:szCs w:val="24"/>
+        </w:rPr>
+        <w:t>8:</w:t>
+      </w:r>
+      <w:r>
+        <w:rPr>
+          <w:rFonts w:ascii="Consolas" w:eastAsiaTheme="minorEastAsia" w:hAnsi="Consolas" w:cstheme="minorHAnsi"/>
+          <w:sz w:val="24"/>
+          <w:szCs w:val="24"/>
+        </w:rPr>
+        <w:tab/>
+      </w:r>
+      <w:r>
+        <w:rPr>
+          <w:rFonts w:ascii="Consolas" w:eastAsiaTheme="minorEastAsia" w:hAnsi="Consolas" w:cstheme="minorHAnsi"/>
+          <w:sz w:val="24"/>
+          <w:szCs w:val="24"/>
+        </w:rPr>
+        <w:tab/>
+        <w:t>uvjet2 = (j + l) &lt; len(r)</w:t>
+      </w:r>
+      <w:r>
+        <w:rPr>
+          <w:rFonts w:ascii="Consolas" w:eastAsiaTheme="minorEastAsia" w:hAnsi="Consolas" w:cstheme="minorHAnsi"/>
+          <w:sz w:val="24"/>
+          <w:szCs w:val="24"/>
+        </w:rPr>
+        <w:t xml:space="preserve"> // r-reference</w:t>
+      </w:r>
+    </w:p>
+    <w:p>
+      <w:pPr>
+        <w:rPr>
+          <w:rFonts w:ascii="Consolas" w:eastAsiaTheme="minorEastAsia" w:hAnsi="Consolas" w:cstheme="minorHAnsi"/>
+          <w:sz w:val="24"/>
+          <w:szCs w:val="24"/>
+        </w:rPr>
+      </w:pPr>
+      <w:r>
+        <w:rPr>
+          <w:rFonts w:ascii="Consolas" w:eastAsiaTheme="minorEastAsia" w:hAnsi="Consolas" w:cstheme="minorHAnsi"/>
+          <w:sz w:val="24"/>
+          <w:szCs w:val="24"/>
+        </w:rPr>
+        <w:t>9:</w:t>
+      </w:r>
+      <w:r>
+        <w:rPr>
+          <w:rFonts w:ascii="Consolas" w:eastAsiaTheme="minorEastAsia" w:hAnsi="Consolas" w:cstheme="minorHAnsi"/>
+          <w:sz w:val="24"/>
+          <w:szCs w:val="24"/>
+        </w:rPr>
+        <w:tab/>
+      </w:r>
+      <w:r>
+        <w:rPr>
+          <w:rFonts w:ascii="Consolas" w:eastAsiaTheme="minorEastAsia" w:hAnsi="Consolas" w:cstheme="minorHAnsi"/>
+          <w:sz w:val="24"/>
+          <w:szCs w:val="24"/>
+        </w:rPr>
+        <w:tab/>
+        <w:t xml:space="preserve">uvjet3 = </w:t>
+      </w:r>
+      <w:r>
+        <w:rPr>
+          <w:rFonts w:ascii="Consolas" w:eastAsiaTheme="minorEastAsia" w:hAnsi="Consolas" w:cstheme="minorHAnsi"/>
+          <w:sz w:val="24"/>
+          <w:szCs w:val="24"/>
+        </w:rPr>
+        <w:t>r(j + 1) = t(i + l)</w:t>
+      </w:r>
+    </w:p>
+    <w:p>
+      <w:pPr>
+        <w:rPr>
+          <w:rFonts w:ascii="Consolas" w:eastAsiaTheme="minorEastAsia" w:hAnsi="Consolas" w:cstheme="minorHAnsi"/>
+          <w:sz w:val="24"/>
+          <w:szCs w:val="24"/>
+        </w:rPr>
+      </w:pPr>
+      <w:r>
+        <w:rPr>
+          <w:rFonts w:ascii="Consolas" w:eastAsiaTheme="minorEastAsia" w:hAnsi="Consolas" w:cstheme="minorHAnsi"/>
+          <w:sz w:val="24"/>
+          <w:szCs w:val="24"/>
+        </w:rPr>
+        <w:t>10:</w:t>
+      </w:r>
+      <w:r>
+        <w:rPr>
+          <w:rFonts w:ascii="Consolas" w:eastAsiaTheme="minorEastAsia" w:hAnsi="Consolas" w:cstheme="minorHAnsi"/>
+          <w:sz w:val="24"/>
+          <w:szCs w:val="24"/>
+        </w:rPr>
+        <w:tab/>
+      </w:r>
+      <w:r>
+        <w:rPr>
+          <w:rFonts w:ascii="Consolas" w:eastAsiaTheme="minorEastAsia" w:hAnsi="Consolas" w:cstheme="minorHAnsi"/>
+          <w:sz w:val="24"/>
+          <w:szCs w:val="24"/>
+        </w:rPr>
+        <w:tab/>
+        <w:t>dok (uvjet1 i uvjet2 i uvjet3):</w:t>
+      </w:r>
+    </w:p>
+    <w:p>
+      <w:pPr>
+        <w:rPr>
+          <w:rFonts w:ascii="Consolas" w:eastAsiaTheme="minorEastAsia" w:hAnsi="Consolas" w:cstheme="minorHAnsi"/>
+          <w:sz w:val="24"/>
+          <w:szCs w:val="24"/>
+        </w:rPr>
+      </w:pPr>
+      <w:r>
+        <w:rPr>
+          <w:rFonts w:ascii="Consolas" w:eastAsiaTheme="minorEastAsia" w:hAnsi="Consolas" w:cstheme="minorHAnsi"/>
+          <w:sz w:val="24"/>
+          <w:szCs w:val="24"/>
+        </w:rPr>
+        <w:t>11:</w:t>
+      </w:r>
+      <w:r>
+        <w:rPr>
+          <w:rFonts w:ascii="Consolas" w:eastAsiaTheme="minorEastAsia" w:hAnsi="Consolas" w:cstheme="minorHAnsi"/>
+          <w:sz w:val="24"/>
+          <w:szCs w:val="24"/>
+        </w:rPr>
+        <w:tab/>
+      </w:r>
+      <w:r>
+        <w:rPr>
+          <w:rFonts w:ascii="Consolas" w:eastAsiaTheme="minorEastAsia" w:hAnsi="Consolas" w:cstheme="minorHAnsi"/>
+          <w:sz w:val="24"/>
+          <w:szCs w:val="24"/>
+        </w:rPr>
+        <w:tab/>
+      </w:r>
+      <w:r>
+        <w:rPr>
+          <w:rFonts w:ascii="Consolas" w:eastAsiaTheme="minorEastAsia" w:hAnsi="Consolas" w:cstheme="minorHAnsi"/>
+          <w:sz w:val="24"/>
+          <w:szCs w:val="24"/>
+        </w:rPr>
+        <w:tab/>
+        <w:t>l = l + 1</w:t>
+      </w:r>
+    </w:p>
+    <w:p>
+      <w:pPr>
+        <w:rPr>
+          <w:rFonts w:ascii="Consolas" w:eastAsiaTheme="minorEastAsia" w:hAnsi="Consolas" w:cstheme="minorHAnsi"/>
+          <w:sz w:val="24"/>
+          <w:szCs w:val="24"/>
+        </w:rPr>
+      </w:pPr>
+      <w:r>
+        <w:rPr>
+          <w:rFonts w:ascii="Consolas" w:eastAsiaTheme="minorEastAsia" w:hAnsi="Consolas" w:cstheme="minorHAnsi"/>
+          <w:sz w:val="24"/>
+          <w:szCs w:val="24"/>
+        </w:rPr>
+        <w:t>12:</w:t>
+      </w:r>
+      <w:r>
+        <w:rPr>
+          <w:rFonts w:ascii="Consolas" w:eastAsiaTheme="minorEastAsia" w:hAnsi="Consolas" w:cstheme="minorHAnsi"/>
+          <w:sz w:val="24"/>
+          <w:szCs w:val="24"/>
+        </w:rPr>
+        <w:tab/>
+      </w:r>
+      <w:r>
+        <w:rPr>
+          <w:rFonts w:ascii="Consolas" w:eastAsiaTheme="minorEastAsia" w:hAnsi="Consolas" w:cstheme="minorHAnsi"/>
+          <w:sz w:val="24"/>
+          <w:szCs w:val="24"/>
+        </w:rPr>
+        <w:tab/>
+        <w:t>završi dok</w:t>
+      </w:r>
+    </w:p>
+    <w:p>
+      <w:pPr>
+        <w:rPr>
+          <w:rFonts w:ascii="Consolas" w:eastAsiaTheme="minorEastAsia" w:hAnsi="Consolas" w:cstheme="minorHAnsi"/>
+          <w:sz w:val="24"/>
+          <w:szCs w:val="24"/>
+        </w:rPr>
+      </w:pPr>
+      <w:r>
+        <w:rPr>
+          <w:rFonts w:ascii="Consolas" w:eastAsiaTheme="minorEastAsia" w:hAnsi="Consolas" w:cstheme="minorHAnsi"/>
+          <w:sz w:val="24"/>
+          <w:szCs w:val="24"/>
+        </w:rPr>
+        <w:t>13:</w:t>
+      </w:r>
+      <w:r>
+        <w:rPr>
+          <w:rFonts w:ascii="Consolas" w:eastAsiaTheme="minorEastAsia" w:hAnsi="Consolas" w:cstheme="minorHAnsi"/>
+          <w:sz w:val="24"/>
+          <w:szCs w:val="24"/>
+        </w:rPr>
+        <w:tab/>
+      </w:r>
+      <w:r>
+        <w:rPr>
+          <w:rFonts w:ascii="Consolas" w:eastAsiaTheme="minorEastAsia" w:hAnsi="Consolas" w:cstheme="minorHAnsi"/>
+          <w:sz w:val="24"/>
+          <w:szCs w:val="24"/>
+        </w:rPr>
+        <w:tab/>
+        <w:t>ako (l &gt;= k i l &gt; lmax):</w:t>
+      </w:r>
+    </w:p>
+    <w:p>
+      <w:pPr>
+        <w:rPr>
+          <w:rFonts w:ascii="Consolas" w:eastAsiaTheme="minorEastAsia" w:hAnsi="Consolas" w:cstheme="minorHAnsi"/>
+          <w:sz w:val="24"/>
+          <w:szCs w:val="24"/>
+        </w:rPr>
+      </w:pPr>
+      <w:r>
+        <w:rPr>
+          <w:rFonts w:ascii="Consolas" w:eastAsiaTheme="minorEastAsia" w:hAnsi="Consolas" w:cstheme="minorHAnsi"/>
+          <w:sz w:val="24"/>
+          <w:szCs w:val="24"/>
+        </w:rPr>
+        <w:t xml:space="preserve">14:  </w:t>
+      </w:r>
+      <w:r>
+        <w:rPr>
+          <w:rFonts w:ascii="Consolas" w:eastAsiaTheme="minorEastAsia" w:hAnsi="Consolas" w:cstheme="minorHAnsi"/>
+          <w:sz w:val="24"/>
+          <w:szCs w:val="24"/>
+        </w:rPr>
+        <w:tab/>
+      </w:r>
+      <w:r>
+        <w:rPr>
+          <w:rFonts w:ascii="Consolas" w:eastAsiaTheme="minorEastAsia" w:hAnsi="Consolas" w:cstheme="minorHAnsi"/>
+          <w:sz w:val="24"/>
+          <w:szCs w:val="24"/>
+        </w:rPr>
+        <w:tab/>
+      </w:r>
+      <w:r>
+        <w:rPr>
+          <w:rFonts w:ascii="Consolas" w:eastAsiaTheme="minorEastAsia" w:hAnsi="Consolas" w:cstheme="minorHAnsi"/>
+          <w:sz w:val="24"/>
+          <w:szCs w:val="24"/>
+        </w:rPr>
+        <w:tab/>
+        <w:t>pmax = j, lmax=l</w:t>
+      </w:r>
+    </w:p>
+    <w:p>
+      <w:pPr>
+        <w:rPr>
+          <w:rFonts w:ascii="Consolas" w:eastAsiaTheme="minorEastAsia" w:hAnsi="Consolas" w:cstheme="minorHAnsi"/>
+          <w:sz w:val="24"/>
+          <w:szCs w:val="24"/>
+        </w:rPr>
+      </w:pPr>
+      <w:r>
+        <w:rPr>
+          <w:rFonts w:ascii="Consolas" w:eastAsiaTheme="minorEastAsia" w:hAnsi="Consolas" w:cstheme="minorHAnsi"/>
+          <w:sz w:val="24"/>
+          <w:szCs w:val="24"/>
+        </w:rPr>
+        <w:t>15:</w:t>
+      </w:r>
+      <w:r>
+        <w:rPr>
+          <w:rFonts w:ascii="Consolas" w:eastAsiaTheme="minorEastAsia" w:hAnsi="Consolas" w:cstheme="minorHAnsi"/>
+          <w:sz w:val="24"/>
+          <w:szCs w:val="24"/>
+        </w:rPr>
+        <w:tab/>
+      </w:r>
+      <w:r>
+        <w:rPr>
+          <w:rFonts w:ascii="Consolas" w:eastAsiaTheme="minorEastAsia" w:hAnsi="Consolas" w:cstheme="minorHAnsi"/>
+          <w:sz w:val="24"/>
+          <w:szCs w:val="24"/>
+        </w:rPr>
+        <w:tab/>
+        <w:t>završi ako</w:t>
+      </w:r>
+    </w:p>
+    <w:p>
+      <w:pPr>
+        <w:rPr>
+          <w:rFonts w:ascii="Consolas" w:eastAsiaTheme="minorEastAsia" w:hAnsi="Consolas" w:cstheme="minorHAnsi"/>
+          <w:sz w:val="24"/>
+          <w:szCs w:val="24"/>
+        </w:rPr>
+      </w:pPr>
+      <w:r>
+        <w:rPr>
+          <w:rFonts w:ascii="Consolas" w:eastAsiaTheme="minorEastAsia" w:hAnsi="Consolas" w:cstheme="minorHAnsi"/>
+          <w:sz w:val="24"/>
+          <w:szCs w:val="24"/>
+        </w:rPr>
+        <w:t>16:</w:t>
+      </w:r>
+      <w:r>
+        <w:rPr>
+          <w:rFonts w:ascii="Consolas" w:eastAsiaTheme="minorEastAsia" w:hAnsi="Consolas" w:cstheme="minorHAnsi"/>
+          <w:sz w:val="24"/>
+          <w:szCs w:val="24"/>
+        </w:rPr>
+        <w:tab/>
+      </w:r>
+      <w:r>
+        <w:rPr>
+          <w:rFonts w:ascii="Consolas" w:eastAsiaTheme="minorEastAsia" w:hAnsi="Consolas" w:cstheme="minorHAnsi"/>
+          <w:sz w:val="24"/>
+          <w:szCs w:val="24"/>
+        </w:rPr>
+        <w:tab/>
+        <w:t>osvježi j = loc[j]</w:t>
+      </w:r>
+    </w:p>
+    <w:p>
+      <w:pPr>
+        <w:rPr>
+          <w:rFonts w:ascii="Consolas" w:eastAsiaTheme="minorEastAsia" w:hAnsi="Consolas" w:cstheme="minorHAnsi"/>
+          <w:sz w:val="24"/>
+          <w:szCs w:val="24"/>
+        </w:rPr>
+      </w:pPr>
+      <w:r>
+        <w:rPr>
+          <w:rFonts w:ascii="Consolas" w:eastAsiaTheme="minorEastAsia" w:hAnsi="Consolas" w:cstheme="minorHAnsi"/>
+          <w:sz w:val="24"/>
+          <w:szCs w:val="24"/>
+        </w:rPr>
+        <w:t>17:</w:t>
+      </w:r>
+      <w:r>
+        <w:rPr>
+          <w:rFonts w:ascii="Consolas" w:eastAsiaTheme="minorEastAsia" w:hAnsi="Consolas" w:cstheme="minorHAnsi"/>
+          <w:sz w:val="24"/>
+          <w:szCs w:val="24"/>
+        </w:rPr>
+        <w:tab/>
+      </w:r>
+      <w:r>
+        <w:rPr>
+          <w:rFonts w:ascii="Consolas" w:eastAsiaTheme="minorEastAsia" w:hAnsi="Consolas" w:cstheme="minorHAnsi"/>
+          <w:sz w:val="24"/>
+          <w:szCs w:val="24"/>
+        </w:rPr>
+        <w:tab/>
+        <w:t>ako (lmax &gt; 0):</w:t>
+      </w:r>
+    </w:p>
+    <w:p>
+      <w:pPr>
+        <w:rPr>
+          <w:rFonts w:ascii="Consolas" w:eastAsiaTheme="minorEastAsia" w:hAnsi="Consolas" w:cstheme="minorHAnsi"/>
+          <w:sz w:val="24"/>
+          <w:szCs w:val="24"/>
+        </w:rPr>
+      </w:pPr>
+      <w:r>
+        <w:rPr>
+          <w:rFonts w:ascii="Consolas" w:eastAsiaTheme="minorEastAsia" w:hAnsi="Consolas" w:cstheme="minorHAnsi"/>
+          <w:sz w:val="24"/>
+          <w:szCs w:val="24"/>
+        </w:rPr>
+        <w:t>18:</w:t>
+      </w:r>
+      <w:r>
+        <w:rPr>
+          <w:rFonts w:ascii="Consolas" w:eastAsiaTheme="minorEastAsia" w:hAnsi="Consolas" w:cstheme="minorHAnsi"/>
+          <w:sz w:val="24"/>
+          <w:szCs w:val="24"/>
+        </w:rPr>
+        <w:tab/>
+      </w:r>
+      <w:r>
+        <w:rPr>
+          <w:rFonts w:ascii="Consolas" w:eastAsiaTheme="minorEastAsia" w:hAnsi="Consolas" w:cstheme="minorHAnsi"/>
+          <w:sz w:val="24"/>
+          <w:szCs w:val="24"/>
+        </w:rPr>
+        <w:tab/>
+      </w:r>
+      <w:r>
+        <w:rPr>
+          <w:rFonts w:ascii="Consolas" w:eastAsiaTheme="minorEastAsia" w:hAnsi="Consolas" w:cstheme="minorHAnsi"/>
+          <w:sz w:val="24"/>
+          <w:szCs w:val="24"/>
+        </w:rPr>
+        <w:tab/>
+        <w:t>podniz t(p,....,i-1) je nepoklapajuć</w:t>
+      </w:r>
+    </w:p>
+    <w:p>
+      <w:pPr>
+        <w:rPr>
+          <w:rFonts w:ascii="Consolas" w:eastAsiaTheme="minorEastAsia" w:hAnsi="Consolas" w:cstheme="minorHAnsi"/>
+          <w:sz w:val="24"/>
+          <w:szCs w:val="24"/>
+        </w:rPr>
+      </w:pPr>
+      <w:r>
+        <w:rPr>
+          <w:rFonts w:ascii="Consolas" w:eastAsiaTheme="minorEastAsia" w:hAnsi="Consolas" w:cstheme="minorHAnsi"/>
+          <w:sz w:val="24"/>
+          <w:szCs w:val="24"/>
+        </w:rPr>
+        <w:t>19:</w:t>
+      </w:r>
+      <w:r>
+        <w:rPr>
+          <w:rFonts w:ascii="Consolas" w:eastAsiaTheme="minorEastAsia" w:hAnsi="Consolas" w:cstheme="minorHAnsi"/>
+          <w:sz w:val="24"/>
+          <w:szCs w:val="24"/>
+        </w:rPr>
+        <w:tab/>
+      </w:r>
+      <w:r>
+        <w:rPr>
+          <w:rFonts w:ascii="Consolas" w:eastAsiaTheme="minorEastAsia" w:hAnsi="Consolas" w:cstheme="minorHAnsi"/>
+          <w:sz w:val="24"/>
+          <w:szCs w:val="24"/>
+        </w:rPr>
+        <w:tab/>
+      </w:r>
+      <w:r>
+        <w:rPr>
+          <w:rFonts w:ascii="Consolas" w:eastAsiaTheme="minorEastAsia" w:hAnsi="Consolas" w:cstheme="minorHAnsi"/>
+          <w:sz w:val="24"/>
+          <w:szCs w:val="24"/>
+        </w:rPr>
+        <w:tab/>
+        <w:t>(pmax, lmax) je zapis poklapajućeg niza</w:t>
+      </w:r>
+    </w:p>
+    <w:p>
+      <w:pPr>
+        <w:rPr>
+          <w:rFonts w:ascii="Consolas" w:eastAsiaTheme="minorEastAsia" w:hAnsi="Consolas" w:cstheme="minorHAnsi"/>
+          <w:sz w:val="24"/>
+          <w:szCs w:val="24"/>
+        </w:rPr>
+      </w:pPr>
+      <w:r>
+        <w:rPr>
+          <w:rFonts w:ascii="Consolas" w:eastAsiaTheme="minorEastAsia" w:hAnsi="Consolas" w:cstheme="minorHAnsi"/>
+          <w:sz w:val="24"/>
+          <w:szCs w:val="24"/>
+        </w:rPr>
+        <w:t>20:</w:t>
+      </w:r>
+      <w:r>
+        <w:rPr>
+          <w:rFonts w:ascii="Consolas" w:eastAsiaTheme="minorEastAsia" w:hAnsi="Consolas" w:cstheme="minorHAnsi"/>
+          <w:sz w:val="24"/>
+          <w:szCs w:val="24"/>
+        </w:rPr>
+        <w:tab/>
+      </w:r>
+      <w:r>
+        <w:rPr>
+          <w:rFonts w:ascii="Consolas" w:eastAsiaTheme="minorEastAsia" w:hAnsi="Consolas" w:cstheme="minorHAnsi"/>
+          <w:sz w:val="24"/>
+          <w:szCs w:val="24"/>
+        </w:rPr>
+        <w:tab/>
+      </w:r>
+      <w:r>
+        <w:rPr>
+          <w:rFonts w:ascii="Consolas" w:eastAsiaTheme="minorEastAsia" w:hAnsi="Consolas" w:cstheme="minorHAnsi"/>
+          <w:sz w:val="24"/>
+          <w:szCs w:val="24"/>
+        </w:rPr>
+        <w:tab/>
+        <w:t>osvježi p = i + lmax</w:t>
+      </w:r>
+    </w:p>
+    <w:p>
+      <w:pPr>
+        <w:rPr>
+          <w:rFonts w:ascii="Consolas" w:eastAsiaTheme="minorEastAsia" w:hAnsi="Consolas" w:cstheme="minorHAnsi"/>
+          <w:sz w:val="24"/>
+          <w:szCs w:val="24"/>
+        </w:rPr>
+      </w:pPr>
+      <w:r>
+        <w:rPr>
+          <w:rFonts w:ascii="Consolas" w:eastAsiaTheme="minorEastAsia" w:hAnsi="Consolas" w:cstheme="minorHAnsi"/>
+          <w:sz w:val="24"/>
+          <w:szCs w:val="24"/>
+        </w:rPr>
+        <w:t>21:</w:t>
+      </w:r>
+      <w:r>
+        <w:rPr>
+          <w:rFonts w:ascii="Consolas" w:eastAsiaTheme="minorEastAsia" w:hAnsi="Consolas" w:cstheme="minorHAnsi"/>
+          <w:sz w:val="24"/>
+          <w:szCs w:val="24"/>
+        </w:rPr>
+        <w:tab/>
+      </w:r>
+      <w:r>
+        <w:rPr>
+          <w:rFonts w:ascii="Consolas" w:eastAsiaTheme="minorEastAsia" w:hAnsi="Consolas" w:cstheme="minorHAnsi"/>
+          <w:sz w:val="24"/>
+          <w:szCs w:val="24"/>
+        </w:rPr>
+        <w:tab/>
+        <w:t>završi ako</w:t>
+      </w:r>
+    </w:p>
+    <w:p>
+      <w:pPr>
+        <w:rPr>
+          <w:rFonts w:ascii="Consolas" w:eastAsiaTheme="minorEastAsia" w:hAnsi="Consolas" w:cstheme="minorHAnsi"/>
+          <w:sz w:val="24"/>
+          <w:szCs w:val="24"/>
+        </w:rPr>
+      </w:pPr>
+      <w:r>
+        <w:rPr>
+          <w:rFonts w:ascii="Consolas" w:eastAsiaTheme="minorEastAsia" w:hAnsi="Consolas" w:cstheme="minorHAnsi"/>
+          <w:sz w:val="24"/>
+          <w:szCs w:val="24"/>
+        </w:rPr>
+        <w:t>22:</w:t>
+      </w:r>
+      <w:r>
+        <w:rPr>
+          <w:rFonts w:ascii="Consolas" w:eastAsiaTheme="minorEastAsia" w:hAnsi="Consolas" w:cstheme="minorHAnsi"/>
+          <w:sz w:val="24"/>
+          <w:szCs w:val="24"/>
+        </w:rPr>
+        <w:tab/>
+      </w:r>
+      <w:r>
+        <w:rPr>
+          <w:rFonts w:ascii="Consolas" w:eastAsiaTheme="minorEastAsia" w:hAnsi="Consolas" w:cstheme="minorHAnsi"/>
+          <w:sz w:val="24"/>
+          <w:szCs w:val="24"/>
+        </w:rPr>
+        <w:tab/>
+        <w:t>osvježi i = i + lmax + 1</w:t>
+      </w:r>
+    </w:p>
+    <w:p>
+      <w:pPr>
+        <w:rPr>
+          <w:rFonts w:ascii="Consolas" w:eastAsiaTheme="minorEastAsia" w:hAnsi="Consolas" w:cstheme="minorHAnsi"/>
+          <w:sz w:val="24"/>
+          <w:szCs w:val="24"/>
+        </w:rPr>
+      </w:pPr>
+      <w:r>
+        <w:rPr>
+          <w:rFonts w:ascii="Consolas" w:eastAsiaTheme="minorEastAsia" w:hAnsi="Consolas" w:cstheme="minorHAnsi"/>
+          <w:sz w:val="24"/>
+          <w:szCs w:val="24"/>
+        </w:rPr>
+        <w:t>23:</w:t>
+      </w:r>
+      <w:r>
+        <w:rPr>
+          <w:rFonts w:ascii="Consolas" w:eastAsiaTheme="minorEastAsia" w:hAnsi="Consolas" w:cstheme="minorHAnsi"/>
+          <w:sz w:val="24"/>
+          <w:szCs w:val="24"/>
+        </w:rPr>
+        <w:t xml:space="preserve"> završi dok </w:t>
+      </w:r>
+    </w:p>
+    <w:p>
+      <w:pPr>
+        <w:rPr>
+          <w:rFonts w:ascii="Consolas" w:eastAsiaTheme="minorEastAsia" w:hAnsi="Consolas" w:cstheme="minorHAnsi"/>
+          <w:sz w:val="24"/>
+          <w:szCs w:val="24"/>
+        </w:rPr>
+      </w:pPr>
+      <w:r>
+        <w:rPr>
+          <w:rFonts w:ascii="Consolas" w:eastAsiaTheme="minorEastAsia" w:hAnsi="Consolas" w:cstheme="minorHAnsi"/>
+          <w:sz w:val="24"/>
+          <w:szCs w:val="24"/>
+        </w:rPr>
+        <w:t>24:</w:t>
+      </w:r>
+      <w:r>
+        <w:rPr>
+          <w:rFonts w:ascii="Consolas" w:eastAsiaTheme="minorEastAsia" w:hAnsi="Consolas" w:cstheme="minorHAnsi"/>
+          <w:sz w:val="24"/>
+          <w:szCs w:val="24"/>
+        </w:rPr>
+        <w:t xml:space="preserve"> preostali niz je nepoklapajuć</w:t>
+      </w:r>
+    </w:p>
+    <w:p>
+      <w:pPr>
+        <w:rPr>
+          <w:rFonts w:ascii="Consolas" w:eastAsiaTheme="minorEastAsia" w:hAnsi="Consolas" w:cstheme="minorHAnsi"/>
+          <w:sz w:val="24"/>
+          <w:szCs w:val="24"/>
+        </w:rPr>
+      </w:pPr>
+    </w:p>
+    <w:p>
+      <w:pPr>
+        <w:rPr>
+          <w:rFonts w:eastAsiaTheme="minorEastAsia" w:cstheme="minorHAnsi"/>
+          <w:sz w:val="24"/>
+          <w:szCs w:val="24"/>
+        </w:rPr>
+      </w:pPr>
+      <w:r>
+        <w:rPr>
+          <w:rFonts w:eastAsiaTheme="minorEastAsia" w:cstheme="minorHAnsi"/>
+          <w:sz w:val="24"/>
+          <w:szCs w:val="24"/>
+        </w:rPr>
+        <w:t>Primjenom ovog algoritma na primjeru ispod postižemo sljedeći rezultat:</w:t>
+      </w:r>
+    </w:p>
+    <w:p>
+      <w:pPr>
+        <w:rPr>
+          <w:rFonts w:eastAsiaTheme="minorEastAsia" w:cstheme="minorHAnsi"/>
+          <w:sz w:val="24"/>
+          <w:szCs w:val="24"/>
+        </w:rPr>
+      </w:pPr>
+      <w:r>
+        <w:rPr>
+          <w:rFonts w:eastAsiaTheme="minorEastAsia" w:cstheme="minorHAnsi"/>
+          <w:sz w:val="24"/>
+          <w:szCs w:val="24"/>
+        </w:rPr>
+        <w:t>r = 0032302230103002021</w:t>
+      </w:r>
+    </w:p>
+    <w:p>
+      <w:pPr>
+        <w:rPr>
+          <w:rFonts w:eastAsiaTheme="minorEastAsia" w:cstheme="minorHAnsi"/>
+          <w:sz w:val="24"/>
+          <w:szCs w:val="24"/>
+        </w:rPr>
+      </w:pPr>
+      <w:r>
+        <w:rPr>
+          <w:rFonts w:eastAsiaTheme="minorEastAsia" w:cstheme="minorHAnsi"/>
+          <w:sz w:val="24"/>
+          <w:szCs w:val="24"/>
+        </w:rPr>
+        <w:t>t = 003210223012130020022</w:t>
+      </w:r>
+    </w:p>
+    <w:p>
+      <w:pPr>
+        <w:rPr>
+          <w:rFonts w:eastAsiaTheme="minorEastAsia" w:cstheme="minorHAnsi"/>
+          <w:sz w:val="24"/>
+          <w:szCs w:val="24"/>
+        </w:rPr>
+      </w:pPr>
+      <w:r>
+        <w:rPr>
+          <w:rFonts w:eastAsiaTheme="minorEastAsia" w:cstheme="minorHAnsi"/>
+          <w:sz w:val="24"/>
+          <w:szCs w:val="24"/>
+        </w:rPr>
+        <w:t>Rezultat = [(1, 4), 1, (6, 6), 21, (14, 5), 0,</w:t>
+      </w:r>
+      <w:r>
+        <w:rPr>
+          <w:rFonts w:eastAsiaTheme="minorEastAsia" w:cstheme="minorHAnsi"/>
+          <w:sz w:val="24"/>
+          <w:szCs w:val="24"/>
+        </w:rPr>
+        <w:t xml:space="preserve"> (7, 2)]</w:t>
+      </w:r>
+    </w:p>
     <w:p/>
     <w:p>
       <w:pPr>
@@ -2188,10 +4912,394 @@
           <w:b/>
           <w:bCs/>
         </w:rPr>
+        <w:lastRenderedPageBreak/>
         <w:t>Postprocesiranje</w:t>
       </w:r>
       <w:bookmarkEnd w:id="4"/>
     </w:p>
+    <w:p>
+      <w:pPr>
+        <w:ind w:firstLine="708"/>
+        <w:rPr>
+          <w:sz w:val="24"/>
+          <w:szCs w:val="24"/>
+        </w:rPr>
+      </w:pPr>
+      <w:r>
+        <w:rPr>
+          <w:sz w:val="24"/>
+          <w:szCs w:val="24"/>
+        </w:rPr>
+        <w:t xml:space="preserve">Nakon primjene </w:t>
+      </w:r>
+      <w:r>
+        <w:rPr>
+          <w:i/>
+          <w:iCs/>
+          <w:sz w:val="24"/>
+          <w:szCs w:val="24"/>
+        </w:rPr>
+        <w:t>greedy matching</w:t>
+      </w:r>
+      <w:r>
+        <w:rPr>
+          <w:sz w:val="24"/>
+          <w:szCs w:val="24"/>
+        </w:rPr>
+        <w:t xml:space="preserve"> algoritma i pohranjivanja rezultata u datoteku (uz ostale informacije) tu datoteku je potrebno i na neki način kompresirati. U radu se spominju tri pristupa</w:t>
+      </w:r>
+      <w:r>
+        <w:rPr>
+          <w:sz w:val="24"/>
+          <w:szCs w:val="24"/>
+        </w:rPr>
+        <w:t xml:space="preserve">: delta enkodiranje, </w:t>
+      </w:r>
+      <w:r>
+        <w:rPr>
+          <w:i/>
+          <w:iCs/>
+          <w:sz w:val="24"/>
+          <w:szCs w:val="24"/>
+        </w:rPr>
+        <w:t>run length encoding</w:t>
+      </w:r>
+      <w:r>
+        <w:rPr>
+          <w:sz w:val="24"/>
+          <w:szCs w:val="24"/>
+        </w:rPr>
+        <w:t xml:space="preserve"> i PPMd kompresija. S obzirom da autori nisu primijenili delta enkodiranje [2] ono neće biti primijenjeno ni u našem radu. PPMd je način kompresije te je dostupan u programu 7zip (</w:t>
+      </w:r>
+      <w:hyperlink r:id="rId13" w:history="1">
+        <w:r>
+          <w:rPr>
+            <w:rStyle w:val="Hiperveza"/>
+          </w:rPr>
+          <w:t>https://www.7-zip.org/</w:t>
+        </w:r>
+      </w:hyperlink>
+      <w:r>
+        <w:rPr>
+          <w:sz w:val="24"/>
+          <w:szCs w:val="24"/>
+        </w:rPr>
+        <w:t xml:space="preserve">) i on će se koristiti, ali se neće dodatno implementirati već će se koristiti gotova implementacija iz 7zip programa. Prije same kompresije još je potrebno provesti </w:t>
+      </w:r>
+      <w:r>
+        <w:rPr>
+          <w:i/>
+          <w:iCs/>
+          <w:sz w:val="24"/>
+          <w:szCs w:val="24"/>
+        </w:rPr>
+        <w:t>run length encoding</w:t>
+      </w:r>
+      <w:r>
+        <w:rPr>
+          <w:sz w:val="24"/>
+          <w:szCs w:val="24"/>
+        </w:rPr>
+        <w:t>. To je kodiranje koje nastoji smanjiti količinu ponovljene informacije, a njegov rad se najbolje može opisati na primjeru.</w:t>
+      </w:r>
+    </w:p>
+    <w:p>
+      <w:pPr>
+        <w:rPr>
+          <w:sz w:val="24"/>
+          <w:szCs w:val="24"/>
+        </w:rPr>
+      </w:pPr>
+      <w:r>
+        <w:rPr>
+          <w:sz w:val="24"/>
+          <w:szCs w:val="24"/>
+        </w:rPr>
+        <w:t>Recimo da imamo sljedeći niz:</w:t>
+      </w:r>
+    </w:p>
+    <w:p>
+      <w:pPr>
+        <w:rPr>
+          <w:sz w:val="24"/>
+          <w:szCs w:val="24"/>
+        </w:rPr>
+      </w:pPr>
+    </w:p>
+    <w:p>
+      <w:pPr>
+        <w:rPr>
+          <w:sz w:val="24"/>
+          <w:szCs w:val="24"/>
+        </w:rPr>
+      </w:pPr>
+      <w:r>
+        <w:rPr>
+          <w:sz w:val="24"/>
+          <w:szCs w:val="24"/>
+        </w:rPr>
+        <w:t>5 5 5 5 5 5 4 4 4 4 5 5 5 5 2</w:t>
+      </w:r>
+    </w:p>
+    <w:p>
+      <w:pPr>
+        <w:rPr>
+          <w:sz w:val="24"/>
+          <w:szCs w:val="24"/>
+        </w:rPr>
+      </w:pPr>
+    </w:p>
+    <w:p>
+      <w:pPr>
+        <w:rPr>
+          <w:sz w:val="24"/>
+          <w:szCs w:val="24"/>
+        </w:rPr>
+      </w:pPr>
+      <w:r>
+        <w:rPr>
+          <w:sz w:val="24"/>
+          <w:szCs w:val="24"/>
+        </w:rPr>
+        <w:t>Umjesto da se zapisuju svi znakovi (njih 15, ako se ne broje razmaci) oni se efikasnije mogu zapisati na sljedeći način:</w:t>
+      </w:r>
+    </w:p>
+    <w:p>
+      <w:pPr>
+        <w:rPr>
+          <w:sz w:val="24"/>
+          <w:szCs w:val="24"/>
+        </w:rPr>
+      </w:pPr>
+    </w:p>
+    <w:p>
+      <w:pPr>
+        <w:rPr>
+          <w:sz w:val="24"/>
+          <w:szCs w:val="24"/>
+        </w:rPr>
+      </w:pPr>
+      <w:r>
+        <w:rPr>
+          <w:sz w:val="24"/>
+          <w:szCs w:val="24"/>
+        </w:rPr>
+        <w:t>5-6 4-4 5-4 2</w:t>
+      </w:r>
+    </w:p>
+    <w:p>
+      <w:pPr>
+        <w:rPr>
+          <w:sz w:val="24"/>
+          <w:szCs w:val="24"/>
+        </w:rPr>
+      </w:pPr>
+    </w:p>
+    <w:p>
+      <w:pPr>
+        <w:rPr>
+          <w:sz w:val="24"/>
+          <w:szCs w:val="24"/>
+        </w:rPr>
+      </w:pPr>
+      <w:r>
+        <w:rPr>
+          <w:sz w:val="24"/>
+          <w:szCs w:val="24"/>
+        </w:rPr>
+        <w:t xml:space="preserve">Prvi broj predstavlja znak, a broj nakon crtice predstavlja broj ponavljanja tog znaka. </w:t>
+      </w:r>
+      <w:r>
+        <w:rPr>
+          <w:sz w:val="24"/>
+          <w:szCs w:val="24"/>
+        </w:rPr>
+        <w:t xml:space="preserve">Ovaj zapis sada sadrži svega </w:t>
+      </w:r>
+      <w:r>
+        <w:rPr>
+          <w:sz w:val="24"/>
+          <w:szCs w:val="24"/>
+        </w:rPr>
+        <w:t>10 znakova što je poboljšanje od 33%. Autori su u svome radu odlučili primijeniti ovo kodiranje samo na završetke redaka što se može ilustrirati sljedećim primjerom.</w:t>
+      </w:r>
+    </w:p>
+    <w:p>
+      <w:pPr>
+        <w:rPr>
+          <w:sz w:val="24"/>
+          <w:szCs w:val="24"/>
+        </w:rPr>
+      </w:pPr>
+    </w:p>
+    <w:p>
+      <w:pPr>
+        <w:rPr>
+          <w:sz w:val="24"/>
+          <w:szCs w:val="24"/>
+        </w:rPr>
+      </w:pPr>
+      <w:r>
+        <w:rPr>
+          <w:sz w:val="24"/>
+          <w:szCs w:val="24"/>
+        </w:rPr>
+        <w:t>aaaaaaa\n</w:t>
+      </w:r>
+    </w:p>
+    <w:p>
+      <w:pPr>
+        <w:rPr>
+          <w:sz w:val="24"/>
+          <w:szCs w:val="24"/>
+        </w:rPr>
+      </w:pPr>
+      <w:r>
+        <w:rPr>
+          <w:sz w:val="24"/>
+          <w:szCs w:val="24"/>
+        </w:rPr>
+        <w:t>aaaaaaa\n</w:t>
+      </w:r>
+    </w:p>
+    <w:p>
+      <w:pPr>
+        <w:rPr>
+          <w:sz w:val="24"/>
+          <w:szCs w:val="24"/>
+        </w:rPr>
+      </w:pPr>
+      <w:r>
+        <w:rPr>
+          <w:sz w:val="24"/>
+          <w:szCs w:val="24"/>
+        </w:rPr>
+        <w:t>aaaaaaa\n</w:t>
+      </w:r>
+    </w:p>
+    <w:p>
+      <w:pPr>
+        <w:rPr>
+          <w:sz w:val="24"/>
+          <w:szCs w:val="24"/>
+        </w:rPr>
+      </w:pPr>
+      <w:r>
+        <w:rPr>
+          <w:sz w:val="24"/>
+          <w:szCs w:val="24"/>
+        </w:rPr>
+        <w:t>aaaaaaa\n</w:t>
+      </w:r>
+    </w:p>
+    <w:p>
+      <w:pPr>
+        <w:rPr>
+          <w:sz w:val="24"/>
+          <w:szCs w:val="24"/>
+        </w:rPr>
+      </w:pPr>
+      <w:r>
+        <w:rPr>
+          <w:sz w:val="24"/>
+          <w:szCs w:val="24"/>
+        </w:rPr>
+        <w:t>aaaaaaa\n</w:t>
+      </w:r>
+    </w:p>
+    <w:p>
+      <w:pPr>
+        <w:rPr>
+          <w:sz w:val="24"/>
+          <w:szCs w:val="24"/>
+        </w:rPr>
+      </w:pPr>
+      <w:r>
+        <w:rPr>
+          <w:sz w:val="24"/>
+          <w:szCs w:val="24"/>
+        </w:rPr>
+        <w:t>aaaaaaaaa\n</w:t>
+      </w:r>
+    </w:p>
+    <w:p>
+      <w:pPr>
+        <w:rPr>
+          <w:sz w:val="24"/>
+          <w:szCs w:val="24"/>
+        </w:rPr>
+      </w:pPr>
+    </w:p>
+    <w:p>
+      <w:pPr>
+        <w:rPr>
+          <w:sz w:val="24"/>
+          <w:szCs w:val="24"/>
+        </w:rPr>
+      </w:pPr>
+      <w:r>
+        <w:rPr>
+          <w:sz w:val="24"/>
+          <w:szCs w:val="24"/>
+        </w:rPr>
+        <w:t>Umjesto da se pohranjuju svi znakovi koji označavaju sljedeći redak (\n), radije će biti zapisani u sljedećem formatu:</w:t>
+      </w:r>
+    </w:p>
+    <w:p>
+      <w:pPr>
+        <w:rPr>
+          <w:sz w:val="24"/>
+          <w:szCs w:val="24"/>
+        </w:rPr>
+      </w:pPr>
+    </w:p>
+    <w:p>
+      <w:pPr>
+        <w:rPr>
+          <w:sz w:val="24"/>
+          <w:szCs w:val="24"/>
+        </w:rPr>
+      </w:pPr>
+      <w:r>
+        <w:rPr>
+          <w:sz w:val="24"/>
+          <w:szCs w:val="24"/>
+        </w:rPr>
+        <w:t xml:space="preserve">8-5 10-1 </w:t>
+      </w:r>
+    </w:p>
+    <w:p>
+      <w:pPr>
+        <w:rPr>
+          <w:sz w:val="24"/>
+          <w:szCs w:val="24"/>
+        </w:rPr>
+      </w:pPr>
+    </w:p>
+    <w:p>
+      <w:pPr>
+        <w:rPr>
+          <w:sz w:val="24"/>
+          <w:szCs w:val="24"/>
+        </w:rPr>
+      </w:pPr>
+      <w:r>
+        <w:rPr>
+          <w:sz w:val="24"/>
+          <w:szCs w:val="24"/>
+        </w:rPr>
+        <w:t>Prvi broj predstavlja mjesto znaka novog retka, a drugi broj predstavlja koliko redova nakon ima jednako mjesto novog retka. Na ovako malom primjeru ne vidi se velika prednost ovakvog zapisa, ali je ona itekako prisutna u slučajevima s puno redaka.</w:t>
+      </w:r>
+    </w:p>
+    <w:p>
+      <w:pPr>
+        <w:rPr>
+          <w:sz w:val="24"/>
+          <w:szCs w:val="24"/>
+        </w:rPr>
+      </w:pPr>
+    </w:p>
+    <w:p/>
     <w:p/>
     <w:p>
       <w:pPr>
@@ -2207,62 +5315,72 @@
           <w:b/>
           <w:bCs/>
         </w:rPr>
+        <w:lastRenderedPageBreak/>
         <w:t>Dekompresija</w:t>
       </w:r>
       <w:bookmarkEnd w:id="5"/>
     </w:p>
-    <w:p/>
-    <w:p>
-      <w:pPr>
-        <w:pStyle w:val="Naslov1"/>
-        <w:numPr>
-          <w:ilvl w:val="0"/>
-          <w:numId w:val="18"/>
-        </w:numPr>
-      </w:pPr>
-      <w:bookmarkStart w:id="6" w:name="_Toc103122014"/>
-      <w:r>
-        <w:t>Rezultati testiranja</w:t>
-      </w:r>
-      <w:bookmarkEnd w:id="6"/>
-    </w:p>
-    <w:p/>
-    <w:p/>
-    <w:p/>
-    <w:p/>
-    <w:p/>
-    <w:p/>
-    <w:p/>
-    <w:p/>
-    <w:p/>
-    <w:p/>
-    <w:p/>
-    <w:p/>
-    <w:p/>
-    <w:p/>
-    <w:p/>
-    <w:p/>
-    <w:p/>
-    <w:p/>
-    <w:p/>
-    <w:p/>
-    <w:p/>
-    <w:p/>
-    <w:p/>
-    <w:p/>
-    <w:p/>
-    <w:p/>
-    <w:p/>
-    <w:p/>
-    <w:p>
-      <w:pPr>
-        <w:pStyle w:val="Naslov1"/>
-      </w:pPr>
-      <w:bookmarkStart w:id="7" w:name="_Toc103122015"/>
-      <w:r>
-        <w:t>Zaključak</w:t>
-      </w:r>
-      <w:bookmarkEnd w:id="7"/>
+    <w:p>
+      <w:pPr>
+        <w:ind w:firstLine="360"/>
+        <w:rPr>
+          <w:sz w:val="24"/>
+          <w:szCs w:val="24"/>
+        </w:rPr>
+      </w:pPr>
+      <w:r>
+        <w:rPr>
+          <w:sz w:val="24"/>
+          <w:szCs w:val="24"/>
+        </w:rPr>
+        <w:t xml:space="preserve">S obzirom na to da su svi opisani algoritmi reverzibilni (PPMd, </w:t>
+      </w:r>
+      <w:r>
+        <w:rPr>
+          <w:i/>
+          <w:iCs/>
+          <w:sz w:val="24"/>
+          <w:szCs w:val="24"/>
+        </w:rPr>
+        <w:t>run length encoding</w:t>
+      </w:r>
+      <w:r>
+        <w:rPr>
+          <w:sz w:val="24"/>
+          <w:szCs w:val="24"/>
+        </w:rPr>
+        <w:t xml:space="preserve">, </w:t>
+      </w:r>
+      <w:r>
+        <w:rPr>
+          <w:i/>
+          <w:iCs/>
+          <w:sz w:val="24"/>
+          <w:szCs w:val="24"/>
+        </w:rPr>
+        <w:t>greedy matching</w:t>
+      </w:r>
+      <w:r>
+        <w:rPr>
+          <w:sz w:val="24"/>
+          <w:szCs w:val="24"/>
+        </w:rPr>
+        <w:t xml:space="preserve">, pretprocesiranje), sve što je potrebno napraviti za dekompresiju je rekonstruirati originalnu datoteku pomoću svih pohranjenih informacija. S obzirom </w:t>
+      </w:r>
+      <w:r>
+        <w:rPr>
+          <w:sz w:val="24"/>
+          <w:szCs w:val="24"/>
+        </w:rPr>
+        <w:t xml:space="preserve">na to </w:t>
+      </w:r>
+      <w:r>
+        <w:rPr>
+          <w:sz w:val="24"/>
+          <w:szCs w:val="24"/>
+        </w:rPr>
+        <w:t>da su svi algoritmi već detaljno opisani u postupku kompresije, smatramo da nije potrebno dodatno objašnjavati provođenje dekompresije s obzirom da ona samo prati obratni slijed koraka.</w:t>
+      </w:r>
     </w:p>
     <w:p/>
     <w:p/>
@@ -2295,16 +5413,31 @@
     <w:p/>
     <w:p/>
     <w:p/>
-    <w:p/>
-    <w:p/>
-    <w:p/>
-    <w:p/>
-    <w:p/>
-    <w:p/>
-    <w:p/>
-    <w:p/>
-    <w:p/>
-    <w:p/>
+    <w:p>
+      <w:pPr>
+        <w:pStyle w:val="Naslov1"/>
+        <w:numPr>
+          <w:ilvl w:val="0"/>
+          <w:numId w:val="18"/>
+        </w:numPr>
+      </w:pPr>
+      <w:bookmarkStart w:id="6" w:name="_Toc103122014"/>
+      <w:r>
+        <w:lastRenderedPageBreak/>
+        <w:t>Rezultati testiranja</w:t>
+      </w:r>
+      <w:bookmarkEnd w:id="6"/>
+    </w:p>
+    <w:p>
+      <w:pPr>
+        <w:pStyle w:val="Naslov1"/>
+      </w:pPr>
+      <w:bookmarkStart w:id="7" w:name="_Toc103122015"/>
+      <w:r>
+        <w:t>Zaključak</w:t>
+      </w:r>
+      <w:bookmarkEnd w:id="7"/>
+    </w:p>
     <w:p>
       <w:pPr>
         <w:pStyle w:val="Naslov1"/>
@@ -2353,7 +5486,7 @@
         </w:rPr>
         <w:t xml:space="preserve">Bioinformatics Vol. 33 Iss 21 pp. 3364-3372. Poveznica: </w:t>
       </w:r>
-      <w:hyperlink r:id="rId13" w:history="1">
+      <w:hyperlink r:id="rId14" w:history="1">
         <w:r>
           <w:rPr>
             <w:rStyle w:val="Hiperveza"/>
@@ -2386,254 +5519,29 @@
           <w:szCs w:val="24"/>
         </w:rPr>
       </w:pPr>
-    </w:p>
-    <w:p>
-      <w:pPr>
-        <w:rPr>
-          <w:sz w:val="24"/>
-          <w:szCs w:val="24"/>
-        </w:rPr>
-      </w:pPr>
-    </w:p>
-    <w:p>
-      <w:pPr>
-        <w:rPr>
-          <w:sz w:val="24"/>
-          <w:szCs w:val="24"/>
-        </w:rPr>
-      </w:pPr>
-    </w:p>
-    <w:p>
-      <w:pPr>
-        <w:rPr>
-          <w:sz w:val="24"/>
-          <w:szCs w:val="24"/>
-        </w:rPr>
-      </w:pPr>
-    </w:p>
-    <w:p>
-      <w:pPr>
-        <w:rPr>
-          <w:sz w:val="24"/>
-          <w:szCs w:val="24"/>
-        </w:rPr>
-      </w:pPr>
-    </w:p>
-    <w:p>
-      <w:pPr>
-        <w:rPr>
-          <w:sz w:val="24"/>
-          <w:szCs w:val="24"/>
-        </w:rPr>
-      </w:pPr>
-    </w:p>
-    <w:p>
-      <w:pPr>
-        <w:rPr>
-          <w:sz w:val="24"/>
-          <w:szCs w:val="24"/>
-        </w:rPr>
-      </w:pPr>
-    </w:p>
-    <w:p>
-      <w:pPr>
-        <w:rPr>
-          <w:sz w:val="24"/>
-          <w:szCs w:val="24"/>
-        </w:rPr>
-      </w:pPr>
-    </w:p>
-    <w:p>
-      <w:pPr>
-        <w:rPr>
-          <w:sz w:val="24"/>
-          <w:szCs w:val="24"/>
-        </w:rPr>
-      </w:pPr>
-    </w:p>
-    <w:p>
-      <w:pPr>
-        <w:rPr>
-          <w:sz w:val="24"/>
-          <w:szCs w:val="24"/>
-        </w:rPr>
-      </w:pPr>
-    </w:p>
-    <w:p>
-      <w:pPr>
-        <w:rPr>
-          <w:sz w:val="24"/>
-          <w:szCs w:val="24"/>
-        </w:rPr>
-      </w:pPr>
-    </w:p>
-    <w:p>
-      <w:pPr>
-        <w:rPr>
-          <w:sz w:val="24"/>
-          <w:szCs w:val="24"/>
-        </w:rPr>
-      </w:pPr>
-    </w:p>
-    <w:p>
-      <w:pPr>
-        <w:rPr>
-          <w:sz w:val="24"/>
-          <w:szCs w:val="24"/>
-        </w:rPr>
-      </w:pPr>
-    </w:p>
-    <w:p>
-      <w:pPr>
-        <w:rPr>
-          <w:sz w:val="24"/>
-          <w:szCs w:val="24"/>
-        </w:rPr>
-      </w:pPr>
-    </w:p>
-    <w:p>
-      <w:pPr>
-        <w:rPr>
-          <w:sz w:val="24"/>
-          <w:szCs w:val="24"/>
-        </w:rPr>
-      </w:pPr>
-    </w:p>
-    <w:p>
-      <w:pPr>
-        <w:rPr>
-          <w:sz w:val="24"/>
-          <w:szCs w:val="24"/>
-        </w:rPr>
-      </w:pPr>
-    </w:p>
-    <w:p>
-      <w:pPr>
-        <w:rPr>
-          <w:sz w:val="24"/>
-          <w:szCs w:val="24"/>
-        </w:rPr>
-      </w:pPr>
-    </w:p>
-    <w:p>
-      <w:pPr>
-        <w:rPr>
-          <w:sz w:val="24"/>
-          <w:szCs w:val="24"/>
-        </w:rPr>
-      </w:pPr>
-    </w:p>
-    <w:p>
-      <w:pPr>
-        <w:rPr>
-          <w:sz w:val="24"/>
-          <w:szCs w:val="24"/>
-        </w:rPr>
-      </w:pPr>
-    </w:p>
-    <w:p>
-      <w:pPr>
-        <w:rPr>
-          <w:sz w:val="24"/>
-          <w:szCs w:val="24"/>
-        </w:rPr>
-      </w:pPr>
-    </w:p>
-    <w:p>
-      <w:pPr>
-        <w:rPr>
-          <w:sz w:val="24"/>
-          <w:szCs w:val="24"/>
-        </w:rPr>
-      </w:pPr>
-    </w:p>
-    <w:p>
-      <w:pPr>
-        <w:rPr>
-          <w:sz w:val="24"/>
-          <w:szCs w:val="24"/>
-        </w:rPr>
-      </w:pPr>
-    </w:p>
-    <w:p>
-      <w:pPr>
-        <w:rPr>
-          <w:sz w:val="24"/>
-          <w:szCs w:val="24"/>
-        </w:rPr>
-      </w:pPr>
-    </w:p>
-    <w:p>
-      <w:pPr>
-        <w:rPr>
-          <w:sz w:val="24"/>
-          <w:szCs w:val="24"/>
-        </w:rPr>
-      </w:pPr>
-    </w:p>
-    <w:p>
-      <w:pPr>
-        <w:rPr>
-          <w:sz w:val="24"/>
-          <w:szCs w:val="24"/>
-        </w:rPr>
-      </w:pPr>
-    </w:p>
-    <w:p>
-      <w:pPr>
-        <w:rPr>
-          <w:sz w:val="24"/>
-          <w:szCs w:val="24"/>
-        </w:rPr>
-      </w:pPr>
-    </w:p>
-    <w:p>
-      <w:pPr>
-        <w:rPr>
-          <w:sz w:val="24"/>
-          <w:szCs w:val="24"/>
-        </w:rPr>
-      </w:pPr>
-    </w:p>
-    <w:p>
-      <w:pPr>
-        <w:rPr>
-          <w:sz w:val="24"/>
-          <w:szCs w:val="24"/>
-        </w:rPr>
-      </w:pPr>
-    </w:p>
-    <w:p>
-      <w:pPr>
-        <w:rPr>
-          <w:sz w:val="24"/>
-          <w:szCs w:val="24"/>
-        </w:rPr>
-      </w:pPr>
-    </w:p>
-    <w:p>
-      <w:pPr>
-        <w:rPr>
-          <w:sz w:val="24"/>
-          <w:szCs w:val="24"/>
-        </w:rPr>
-      </w:pPr>
-    </w:p>
-    <w:p>
-      <w:pPr>
-        <w:rPr>
-          <w:sz w:val="24"/>
-          <w:szCs w:val="24"/>
-        </w:rPr>
-      </w:pPr>
-    </w:p>
-    <w:p>
-      <w:pPr>
-        <w:rPr>
-          <w:sz w:val="24"/>
-          <w:szCs w:val="24"/>
-        </w:rPr>
-      </w:pPr>
+      <w:r>
+        <w:rPr>
+          <w:sz w:val="24"/>
+          <w:szCs w:val="24"/>
+        </w:rPr>
+        <w:t xml:space="preserve">[2] Čeple, K. (2020). </w:t>
+      </w:r>
+      <w:r>
+        <w:rPr>
+          <w:i/>
+          <w:iCs/>
+          <w:sz w:val="24"/>
+          <w:szCs w:val="24"/>
+        </w:rPr>
+        <w:t>Referential genome compression.</w:t>
+      </w:r>
+      <w:r>
+        <w:rPr>
+          <w:sz w:val="24"/>
+          <w:szCs w:val="24"/>
+        </w:rPr>
+        <w:t xml:space="preserve"> Fakultet elektrotehnike i računarstva. pristupljeno 11. svibnja 2022. </w:t>
+      </w:r>
     </w:p>
     <w:p>
       <w:pPr>
@@ -2647,7 +5555,7 @@
     </w:p>
     <w:p/>
     <w:sectPr>
-      <w:footerReference w:type="default" r:id="rId14"/>
+      <w:footerReference w:type="default" r:id="rId15"/>
       <w:pgSz w:w="12240" w:h="15840"/>
       <w:pgMar w:top="1440" w:right="1440" w:bottom="1440" w:left="1440" w:header="720" w:footer="720" w:gutter="0"/>
       <w:pgNumType w:start="1"/>
@@ -5568,6 +8476,16 @@
 </file>
 
 <file path=customXml/item2.xml><?xml version="1.0" encoding="utf-8"?>
+<b:Sources xmlns:b="http://schemas.openxmlformats.org/officeDocument/2006/bibliography" xmlns="http://schemas.openxmlformats.org/officeDocument/2006/bibliography" SelectedStyle="\APASixthEditionOfficeOnline.xsl" StyleName="APA" Version="6"/>
+</file>
+
+<file path=customXml/item3.xml><?xml version="1.0" encoding="utf-8"?>
+<p:properties xmlns:p="http://schemas.microsoft.com/office/2006/metadata/properties" xmlns:xsi="http://www.w3.org/2001/XMLSchema-instance" xmlns:pc="http://schemas.microsoft.com/office/infopath/2007/PartnerControls">
+  <documentManagement/>
+</p:properties>
+</file>
+
+<file path=customXml/item4.xml><?xml version="1.0" encoding="utf-8"?>
 <ct:contentTypeSchema xmlns:ct="http://schemas.microsoft.com/office/2006/metadata/contentType" xmlns:ma="http://schemas.microsoft.com/office/2006/metadata/properties/metaAttributes" ct:_="" ma:_="" ma:contentTypeName="Document" ma:contentTypeID="0x0101003ADE942B1BC1DB4682A2017924DF2504" ma:contentTypeVersion="0" ma:contentTypeDescription="Create a new document." ma:contentTypeScope="" ma:versionID="25784210ee1ed778c7d8c963e4658048">
   <xsd:schema xmlns:xsd="http://www.w3.org/2001/XMLSchema" xmlns:xs="http://www.w3.org/2001/XMLSchema" xmlns:p="http://schemas.microsoft.com/office/2006/metadata/properties" targetNamespace="http://schemas.microsoft.com/office/2006/metadata/properties" ma:root="true" ma:fieldsID="0967b7be50301903c78f9c39c6fd9af8">
     <xsd:element name="properties">
@@ -5681,16 +8599,6 @@
 </ct:contentTypeSchema>
 </file>
 
-<file path=customXml/item3.xml><?xml version="1.0" encoding="utf-8"?>
-<p:properties xmlns:p="http://schemas.microsoft.com/office/2006/metadata/properties" xmlns:xsi="http://www.w3.org/2001/XMLSchema-instance" xmlns:pc="http://schemas.microsoft.com/office/infopath/2007/PartnerControls">
-  <documentManagement/>
-</p:properties>
-</file>
-
-<file path=customXml/item4.xml><?xml version="1.0" encoding="utf-8"?>
-<b:Sources xmlns:b="http://schemas.openxmlformats.org/officeDocument/2006/bibliography" xmlns="http://schemas.openxmlformats.org/officeDocument/2006/bibliography" SelectedStyle="\APASixthEditionOfficeOnline.xsl" StyleName="APA" Version="6"/>
-</file>
-
 <file path=customXml/itemProps1.xml><?xml version="1.0" encoding="utf-8"?>
 <ds:datastoreItem xmlns:ds="http://schemas.openxmlformats.org/officeDocument/2006/customXml" ds:itemID="{063F5F53-F2D0-4F91-A89C-261D90B58C5D}">
   <ds:schemaRefs>
@@ -5700,17 +8608,9 @@
 </file>
 
 <file path=customXml/itemProps2.xml><?xml version="1.0" encoding="utf-8"?>
-<ds:datastoreItem xmlns:ds="http://schemas.openxmlformats.org/officeDocument/2006/customXml" ds:itemID="{9CE40D3D-723C-40D5-85EE-985A2EBC0203}">
+<ds:datastoreItem xmlns:ds="http://schemas.openxmlformats.org/officeDocument/2006/customXml" ds:itemID="{CE9DB664-D670-4291-89FA-8F14F967660E}">
   <ds:schemaRefs>
-    <ds:schemaRef ds:uri="http://schemas.microsoft.com/office/2006/metadata/contentType"/>
-    <ds:schemaRef ds:uri="http://schemas.microsoft.com/office/2006/metadata/properties/metaAttributes"/>
-    <ds:schemaRef ds:uri="http://www.w3.org/2001/XMLSchema"/>
-    <ds:schemaRef ds:uri="http://schemas.microsoft.com/office/2006/metadata/properties"/>
-    <ds:schemaRef ds:uri="http://schemas.openxmlformats.org/package/2006/metadata/core-properties"/>
-    <ds:schemaRef ds:uri="http://purl.org/dc/elements/1.1/"/>
-    <ds:schemaRef ds:uri="http://purl.org/dc/terms/"/>
-    <ds:schemaRef ds:uri="http://schemas.microsoft.com/internal/obd"/>
-    <ds:schemaRef ds:uri="http://schemas.microsoft.com/office/infopath/2007/PartnerControls"/>
+    <ds:schemaRef ds:uri="http://schemas.openxmlformats.org/officeDocument/2006/bibliography"/>
   </ds:schemaRefs>
 </ds:datastoreItem>
 </file>
@@ -5725,9 +8625,17 @@
 </file>
 
 <file path=customXml/itemProps4.xml><?xml version="1.0" encoding="utf-8"?>
-<ds:datastoreItem xmlns:ds="http://schemas.openxmlformats.org/officeDocument/2006/customXml" ds:itemID="{CE9DB664-D670-4291-89FA-8F14F967660E}">
+<ds:datastoreItem xmlns:ds="http://schemas.openxmlformats.org/officeDocument/2006/customXml" ds:itemID="{9CE40D3D-723C-40D5-85EE-985A2EBC0203}">
   <ds:schemaRefs>
-    <ds:schemaRef ds:uri="http://schemas.openxmlformats.org/officeDocument/2006/bibliography"/>
+    <ds:schemaRef ds:uri="http://schemas.microsoft.com/office/2006/metadata/contentType"/>
+    <ds:schemaRef ds:uri="http://schemas.microsoft.com/office/2006/metadata/properties/metaAttributes"/>
+    <ds:schemaRef ds:uri="http://www.w3.org/2001/XMLSchema"/>
+    <ds:schemaRef ds:uri="http://schemas.microsoft.com/office/2006/metadata/properties"/>
+    <ds:schemaRef ds:uri="http://schemas.openxmlformats.org/package/2006/metadata/core-properties"/>
+    <ds:schemaRef ds:uri="http://purl.org/dc/elements/1.1/"/>
+    <ds:schemaRef ds:uri="http://purl.org/dc/terms/"/>
+    <ds:schemaRef ds:uri="http://schemas.microsoft.com/internal/obd"/>
+    <ds:schemaRef ds:uri="http://schemas.microsoft.com/office/infopath/2007/PartnerControls"/>
   </ds:schemaRefs>
 </ds:datastoreItem>
 </file>
</xml_diff>

<commit_message>
Adding an example for preprocesing
</commit_message>
<xml_diff>
--- a/HiRGC_documentation.docx
+++ b/HiRGC_documentation.docx
@@ -1712,7 +1712,35 @@
           <w:sz w:val="24"/>
           <w:szCs w:val="24"/>
         </w:rPr>
-        <w:t>Pri pokretanju program kao argumente prima imena referentnog i ciljnog FASTA dokumenta. Nakon provjere točnosti unesenih argumenata može se započeti daljn</w:t>
+        <w:t>Pri pokretanju program kao argumente prima imena referentnog i ciljnog</w:t>
+      </w:r>
+      <w:r>
+        <w:rPr>
+          <w:sz w:val="24"/>
+          <w:szCs w:val="24"/>
+        </w:rPr>
+        <w:t xml:space="preserve"> genoma zapisanih u</w:t>
+      </w:r>
+      <w:r>
+        <w:rPr>
+          <w:sz w:val="24"/>
+          <w:szCs w:val="24"/>
+        </w:rPr>
+        <w:t xml:space="preserve"> FASTA dokument</w:t>
+      </w:r>
+      <w:r>
+        <w:rPr>
+          <w:sz w:val="24"/>
+          <w:szCs w:val="24"/>
+        </w:rPr>
+        <w:t>e</w:t>
+      </w:r>
+      <w:r>
+        <w:rPr>
+          <w:sz w:val="24"/>
+          <w:szCs w:val="24"/>
+        </w:rPr>
+        <w:t>. Nakon provjere točnosti unesenih argumenata može se započeti daljn</w:t>
       </w:r>
       <w:r>
         <w:rPr>
@@ -1847,7 +1875,21 @@
           <w:sz w:val="24"/>
           <w:szCs w:val="24"/>
         </w:rPr>
-        <w:t xml:space="preserve">referentnog i ciljnog FASTA dokumenta </w:t>
+        <w:t xml:space="preserve">referentnog i ciljnog </w:t>
+      </w:r>
+      <w:r>
+        <w:rPr>
+          <w:sz w:val="24"/>
+          <w:szCs w:val="24"/>
+        </w:rPr>
+        <w:t>genoma</w:t>
+      </w:r>
+      <w:r>
+        <w:rPr>
+          <w:sz w:val="24"/>
+          <w:szCs w:val="24"/>
+        </w:rPr>
+        <w:t xml:space="preserve"> </w:t>
       </w:r>
       <w:r>
         <w:rPr>
@@ -1940,6 +1982,207 @@
         </w:rPr>
         <w:t>macija o ciljnoj sekvenci u dokument.</w:t>
       </w:r>
+    </w:p>
+    <w:p>
+      <w:pPr>
+        <w:ind w:firstLine="708"/>
+        <w:rPr>
+          <w:sz w:val="24"/>
+          <w:szCs w:val="24"/>
+        </w:rPr>
+      </w:pPr>
+    </w:p>
+    <w:p>
+      <w:pPr>
+        <w:ind w:firstLine="708"/>
+        <w:rPr>
+          <w:sz w:val="24"/>
+          <w:szCs w:val="24"/>
+        </w:rPr>
+        <w:sectPr>
+          <w:footerReference w:type="default" r:id="rId13"/>
+          <w:pgSz w:w="12240" w:h="15840"/>
+          <w:pgMar w:top="1440" w:right="1440" w:bottom="1440" w:left="1440" w:header="720" w:footer="720" w:gutter="0"/>
+          <w:pgNumType w:start="1"/>
+          <w:cols w:space="720"/>
+          <w:docGrid w:linePitch="360"/>
+        </w:sectPr>
+      </w:pPr>
+    </w:p>
+    <w:p>
+      <w:pPr>
+        <w:ind w:firstLine="708"/>
+        <w:rPr>
+          <w:sz w:val="24"/>
+          <w:szCs w:val="24"/>
+        </w:rPr>
+      </w:pPr>
+      <w:r>
+        <w:rPr>
+          <w:sz w:val="24"/>
+          <w:szCs w:val="24"/>
+        </w:rPr>
+        <w:t xml:space="preserve">Primjer </w:t>
+      </w:r>
+      <w:r>
+        <w:rPr>
+          <w:sz w:val="24"/>
+          <w:szCs w:val="24"/>
+        </w:rPr>
+        <w:t>ciljnog genoma</w:t>
+      </w:r>
+      <w:r>
+        <w:rPr>
+          <w:sz w:val="24"/>
+          <w:szCs w:val="24"/>
+        </w:rPr>
+        <w:t>:</w:t>
+      </w:r>
+      <w:r>
+        <w:rPr>
+          <w:sz w:val="24"/>
+          <w:szCs w:val="24"/>
+        </w:rPr>
+        <w:t xml:space="preserve"> </w:t>
+      </w:r>
+    </w:p>
+    <w:p>
+      <w:pPr>
+        <w:ind w:firstLine="708"/>
+        <w:rPr>
+          <w:sz w:val="24"/>
+          <w:szCs w:val="24"/>
+        </w:rPr>
+      </w:pPr>
+      <w:r>
+        <w:rPr>
+          <w:sz w:val="24"/>
+          <w:szCs w:val="24"/>
+        </w:rPr>
+        <w:t>&gt;syn</w:t>
+      </w:r>
+    </w:p>
+    <w:p>
+      <w:pPr>
+        <w:ind w:firstLine="708"/>
+        <w:rPr>
+          <w:sz w:val="24"/>
+          <w:szCs w:val="24"/>
+        </w:rPr>
+      </w:pPr>
+      <w:r>
+        <w:rPr>
+          <w:sz w:val="24"/>
+          <w:szCs w:val="24"/>
+        </w:rPr>
+        <w:t>AmgTTolpNNCcgOtannNgd\n</w:t>
+      </w:r>
+    </w:p>
+    <w:p>
+      <w:pPr>
+        <w:ind w:firstLine="708"/>
+        <w:rPr>
+          <w:sz w:val="24"/>
+          <w:szCs w:val="24"/>
+        </w:rPr>
+      </w:pPr>
+      <w:r>
+        <w:rPr>
+          <w:sz w:val="24"/>
+          <w:szCs w:val="24"/>
+        </w:rPr>
+        <w:t>zzAaacctNNAAglopwMNNeCCT\n</w:t>
+      </w:r>
+    </w:p>
+    <w:p>
+      <w:pPr>
+        <w:ind w:firstLine="708"/>
+        <w:rPr>
+          <w:sz w:val="24"/>
+          <w:szCs w:val="24"/>
+        </w:rPr>
+      </w:pPr>
+      <w:r>
+        <w:rPr>
+          <w:sz w:val="24"/>
+          <w:szCs w:val="24"/>
+        </w:rPr>
+        <w:t>Primjer referentnog genoma:</w:t>
+      </w:r>
+    </w:p>
+    <w:p>
+      <w:pPr>
+        <w:ind w:firstLine="708"/>
+        <w:rPr>
+          <w:sz w:val="24"/>
+          <w:szCs w:val="24"/>
+        </w:rPr>
+      </w:pPr>
+      <w:r>
+        <w:rPr>
+          <w:sz w:val="24"/>
+          <w:szCs w:val="24"/>
+        </w:rPr>
+        <w:t>&gt;syn</w:t>
+      </w:r>
+    </w:p>
+    <w:p>
+      <w:pPr>
+        <w:ind w:firstLine="708"/>
+        <w:rPr>
+          <w:sz w:val="24"/>
+          <w:szCs w:val="24"/>
+        </w:rPr>
+      </w:pPr>
+      <w:r>
+        <w:rPr>
+          <w:sz w:val="24"/>
+          <w:szCs w:val="24"/>
+        </w:rPr>
+        <w:t>KFLtLFpptttNhjtatatTAnd\n</w:t>
+      </w:r>
+    </w:p>
+    <w:p>
+      <w:pPr>
+        <w:ind w:firstLine="708"/>
+        <w:rPr>
+          <w:sz w:val="24"/>
+          <w:szCs w:val="24"/>
+        </w:rPr>
+      </w:pPr>
+      <w:r>
+        <w:rPr>
+          <w:sz w:val="24"/>
+          <w:szCs w:val="24"/>
+        </w:rPr>
+        <w:t>akFCRTTTmnNnacHETnftcga\n</w:t>
+      </w:r>
+    </w:p>
+    <w:p>
+      <w:pPr>
+        <w:ind w:firstLine="708"/>
+        <w:rPr>
+          <w:sz w:val="24"/>
+          <w:szCs w:val="24"/>
+        </w:rPr>
+        <w:sectPr>
+          <w:type w:val="continuous"/>
+          <w:pgSz w:w="12240" w:h="15840"/>
+          <w:pgMar w:top="1440" w:right="1440" w:bottom="1440" w:left="1440" w:header="720" w:footer="720" w:gutter="0"/>
+          <w:pgNumType w:start="1"/>
+          <w:cols w:num="2" w:space="720"/>
+          <w:docGrid w:linePitch="360"/>
+        </w:sectPr>
+      </w:pPr>
+    </w:p>
+    <w:p>
+      <w:pPr>
+        <w:ind w:firstLine="708"/>
+        <w:rPr>
+          <w:sz w:val="24"/>
+          <w:szCs w:val="24"/>
+        </w:rPr>
+      </w:pPr>
     </w:p>
     <w:p>
       <w:pPr>
@@ -2083,42 +2326,14 @@
           <w:sz w:val="24"/>
           <w:szCs w:val="24"/>
         </w:rPr>
-        <w:t xml:space="preserve">. Nakon učitavanja svih redaka iz dokumenta u niz znakova zatvara se pristup dokumentu. </w:t>
-      </w:r>
-      <w:r>
-        <w:rPr>
-          <w:sz w:val="24"/>
-          <w:szCs w:val="24"/>
-        </w:rPr>
-        <w:t>Prvo se pretražuju sva mala slova u sekvenci, sprema se pozicija prvog pronađenog malog slova u intervalu i duljina intervala. Sv</w:t>
-      </w:r>
-      <w:r>
-        <w:rPr>
-          <w:sz w:val="24"/>
-          <w:szCs w:val="24"/>
-        </w:rPr>
-        <w:t>i znakovi koji su slova</w:t>
-      </w:r>
-      <w:r>
-        <w:rPr>
-          <w:sz w:val="24"/>
-          <w:szCs w:val="24"/>
-        </w:rPr>
-        <w:t xml:space="preserve"> </w:t>
-      </w:r>
-      <w:r>
-        <w:rPr>
-          <w:sz w:val="24"/>
-          <w:szCs w:val="24"/>
-        </w:rPr>
-        <w:t xml:space="preserve">se pretvore u velika slova i prepisuju u novi niz </w:t>
-      </w:r>
-      <w:r>
-        <w:rPr>
-          <w:sz w:val="24"/>
-          <w:szCs w:val="24"/>
-        </w:rPr>
-        <w:t xml:space="preserve">znakova </w:t>
+        <w:t xml:space="preserve">. </w:t>
+      </w:r>
+      <w:r>
+        <w:rPr>
+          <w:sz w:val="24"/>
+          <w:szCs w:val="24"/>
+        </w:rPr>
+        <w:t xml:space="preserve">Nakon svakog spremljenog retka, u niz znakova </w:t>
       </w:r>
       <w:r>
         <w:rPr>
@@ -2127,49 +2342,219 @@
           <w:sz w:val="24"/>
           <w:szCs w:val="24"/>
         </w:rPr>
-        <w:t>t_seq_L1</w:t>
-      </w:r>
-      <w:r>
-        <w:rPr>
-          <w:sz w:val="24"/>
-          <w:szCs w:val="24"/>
-        </w:rPr>
-        <w:t xml:space="preserve"> .</w:t>
-      </w:r>
-      <w:r>
-        <w:rPr>
-          <w:sz w:val="24"/>
-          <w:szCs w:val="24"/>
-        </w:rPr>
-        <w:t xml:space="preserve"> N</w:t>
-      </w:r>
-      <w:r>
-        <w:rPr>
-          <w:sz w:val="24"/>
-          <w:szCs w:val="24"/>
-        </w:rPr>
-        <w:t xml:space="preserve">astavlja se pretraga i spremanje pozicije prvog pronađenog </w:t>
-      </w:r>
-      <w:r>
-        <w:rPr>
-          <w:sz w:val="24"/>
-          <w:szCs w:val="24"/>
-        </w:rPr>
-        <w:t>znaka</w:t>
-      </w:r>
-      <w:r>
-        <w:rPr>
-          <w:sz w:val="24"/>
-          <w:szCs w:val="24"/>
-        </w:rPr>
-        <w:t xml:space="preserve"> N i duljina intervala. </w:t>
-      </w:r>
-      <w:r>
-        <w:rPr>
-          <w:sz w:val="24"/>
-          <w:szCs w:val="24"/>
-        </w:rPr>
-        <w:t xml:space="preserve">Uklanjaju se znakovi N i preostali znakovi se prepisuju u novi niz znakova </w:t>
+        <w:t>t_seq_L</w:t>
+      </w:r>
+      <w:r>
+        <w:rPr>
+          <w:sz w:val="24"/>
+          <w:szCs w:val="24"/>
+        </w:rPr>
+        <w:t xml:space="preserve"> dodaje se znak desna zagrada „)“ koji </w:t>
+      </w:r>
+      <w:r>
+        <w:rPr>
+          <w:sz w:val="24"/>
+          <w:szCs w:val="24"/>
+        </w:rPr>
+        <w:t xml:space="preserve">čuva mjesto za znak prelaska u novi red. Time se rezervira pozicija za prelazak u novi red i omogućava konzistento računanje pozicija znakova u nizu i kasniju obradu u dekompresiji. </w:t>
+      </w:r>
+      <w:r>
+        <w:rPr>
+          <w:sz w:val="24"/>
+          <w:szCs w:val="24"/>
+        </w:rPr>
+        <w:t xml:space="preserve">Nakon učitavanja svih redaka iz dokumenta u niz znakova zatvara se pristup dokumentu. </w:t>
+      </w:r>
+    </w:p>
+    <w:p>
+      <w:pPr>
+        <w:ind w:firstLine="708"/>
+        <w:rPr>
+          <w:sz w:val="24"/>
+          <w:szCs w:val="24"/>
+        </w:rPr>
+      </w:pPr>
+    </w:p>
+    <w:p>
+      <w:pPr>
+        <w:ind w:firstLine="708"/>
+        <w:rPr>
+          <w:sz w:val="24"/>
+          <w:szCs w:val="24"/>
+        </w:rPr>
+      </w:pPr>
+      <w:r>
+        <w:rPr>
+          <w:sz w:val="24"/>
+          <w:szCs w:val="24"/>
+        </w:rPr>
+        <w:t xml:space="preserve">Nakon učitavanja redaka </w:t>
+      </w:r>
+      <w:r>
+        <w:rPr>
+          <w:sz w:val="24"/>
+          <w:szCs w:val="24"/>
+        </w:rPr>
+        <w:t xml:space="preserve">niz znakova </w:t>
+      </w:r>
+      <w:r>
+        <w:rPr>
+          <w:sz w:val="24"/>
+          <w:szCs w:val="24"/>
+        </w:rPr>
+        <w:t xml:space="preserve"> je: </w:t>
+      </w:r>
+    </w:p>
+    <w:p>
+      <w:pPr>
+        <w:ind w:firstLine="708"/>
+        <w:rPr>
+          <w:sz w:val="24"/>
+          <w:szCs w:val="24"/>
+        </w:rPr>
+      </w:pPr>
+      <w:r>
+        <w:rPr>
+          <w:sz w:val="24"/>
+          <w:szCs w:val="24"/>
+        </w:rPr>
+        <w:t>AmgTTolpNNCcgOtannNgd</w:t>
+      </w:r>
+      <w:r>
+        <w:rPr>
+          <w:sz w:val="24"/>
+          <w:szCs w:val="24"/>
+        </w:rPr>
+        <w:t>)</w:t>
+      </w:r>
+      <w:r>
+        <w:rPr>
+          <w:sz w:val="24"/>
+          <w:szCs w:val="24"/>
+        </w:rPr>
+        <w:t>zzAaacctNNAAglopwMNNeCCT</w:t>
+      </w:r>
+      <w:r>
+        <w:rPr>
+          <w:sz w:val="24"/>
+          <w:szCs w:val="24"/>
+        </w:rPr>
+        <w:t>)</w:t>
+      </w:r>
+    </w:p>
+    <w:p>
+      <w:pPr>
+        <w:ind w:firstLine="708"/>
+        <w:rPr>
+          <w:sz w:val="24"/>
+          <w:szCs w:val="24"/>
+        </w:rPr>
+      </w:pPr>
+      <w:r>
+        <w:rPr>
+          <w:sz w:val="24"/>
+          <w:szCs w:val="24"/>
+        </w:rPr>
+        <w:t>Dužine svakog retka su</w:t>
+      </w:r>
+      <w:r>
+        <w:rPr>
+          <w:sz w:val="24"/>
+          <w:szCs w:val="24"/>
+        </w:rPr>
+        <w:t>:</w:t>
+      </w:r>
+    </w:p>
+    <w:p>
+      <w:pPr>
+        <w:ind w:firstLine="708"/>
+        <w:rPr>
+          <w:sz w:val="24"/>
+          <w:szCs w:val="24"/>
+        </w:rPr>
+      </w:pPr>
+      <w:r>
+        <w:rPr>
+          <w:sz w:val="24"/>
+          <w:szCs w:val="24"/>
+        </w:rPr>
+        <w:t>21</w:t>
+      </w:r>
+      <w:r>
+        <w:rPr>
+          <w:sz w:val="24"/>
+          <w:szCs w:val="24"/>
+        </w:rPr>
+        <w:t xml:space="preserve">, </w:t>
+      </w:r>
+      <w:r>
+        <w:rPr>
+          <w:sz w:val="24"/>
+          <w:szCs w:val="24"/>
+        </w:rPr>
+        <w:t>24</w:t>
+      </w:r>
+    </w:p>
+    <w:p>
+      <w:pPr>
+        <w:ind w:firstLine="708"/>
+        <w:rPr>
+          <w:sz w:val="24"/>
+          <w:szCs w:val="24"/>
+        </w:rPr>
+      </w:pPr>
+    </w:p>
+    <w:p>
+      <w:pPr>
+        <w:rPr>
+          <w:sz w:val="24"/>
+          <w:szCs w:val="24"/>
+        </w:rPr>
+      </w:pPr>
+    </w:p>
+    <w:p>
+      <w:pPr>
+        <w:ind w:firstLine="708"/>
+        <w:rPr>
+          <w:sz w:val="24"/>
+          <w:szCs w:val="24"/>
+        </w:rPr>
+      </w:pPr>
+      <w:r>
+        <w:rPr>
+          <w:sz w:val="24"/>
+          <w:szCs w:val="24"/>
+        </w:rPr>
+        <w:lastRenderedPageBreak/>
+        <w:t>Prvo se pretražuju sva mala slova u sekvenci, sprema se pozicija prvog pronađenog malog slova u intervalu i duljina intervala. Sv</w:t>
+      </w:r>
+      <w:r>
+        <w:rPr>
+          <w:sz w:val="24"/>
+          <w:szCs w:val="24"/>
+        </w:rPr>
+        <w:t>i znakovi koji su slova</w:t>
+      </w:r>
+      <w:r>
+        <w:rPr>
+          <w:sz w:val="24"/>
+          <w:szCs w:val="24"/>
+        </w:rPr>
+        <w:t xml:space="preserve"> </w:t>
+      </w:r>
+      <w:r>
+        <w:rPr>
+          <w:sz w:val="24"/>
+          <w:szCs w:val="24"/>
+        </w:rPr>
+        <w:t xml:space="preserve">se pretvore u velika slova i prepisuju u novi niz </w:t>
+      </w:r>
+      <w:r>
+        <w:rPr>
+          <w:sz w:val="24"/>
+          <w:szCs w:val="24"/>
+        </w:rPr>
+        <w:t xml:space="preserve">znakova </w:t>
       </w:r>
       <w:r>
         <w:rPr>
@@ -2178,14 +2563,418 @@
           <w:sz w:val="24"/>
           <w:szCs w:val="24"/>
         </w:rPr>
-        <w:t>t_seq_L2</w:t>
-      </w:r>
-      <w:r>
-        <w:rPr>
-          <w:sz w:val="24"/>
-          <w:szCs w:val="24"/>
-        </w:rPr>
-        <w:t>. Posljednji prolaz kroz se</w:t>
+        <w:t>t_seq_L1</w:t>
+      </w:r>
+      <w:r>
+        <w:rPr>
+          <w:sz w:val="24"/>
+          <w:szCs w:val="24"/>
+        </w:rPr>
+        <w:t xml:space="preserve"> .</w:t>
+      </w:r>
+      <w:r>
+        <w:rPr>
+          <w:sz w:val="24"/>
+          <w:szCs w:val="24"/>
+        </w:rPr>
+        <w:t xml:space="preserve"> </w:t>
+      </w:r>
+    </w:p>
+    <w:p>
+      <w:pPr>
+        <w:ind w:firstLine="708"/>
+        <w:rPr>
+          <w:sz w:val="24"/>
+          <w:szCs w:val="24"/>
+        </w:rPr>
+      </w:pPr>
+    </w:p>
+    <w:p>
+      <w:pPr>
+        <w:ind w:firstLine="708"/>
+        <w:rPr>
+          <w:sz w:val="24"/>
+          <w:szCs w:val="24"/>
+        </w:rPr>
+      </w:pPr>
+      <w:r>
+        <w:rPr>
+          <w:sz w:val="24"/>
+          <w:szCs w:val="24"/>
+        </w:rPr>
+        <w:t>Nakon obrade malih slova</w:t>
+      </w:r>
+      <w:r>
+        <w:rPr>
+          <w:sz w:val="24"/>
+          <w:szCs w:val="24"/>
+        </w:rPr>
+        <w:t xml:space="preserve"> novi niz znakova </w:t>
+      </w:r>
+      <w:r>
+        <w:rPr>
+          <w:sz w:val="24"/>
+          <w:szCs w:val="24"/>
+        </w:rPr>
+        <w:t>je:</w:t>
+      </w:r>
+    </w:p>
+    <w:p>
+      <w:pPr>
+        <w:ind w:firstLine="708"/>
+        <w:rPr>
+          <w:sz w:val="24"/>
+          <w:szCs w:val="24"/>
+        </w:rPr>
+      </w:pPr>
+      <w:r>
+        <w:rPr>
+          <w:sz w:val="24"/>
+          <w:szCs w:val="24"/>
+        </w:rPr>
+        <w:t>A</w:t>
+      </w:r>
+      <w:r>
+        <w:rPr>
+          <w:sz w:val="24"/>
+          <w:szCs w:val="24"/>
+        </w:rPr>
+        <w:t>MG</w:t>
+      </w:r>
+      <w:r>
+        <w:rPr>
+          <w:sz w:val="24"/>
+          <w:szCs w:val="24"/>
+        </w:rPr>
+        <w:t>TT</w:t>
+      </w:r>
+      <w:r>
+        <w:rPr>
+          <w:sz w:val="24"/>
+          <w:szCs w:val="24"/>
+        </w:rPr>
+        <w:t>OLP</w:t>
+      </w:r>
+      <w:r>
+        <w:rPr>
+          <w:sz w:val="24"/>
+          <w:szCs w:val="24"/>
+        </w:rPr>
+        <w:t>NNC</w:t>
+      </w:r>
+      <w:r>
+        <w:rPr>
+          <w:sz w:val="24"/>
+          <w:szCs w:val="24"/>
+        </w:rPr>
+        <w:t>CG</w:t>
+      </w:r>
+      <w:r>
+        <w:rPr>
+          <w:sz w:val="24"/>
+          <w:szCs w:val="24"/>
+        </w:rPr>
+        <w:t>O</w:t>
+      </w:r>
+      <w:r>
+        <w:rPr>
+          <w:sz w:val="24"/>
+          <w:szCs w:val="24"/>
+        </w:rPr>
+        <w:t>TANN</w:t>
+      </w:r>
+      <w:r>
+        <w:rPr>
+          <w:sz w:val="24"/>
+          <w:szCs w:val="24"/>
+        </w:rPr>
+        <w:t>N</w:t>
+      </w:r>
+      <w:r>
+        <w:rPr>
+          <w:sz w:val="24"/>
+          <w:szCs w:val="24"/>
+        </w:rPr>
+        <w:t>GD</w:t>
+      </w:r>
+      <w:r>
+        <w:rPr>
+          <w:sz w:val="24"/>
+          <w:szCs w:val="24"/>
+        </w:rPr>
+        <w:t>)</w:t>
+      </w:r>
+      <w:r>
+        <w:rPr>
+          <w:sz w:val="24"/>
+          <w:szCs w:val="24"/>
+        </w:rPr>
+        <w:t>ZZ</w:t>
+      </w:r>
+      <w:r>
+        <w:rPr>
+          <w:sz w:val="24"/>
+          <w:szCs w:val="24"/>
+        </w:rPr>
+        <w:t>A</w:t>
+      </w:r>
+      <w:r>
+        <w:rPr>
+          <w:sz w:val="24"/>
+          <w:szCs w:val="24"/>
+        </w:rPr>
+        <w:t>AACCT</w:t>
+      </w:r>
+      <w:r>
+        <w:rPr>
+          <w:sz w:val="24"/>
+          <w:szCs w:val="24"/>
+        </w:rPr>
+        <w:t>NNAA</w:t>
+      </w:r>
+      <w:r>
+        <w:rPr>
+          <w:sz w:val="24"/>
+          <w:szCs w:val="24"/>
+        </w:rPr>
+        <w:t>GLOPW</w:t>
+      </w:r>
+      <w:r>
+        <w:rPr>
+          <w:sz w:val="24"/>
+          <w:szCs w:val="24"/>
+        </w:rPr>
+        <w:t>MNN</w:t>
+      </w:r>
+      <w:r>
+        <w:rPr>
+          <w:sz w:val="24"/>
+          <w:szCs w:val="24"/>
+        </w:rPr>
+        <w:t>E</w:t>
+      </w:r>
+      <w:r>
+        <w:rPr>
+          <w:sz w:val="24"/>
+          <w:szCs w:val="24"/>
+        </w:rPr>
+        <w:t>CCT)</w:t>
+      </w:r>
+    </w:p>
+    <w:p>
+      <w:pPr>
+        <w:ind w:firstLine="708"/>
+        <w:rPr>
+          <w:sz w:val="24"/>
+          <w:szCs w:val="24"/>
+        </w:rPr>
+      </w:pPr>
+      <w:r>
+        <w:rPr>
+          <w:sz w:val="24"/>
+          <w:szCs w:val="24"/>
+        </w:rPr>
+        <w:t>Pozicije malih slova koja su prva u intervalima:</w:t>
+      </w:r>
+    </w:p>
+    <w:p>
+      <w:pPr>
+        <w:ind w:firstLine="708"/>
+        <w:rPr>
+          <w:sz w:val="24"/>
+          <w:szCs w:val="24"/>
+        </w:rPr>
+      </w:pPr>
+      <w:r>
+        <w:rPr>
+          <w:sz w:val="24"/>
+          <w:szCs w:val="24"/>
+        </w:rPr>
+        <w:t>1, 5, 11, 14, 19, 25, 34, 42</w:t>
+      </w:r>
+    </w:p>
+    <w:p>
+      <w:pPr>
+        <w:ind w:firstLine="708"/>
+        <w:rPr>
+          <w:sz w:val="24"/>
+          <w:szCs w:val="24"/>
+        </w:rPr>
+      </w:pPr>
+      <w:r>
+        <w:rPr>
+          <w:sz w:val="24"/>
+          <w:szCs w:val="24"/>
+        </w:rPr>
+        <w:t>Duljine intervala malih slova:</w:t>
+      </w:r>
+    </w:p>
+    <w:p>
+      <w:pPr>
+        <w:ind w:firstLine="708"/>
+        <w:rPr>
+          <w:sz w:val="24"/>
+          <w:szCs w:val="24"/>
+        </w:rPr>
+      </w:pPr>
+      <w:r>
+        <w:rPr>
+          <w:sz w:val="24"/>
+          <w:szCs w:val="24"/>
+        </w:rPr>
+        <w:t>2, 3, 2, 4, 5, 5, 5, 1</w:t>
+      </w:r>
+    </w:p>
+    <w:p>
+      <w:pPr>
+        <w:rPr>
+          <w:sz w:val="24"/>
+          <w:szCs w:val="24"/>
+        </w:rPr>
+      </w:pPr>
+    </w:p>
+    <w:p>
+      <w:pPr>
+        <w:rPr>
+          <w:sz w:val="24"/>
+          <w:szCs w:val="24"/>
+        </w:rPr>
+      </w:pPr>
+      <w:r>
+        <w:rPr>
+          <w:sz w:val="24"/>
+          <w:szCs w:val="24"/>
+        </w:rPr>
+        <w:t>N</w:t>
+      </w:r>
+      <w:r>
+        <w:rPr>
+          <w:sz w:val="24"/>
+          <w:szCs w:val="24"/>
+        </w:rPr>
+        <w:t xml:space="preserve">astavlja se pretraga i spremanje pozicije prvog pronađenog </w:t>
+      </w:r>
+      <w:r>
+        <w:rPr>
+          <w:sz w:val="24"/>
+          <w:szCs w:val="24"/>
+        </w:rPr>
+        <w:t>znaka</w:t>
+      </w:r>
+      <w:r>
+        <w:rPr>
+          <w:sz w:val="24"/>
+          <w:szCs w:val="24"/>
+        </w:rPr>
+        <w:t xml:space="preserve"> N i duljina intervala.</w:t>
+      </w:r>
+    </w:p>
+    <w:p>
+      <w:pPr>
+        <w:rPr>
+          <w:sz w:val="24"/>
+          <w:szCs w:val="24"/>
+        </w:rPr>
+      </w:pPr>
+    </w:p>
+    <w:p>
+      <w:pPr>
+        <w:rPr>
+          <w:sz w:val="24"/>
+          <w:szCs w:val="24"/>
+        </w:rPr>
+      </w:pPr>
+      <w:r>
+        <w:rPr>
+          <w:sz w:val="24"/>
+          <w:szCs w:val="24"/>
+        </w:rPr>
+        <w:tab/>
+        <w:t>Pozicije znaka N koji je prvi u intervalu:</w:t>
+      </w:r>
+    </w:p>
+    <w:p>
+      <w:pPr>
+        <w:rPr>
+          <w:sz w:val="24"/>
+          <w:szCs w:val="24"/>
+        </w:rPr>
+      </w:pPr>
+      <w:r>
+        <w:rPr>
+          <w:sz w:val="24"/>
+          <w:szCs w:val="24"/>
+        </w:rPr>
+        <w:tab/>
+      </w:r>
+      <w:r>
+        <w:rPr>
+          <w:sz w:val="24"/>
+          <w:szCs w:val="24"/>
+        </w:rPr>
+        <w:t xml:space="preserve">8, 16, 30, 40, </w:t>
+      </w:r>
+    </w:p>
+    <w:p>
+      <w:pPr>
+        <w:rPr>
+          <w:sz w:val="24"/>
+          <w:szCs w:val="24"/>
+        </w:rPr>
+      </w:pPr>
+      <w:r>
+        <w:rPr>
+          <w:sz w:val="24"/>
+          <w:szCs w:val="24"/>
+        </w:rPr>
+        <w:tab/>
+        <w:t>Duljine intervala znakova N:</w:t>
+      </w:r>
+    </w:p>
+    <w:p>
+      <w:pPr>
+        <w:rPr>
+          <w:sz w:val="24"/>
+          <w:szCs w:val="24"/>
+        </w:rPr>
+      </w:pPr>
+      <w:r>
+        <w:rPr>
+          <w:sz w:val="24"/>
+          <w:szCs w:val="24"/>
+        </w:rPr>
+        <w:tab/>
+      </w:r>
+      <w:r>
+        <w:rPr>
+          <w:sz w:val="24"/>
+          <w:szCs w:val="24"/>
+        </w:rPr>
+        <w:t>2, 3, 2, 2</w:t>
+      </w:r>
+    </w:p>
+    <w:p>
+      <w:pPr>
+        <w:rPr>
+          <w:sz w:val="24"/>
+          <w:szCs w:val="24"/>
+        </w:rPr>
+      </w:pPr>
+    </w:p>
+    <w:p>
+      <w:pPr>
+        <w:ind w:firstLine="708"/>
+        <w:rPr>
+          <w:sz w:val="24"/>
+          <w:szCs w:val="24"/>
+        </w:rPr>
+      </w:pPr>
+      <w:r>
+        <w:rPr>
+          <w:sz w:val="24"/>
+          <w:szCs w:val="24"/>
+        </w:rPr>
+        <w:t>Posljednji prolaz kroz se</w:t>
       </w:r>
       <w:r>
         <w:rPr>
@@ -2199,7 +2988,21 @@
           <w:sz w:val="24"/>
           <w:szCs w:val="24"/>
         </w:rPr>
-        <w:t xml:space="preserve">vencu sprema pozicije prvog pronađenog znaka koji nije A,C,G,T, sprema sve znakove u intervalu i duljinu tog intervala. Prepisivanjem znakova A,C,G,T u novi niz znakova </w:t>
+        <w:t>vencu sprema pozicije prvog pronađenog znaka koji nije A,C,G,T</w:t>
+      </w:r>
+      <w:r>
+        <w:rPr>
+          <w:sz w:val="24"/>
+          <w:szCs w:val="24"/>
+        </w:rPr>
+        <w:t xml:space="preserve"> ili N</w:t>
+      </w:r>
+      <w:r>
+        <w:rPr>
+          <w:sz w:val="24"/>
+          <w:szCs w:val="24"/>
+        </w:rPr>
+        <w:t xml:space="preserve"> sprema sve znakove u intervalu i duljinu tog intervala. Prepisivanjem znakova A,C,G,T u novi niz znakova </w:t>
       </w:r>
       <w:r>
         <w:rPr>
@@ -2215,7 +3018,220 @@
           <w:sz w:val="24"/>
           <w:szCs w:val="24"/>
         </w:rPr>
-        <w:t xml:space="preserve"> dobije se konačna sekvenca. Radi lakše usporedbe i uštede memorije, nad sekvencom se vrši enkodiranje znakova prema pravilu: znak A se zamjenjuje znakom 0, znak C znakom 1, znak G znakom 2 i znak T znakom 3. </w:t>
+        <w:t xml:space="preserve"> dobije se konačna sekvenca. </w:t>
+      </w:r>
+    </w:p>
+    <w:p>
+      <w:pPr>
+        <w:ind w:firstLine="708"/>
+        <w:rPr>
+          <w:sz w:val="24"/>
+          <w:szCs w:val="24"/>
+        </w:rPr>
+      </w:pPr>
+    </w:p>
+    <w:p>
+      <w:pPr>
+        <w:ind w:firstLine="708"/>
+        <w:rPr>
+          <w:sz w:val="24"/>
+          <w:szCs w:val="24"/>
+        </w:rPr>
+      </w:pPr>
+      <w:r>
+        <w:rPr>
+          <w:sz w:val="24"/>
+          <w:szCs w:val="24"/>
+        </w:rPr>
+        <w:t>Nakon obrade novi niz znakova je:</w:t>
+      </w:r>
+    </w:p>
+    <w:p>
+      <w:pPr>
+        <w:ind w:firstLine="708"/>
+        <w:rPr>
+          <w:sz w:val="24"/>
+          <w:szCs w:val="24"/>
+        </w:rPr>
+      </w:pPr>
+      <w:r>
+        <w:rPr>
+          <w:sz w:val="24"/>
+          <w:szCs w:val="24"/>
+        </w:rPr>
+        <w:t>AGTTCCGTAGAAACCTAAGCCT</w:t>
+      </w:r>
+    </w:p>
+    <w:p>
+      <w:pPr>
+        <w:ind w:firstLine="708"/>
+        <w:rPr>
+          <w:sz w:val="24"/>
+          <w:szCs w:val="24"/>
+        </w:rPr>
+      </w:pPr>
+      <w:r>
+        <w:rPr>
+          <w:sz w:val="24"/>
+          <w:szCs w:val="24"/>
+        </w:rPr>
+        <w:t>Pozicije prvog znaka u intervalu:</w:t>
+      </w:r>
+    </w:p>
+    <w:p>
+      <w:pPr>
+        <w:ind w:firstLine="708"/>
+        <w:rPr>
+          <w:sz w:val="24"/>
+          <w:szCs w:val="24"/>
+        </w:rPr>
+      </w:pPr>
+      <w:r>
+        <w:rPr>
+          <w:sz w:val="24"/>
+          <w:szCs w:val="24"/>
+        </w:rPr>
+        <w:t>1, 5, 13, 20, 35, 42, 46</w:t>
+      </w:r>
+    </w:p>
+    <w:p>
+      <w:pPr>
+        <w:ind w:firstLine="708"/>
+        <w:rPr>
+          <w:sz w:val="24"/>
+          <w:szCs w:val="24"/>
+        </w:rPr>
+      </w:pPr>
+      <w:r>
+        <w:rPr>
+          <w:sz w:val="24"/>
+          <w:szCs w:val="24"/>
+        </w:rPr>
+        <w:t>Interval znakova:</w:t>
+      </w:r>
+    </w:p>
+    <w:p>
+      <w:pPr>
+        <w:ind w:firstLine="708"/>
+        <w:rPr>
+          <w:sz w:val="24"/>
+          <w:szCs w:val="24"/>
+        </w:rPr>
+      </w:pPr>
+      <w:r>
+        <w:rPr>
+          <w:sz w:val="24"/>
+          <w:szCs w:val="24"/>
+        </w:rPr>
+        <w:t>M</w:t>
+      </w:r>
+      <w:r>
+        <w:rPr>
+          <w:sz w:val="24"/>
+          <w:szCs w:val="24"/>
+        </w:rPr>
+        <w:t xml:space="preserve">, </w:t>
+      </w:r>
+      <w:r>
+        <w:rPr>
+          <w:sz w:val="24"/>
+          <w:szCs w:val="24"/>
+        </w:rPr>
+        <w:t>OLP</w:t>
+      </w:r>
+      <w:r>
+        <w:rPr>
+          <w:sz w:val="24"/>
+          <w:szCs w:val="24"/>
+        </w:rPr>
+        <w:t xml:space="preserve">, </w:t>
+      </w:r>
+      <w:r>
+        <w:rPr>
+          <w:sz w:val="24"/>
+          <w:szCs w:val="24"/>
+        </w:rPr>
+        <w:t>O</w:t>
+      </w:r>
+      <w:r>
+        <w:rPr>
+          <w:sz w:val="24"/>
+          <w:szCs w:val="24"/>
+        </w:rPr>
+        <w:t xml:space="preserve">, </w:t>
+      </w:r>
+      <w:r>
+        <w:rPr>
+          <w:sz w:val="24"/>
+          <w:szCs w:val="24"/>
+        </w:rPr>
+        <w:t>D)ZZ</w:t>
+      </w:r>
+      <w:r>
+        <w:rPr>
+          <w:sz w:val="24"/>
+          <w:szCs w:val="24"/>
+        </w:rPr>
+        <w:t xml:space="preserve">, </w:t>
+      </w:r>
+      <w:r>
+        <w:rPr>
+          <w:sz w:val="24"/>
+          <w:szCs w:val="24"/>
+        </w:rPr>
+        <w:t>LOPWM</w:t>
+      </w:r>
+      <w:r>
+        <w:rPr>
+          <w:sz w:val="24"/>
+          <w:szCs w:val="24"/>
+        </w:rPr>
+        <w:t xml:space="preserve">, </w:t>
+      </w:r>
+      <w:r>
+        <w:rPr>
+          <w:sz w:val="24"/>
+          <w:szCs w:val="24"/>
+        </w:rPr>
+        <w:t>E</w:t>
+      </w:r>
+      <w:r>
+        <w:rPr>
+          <w:sz w:val="24"/>
+          <w:szCs w:val="24"/>
+        </w:rPr>
+        <w:t xml:space="preserve">, </w:t>
+      </w:r>
+      <w:r>
+        <w:rPr>
+          <w:sz w:val="24"/>
+          <w:szCs w:val="24"/>
+        </w:rPr>
+        <w:t>)</w:t>
+      </w:r>
+    </w:p>
+    <w:p>
+      <w:pPr>
+        <w:rPr>
+          <w:sz w:val="24"/>
+          <w:szCs w:val="24"/>
+        </w:rPr>
+      </w:pPr>
+    </w:p>
+    <w:p>
+      <w:pPr>
+        <w:ind w:firstLine="708"/>
+        <w:rPr>
+          <w:sz w:val="24"/>
+          <w:szCs w:val="24"/>
+        </w:rPr>
+      </w:pPr>
+      <w:r>
+        <w:rPr>
+          <w:sz w:val="24"/>
+          <w:szCs w:val="24"/>
+        </w:rPr>
+        <w:t xml:space="preserve">Radi lakše usporedbe i uštede memorije, nad sekvencom se vrši enkodiranje znakova prema pravilu: znak A se zamjenjuje znakom 0, znak C znakom 1, znak G znakom 2 i znak T znakom 3. </w:t>
       </w:r>
       <w:r>
         <w:rPr>
@@ -2243,6 +3259,54 @@
     </w:p>
     <w:p>
       <w:pPr>
+        <w:rPr>
+          <w:sz w:val="24"/>
+          <w:szCs w:val="24"/>
+        </w:rPr>
+      </w:pPr>
+    </w:p>
+    <w:p>
+      <w:pPr>
+        <w:ind w:firstLine="708"/>
+        <w:rPr>
+          <w:sz w:val="24"/>
+          <w:szCs w:val="24"/>
+        </w:rPr>
+      </w:pPr>
+      <w:r>
+        <w:rPr>
+          <w:sz w:val="24"/>
+          <w:szCs w:val="24"/>
+        </w:rPr>
+        <w:t>Enkodirani niz znakova:</w:t>
+      </w:r>
+    </w:p>
+    <w:p>
+      <w:pPr>
+        <w:ind w:firstLine="708"/>
+        <w:rPr>
+          <w:sz w:val="24"/>
+          <w:szCs w:val="24"/>
+        </w:rPr>
+      </w:pPr>
+      <w:r>
+        <w:rPr>
+          <w:sz w:val="24"/>
+          <w:szCs w:val="24"/>
+        </w:rPr>
+        <w:t>0233112302000113002113</w:t>
+      </w:r>
+    </w:p>
+    <w:p>
+      <w:pPr>
+        <w:rPr>
+          <w:sz w:val="24"/>
+          <w:szCs w:val="24"/>
+        </w:rPr>
+      </w:pPr>
+    </w:p>
+    <w:p>
+      <w:pPr>
         <w:ind w:firstLine="708"/>
         <w:rPr>
           <w:sz w:val="24"/>
@@ -2337,7 +3401,105 @@
           <w:sz w:val="24"/>
           <w:szCs w:val="24"/>
         </w:rPr>
-        <w:t xml:space="preserve">. </w:t>
+        <w:t>.</w:t>
+      </w:r>
+    </w:p>
+    <w:p>
+      <w:pPr>
+        <w:ind w:firstLine="708"/>
+        <w:rPr>
+          <w:sz w:val="24"/>
+          <w:szCs w:val="24"/>
+        </w:rPr>
+      </w:pPr>
+    </w:p>
+    <w:p>
+      <w:pPr>
+        <w:ind w:firstLine="708"/>
+        <w:rPr>
+          <w:sz w:val="24"/>
+          <w:szCs w:val="24"/>
+        </w:rPr>
+      </w:pPr>
+      <w:r>
+        <w:rPr>
+          <w:sz w:val="24"/>
+          <w:szCs w:val="24"/>
+        </w:rPr>
+        <w:lastRenderedPageBreak/>
+        <w:t>Nakon učitavanja redaka niz znakova je:</w:t>
+      </w:r>
+    </w:p>
+    <w:p>
+      <w:pPr>
+        <w:ind w:firstLine="708"/>
+        <w:rPr>
+          <w:sz w:val="24"/>
+          <w:szCs w:val="24"/>
+        </w:rPr>
+      </w:pPr>
+      <w:r>
+        <w:rPr>
+          <w:sz w:val="24"/>
+          <w:szCs w:val="24"/>
+        </w:rPr>
+        <w:t>KFLtLFpptttNhjtatatTAndakFCRTTTmnNnacHETnftcga</w:t>
+      </w:r>
+    </w:p>
+    <w:p>
+      <w:pPr>
+        <w:ind w:firstLine="708"/>
+        <w:rPr>
+          <w:sz w:val="24"/>
+          <w:szCs w:val="24"/>
+        </w:rPr>
+      </w:pPr>
+      <w:r>
+        <w:rPr>
+          <w:sz w:val="24"/>
+          <w:szCs w:val="24"/>
+        </w:rPr>
+        <w:t>Dužine svakog retka su:</w:t>
+      </w:r>
+    </w:p>
+    <w:p>
+      <w:pPr>
+        <w:ind w:firstLine="708"/>
+        <w:rPr>
+          <w:sz w:val="24"/>
+          <w:szCs w:val="24"/>
+        </w:rPr>
+      </w:pPr>
+      <w:r>
+        <w:rPr>
+          <w:sz w:val="24"/>
+          <w:szCs w:val="24"/>
+        </w:rPr>
+        <w:t>23, 23</w:t>
+      </w:r>
+    </w:p>
+    <w:p>
+      <w:pPr>
+        <w:ind w:firstLine="708"/>
+        <w:rPr>
+          <w:sz w:val="24"/>
+          <w:szCs w:val="24"/>
+        </w:rPr>
+      </w:pPr>
+    </w:p>
+    <w:p>
+      <w:pPr>
+        <w:rPr>
+          <w:sz w:val="24"/>
+          <w:szCs w:val="24"/>
+        </w:rPr>
+      </w:pPr>
+      <w:r>
+        <w:rPr>
+          <w:sz w:val="24"/>
+          <w:szCs w:val="24"/>
+        </w:rPr>
+        <w:t xml:space="preserve"> </w:t>
       </w:r>
       <w:r>
         <w:rPr>
@@ -2360,7 +3522,164 @@
           <w:sz w:val="24"/>
           <w:szCs w:val="24"/>
         </w:rPr>
-        <w:t xml:space="preserve">. Potrebno je ukloniti sve znakove koji nisu A,C,G ili T, stoga se samo ti znakovi prepisuju u novi niz znakova </w:t>
+        <w:t xml:space="preserve">. </w:t>
+      </w:r>
+    </w:p>
+    <w:p>
+      <w:pPr>
+        <w:ind w:firstLine="708"/>
+        <w:rPr>
+          <w:sz w:val="24"/>
+          <w:szCs w:val="24"/>
+        </w:rPr>
+      </w:pPr>
+    </w:p>
+    <w:p>
+      <w:pPr>
+        <w:ind w:firstLine="708"/>
+        <w:rPr>
+          <w:sz w:val="24"/>
+          <w:szCs w:val="24"/>
+        </w:rPr>
+      </w:pPr>
+      <w:r>
+        <w:rPr>
+          <w:sz w:val="24"/>
+          <w:szCs w:val="24"/>
+        </w:rPr>
+        <w:t>Nakon pretvorbe malih u velika slova, novi niz znakova je:</w:t>
+      </w:r>
+    </w:p>
+    <w:p>
+      <w:pPr>
+        <w:ind w:firstLine="708"/>
+        <w:rPr>
+          <w:sz w:val="24"/>
+          <w:szCs w:val="24"/>
+        </w:rPr>
+      </w:pPr>
+      <w:r>
+        <w:rPr>
+          <w:sz w:val="24"/>
+          <w:szCs w:val="24"/>
+        </w:rPr>
+        <w:t>KFL</w:t>
+      </w:r>
+      <w:r>
+        <w:rPr>
+          <w:sz w:val="24"/>
+          <w:szCs w:val="24"/>
+        </w:rPr>
+        <w:t>T</w:t>
+      </w:r>
+      <w:r>
+        <w:rPr>
+          <w:sz w:val="24"/>
+          <w:szCs w:val="24"/>
+        </w:rPr>
+        <w:t>LF</w:t>
+      </w:r>
+      <w:r>
+        <w:rPr>
+          <w:sz w:val="24"/>
+          <w:szCs w:val="24"/>
+        </w:rPr>
+        <w:t>PPTTT</w:t>
+      </w:r>
+      <w:r>
+        <w:rPr>
+          <w:sz w:val="24"/>
+          <w:szCs w:val="24"/>
+        </w:rPr>
+        <w:t>N</w:t>
+      </w:r>
+      <w:r>
+        <w:rPr>
+          <w:sz w:val="24"/>
+          <w:szCs w:val="24"/>
+        </w:rPr>
+        <w:t>HJTATAT</w:t>
+      </w:r>
+      <w:r>
+        <w:rPr>
+          <w:sz w:val="24"/>
+          <w:szCs w:val="24"/>
+        </w:rPr>
+        <w:t>TA</w:t>
+      </w:r>
+      <w:r>
+        <w:rPr>
+          <w:sz w:val="24"/>
+          <w:szCs w:val="24"/>
+        </w:rPr>
+        <w:t>NDAL</w:t>
+      </w:r>
+      <w:r>
+        <w:rPr>
+          <w:sz w:val="24"/>
+          <w:szCs w:val="24"/>
+        </w:rPr>
+        <w:t>FCRTTT</w:t>
+      </w:r>
+      <w:r>
+        <w:rPr>
+          <w:sz w:val="24"/>
+          <w:szCs w:val="24"/>
+        </w:rPr>
+        <w:t>MN</w:t>
+      </w:r>
+      <w:r>
+        <w:rPr>
+          <w:sz w:val="24"/>
+          <w:szCs w:val="24"/>
+        </w:rPr>
+        <w:t>N</w:t>
+      </w:r>
+      <w:r>
+        <w:rPr>
+          <w:sz w:val="24"/>
+          <w:szCs w:val="24"/>
+        </w:rPr>
+        <w:t>NAC</w:t>
+      </w:r>
+      <w:r>
+        <w:rPr>
+          <w:sz w:val="24"/>
+          <w:szCs w:val="24"/>
+        </w:rPr>
+        <w:t>HET</w:t>
+      </w:r>
+      <w:r>
+        <w:rPr>
+          <w:sz w:val="24"/>
+          <w:szCs w:val="24"/>
+        </w:rPr>
+        <w:t>NFTCGA</w:t>
+      </w:r>
+    </w:p>
+    <w:p>
+      <w:pPr>
+        <w:ind w:firstLine="708"/>
+        <w:rPr>
+          <w:sz w:val="24"/>
+          <w:szCs w:val="24"/>
+        </w:rPr>
+      </w:pPr>
+    </w:p>
+    <w:p>
+      <w:pPr>
+        <w:ind w:firstLine="708"/>
+        <w:rPr>
+          <w:sz w:val="24"/>
+          <w:szCs w:val="24"/>
+        </w:rPr>
+      </w:pPr>
+      <w:r>
+        <w:rPr>
+          <w:sz w:val="24"/>
+          <w:szCs w:val="24"/>
+        </w:rPr>
+        <w:t xml:space="preserve">Potrebno je ukloniti sve znakove koji nisu A,C,G ili T, stoga se samo ti znakovi prepisuju u novi niz znakova </w:t>
       </w:r>
       <w:r>
         <w:rPr>
@@ -2369,7 +3688,6 @@
           <w:sz w:val="24"/>
           <w:szCs w:val="24"/>
         </w:rPr>
-        <w:lastRenderedPageBreak/>
         <w:t>r_seq_L3</w:t>
       </w:r>
       <w:r>
@@ -2377,7 +3695,72 @@
           <w:sz w:val="24"/>
           <w:szCs w:val="24"/>
         </w:rPr>
-        <w:t>. Konačno se vrši enkodiranje prema istom pravilu za enkodiranje ciljne sekvence. Konačna sekvenca</w:t>
+        <w:t xml:space="preserve">. </w:t>
+      </w:r>
+    </w:p>
+    <w:p>
+      <w:pPr>
+        <w:ind w:firstLine="708"/>
+        <w:rPr>
+          <w:sz w:val="24"/>
+          <w:szCs w:val="24"/>
+        </w:rPr>
+      </w:pPr>
+    </w:p>
+    <w:p>
+      <w:pPr>
+        <w:ind w:firstLine="708"/>
+        <w:rPr>
+          <w:sz w:val="24"/>
+          <w:szCs w:val="24"/>
+        </w:rPr>
+      </w:pPr>
+      <w:r>
+        <w:rPr>
+          <w:sz w:val="24"/>
+          <w:szCs w:val="24"/>
+        </w:rPr>
+        <w:t>Nakon obrade novi niz znakova je:</w:t>
+      </w:r>
+    </w:p>
+    <w:p>
+      <w:pPr>
+        <w:ind w:firstLine="708"/>
+        <w:rPr>
+          <w:sz w:val="24"/>
+          <w:szCs w:val="24"/>
+        </w:rPr>
+      </w:pPr>
+      <w:r>
+        <w:rPr>
+          <w:sz w:val="24"/>
+          <w:szCs w:val="24"/>
+        </w:rPr>
+        <w:t>TTTTTATATTAACTTTACTTCGA</w:t>
+      </w:r>
+    </w:p>
+    <w:p>
+      <w:pPr>
+        <w:rPr>
+          <w:sz w:val="24"/>
+          <w:szCs w:val="24"/>
+        </w:rPr>
+      </w:pPr>
+    </w:p>
+    <w:p>
+      <w:pPr>
+        <w:ind w:firstLine="708"/>
+        <w:rPr>
+          <w:sz w:val="24"/>
+          <w:szCs w:val="24"/>
+        </w:rPr>
+      </w:pPr>
+      <w:r>
+        <w:rPr>
+          <w:sz w:val="24"/>
+          <w:szCs w:val="24"/>
+        </w:rPr>
+        <w:t>Konačno se vrši enkodiranje prema istom pravilu za enkodiranje ciljne sekvence. Konačna sekvenca</w:t>
       </w:r>
       <w:r>
         <w:rPr>
@@ -2426,6 +3809,56 @@
     </w:p>
     <w:p>
       <w:pPr>
+        <w:ind w:firstLine="708"/>
+        <w:rPr>
+          <w:sz w:val="24"/>
+          <w:szCs w:val="24"/>
+        </w:rPr>
+      </w:pPr>
+    </w:p>
+    <w:p>
+      <w:pPr>
+        <w:ind w:firstLine="708"/>
+        <w:rPr>
+          <w:sz w:val="24"/>
+          <w:szCs w:val="24"/>
+        </w:rPr>
+      </w:pPr>
+      <w:r>
+        <w:rPr>
+          <w:sz w:val="24"/>
+          <w:szCs w:val="24"/>
+        </w:rPr>
+        <w:t>Enkodirani niz znakova:</w:t>
+      </w:r>
+    </w:p>
+    <w:p>
+      <w:pPr>
+        <w:ind w:firstLine="708"/>
+        <w:rPr>
+          <w:sz w:val="24"/>
+          <w:szCs w:val="24"/>
+        </w:rPr>
+      </w:pPr>
+      <w:r>
+        <w:rPr>
+          <w:sz w:val="24"/>
+          <w:szCs w:val="24"/>
+        </w:rPr>
+        <w:t>33333030330013330133120</w:t>
+      </w:r>
+    </w:p>
+    <w:p>
+      <w:pPr>
+        <w:rPr>
+          <w:sz w:val="24"/>
+          <w:szCs w:val="24"/>
+        </w:rPr>
+      </w:pPr>
+    </w:p>
+    <w:p>
+      <w:pPr>
+        <w:ind w:firstLine="708"/>
         <w:rPr>
           <w:sz w:val="24"/>
           <w:szCs w:val="24"/>
@@ -3655,16 +5088,7 @@
           <w:sz w:val="24"/>
           <w:szCs w:val="24"/>
         </w:rPr>
-        <w:t xml:space="preserve"> tablica ne garantira da ako dvije n-torke imaju </w:t>
-      </w:r>
-      <w:r>
-        <w:rPr>
-          <w:rFonts w:eastAsiaTheme="minorEastAsia" w:cstheme="minorHAnsi"/>
-          <w:sz w:val="24"/>
-          <w:szCs w:val="24"/>
-        </w:rPr>
-        <w:lastRenderedPageBreak/>
-        <w:t xml:space="preserve">jednake </w:t>
+        <w:t xml:space="preserve"> tablica ne garantira da ako dvije n-torke imaju jednake </w:t>
       </w:r>
       <w:r>
         <w:rPr>
@@ -4241,6 +5665,7 @@
           <w:sz w:val="24"/>
           <w:szCs w:val="24"/>
         </w:rPr>
+        <w:lastRenderedPageBreak/>
         <w:t>11:</w:t>
       </w:r>
       <w:r>
@@ -4825,7 +6250,6 @@
           <w:b/>
           <w:bCs/>
         </w:rPr>
-        <w:lastRenderedPageBreak/>
         <w:t>Postprocesiranje</w:t>
       </w:r>
       <w:bookmarkEnd w:id="4"/>
@@ -4884,7 +6308,7 @@
         </w:rPr>
         <w:t xml:space="preserve"> i PPMd kompresija. S obzirom da autori nisu primijenili delta enkodiranje [2] ono neće biti primijenjeno ni u našem radu. PPMd je način kompresije te je dostupan u programu 7zip (</w:t>
       </w:r>
-      <w:hyperlink r:id="rId13" w:history="1">
+      <w:hyperlink r:id="rId14" w:history="1">
         <w:r>
           <w:rPr>
             <w:rStyle w:val="Hiperveza"/>
@@ -5178,7 +6602,35 @@
           <w:sz w:val="24"/>
           <w:szCs w:val="24"/>
         </w:rPr>
-        <w:t xml:space="preserve">8-5 10-1 </w:t>
+        <w:t>8</w:t>
+      </w:r>
+      <w:r>
+        <w:rPr>
+          <w:sz w:val="24"/>
+          <w:szCs w:val="24"/>
+        </w:rPr>
+        <w:t xml:space="preserve"> </w:t>
+      </w:r>
+      <w:r>
+        <w:rPr>
+          <w:sz w:val="24"/>
+          <w:szCs w:val="24"/>
+        </w:rPr>
+        <w:t>5 10</w:t>
+      </w:r>
+      <w:r>
+        <w:rPr>
+          <w:sz w:val="24"/>
+          <w:szCs w:val="24"/>
+        </w:rPr>
+        <w:t xml:space="preserve"> </w:t>
+      </w:r>
+      <w:r>
+        <w:rPr>
+          <w:sz w:val="24"/>
+          <w:szCs w:val="24"/>
+        </w:rPr>
+        <w:t xml:space="preserve">1 </w:t>
       </w:r>
     </w:p>
     <w:p>
@@ -5228,7 +6680,6 @@
           <w:b/>
           <w:bCs/>
         </w:rPr>
-        <w:lastRenderedPageBreak/>
         <w:t>Dekompresija</w:t>
       </w:r>
       <w:bookmarkEnd w:id="5"/>
@@ -5246,7 +6697,14 @@
           <w:sz w:val="24"/>
           <w:szCs w:val="24"/>
         </w:rPr>
-        <w:t xml:space="preserve">S obzirom na to da su svi opisani algoritmi reverzibilni (PPMd, </w:t>
+        <w:t xml:space="preserve">Dekompresija je proces koji iz kompresirane datoteke i referentnog genoma rekonstruira ciljni genom potpuno jednak originalnoj FASTA datoteci. Svi ranije opisani algoritmi su reverzibilni </w:t>
+      </w:r>
+      <w:r>
+        <w:rPr>
+          <w:sz w:val="24"/>
+          <w:szCs w:val="24"/>
+        </w:rPr>
+        <w:t xml:space="preserve">(PPMd, </w:t>
       </w:r>
       <w:r>
         <w:rPr>
@@ -5278,22 +6736,24 @@
           <w:sz w:val="24"/>
           <w:szCs w:val="24"/>
         </w:rPr>
-        <w:t xml:space="preserve">, pretprocesiranje), sve što je potrebno napraviti za dekompresiju je rekonstruirati originalnu datoteku pomoću svih pohranjenih informacija. S obzirom </w:t>
-      </w:r>
-      <w:r>
-        <w:rPr>
-          <w:sz w:val="24"/>
-          <w:szCs w:val="24"/>
-        </w:rPr>
-        <w:t xml:space="preserve">na to </w:t>
-      </w:r>
-      <w:r>
-        <w:rPr>
-          <w:sz w:val="24"/>
-          <w:szCs w:val="24"/>
-        </w:rPr>
-        <w:t>da su svi algoritmi već detaljno opisani u postupku kompresije, smatramo da nije potrebno dodatno objašnjavati provođenje dekompresije s obzirom da ona samo prati obratni slijed koraka.</w:t>
-      </w:r>
+        <w:t xml:space="preserve">, pretprocesiranje), </w:t>
+      </w:r>
+      <w:r>
+        <w:rPr>
+          <w:sz w:val="24"/>
+          <w:szCs w:val="24"/>
+        </w:rPr>
+        <w:t xml:space="preserve"> što uvelike olakšava proces dekompresije. Potrebno je pratiti obratni slijed koraka kako bi se dobila originalna sekvenca ciljnog genoma.</w:t>
+      </w:r>
+    </w:p>
+    <w:p>
+      <w:pPr>
+        <w:ind w:firstLine="360"/>
+        <w:rPr>
+          <w:sz w:val="24"/>
+          <w:szCs w:val="24"/>
+        </w:rPr>
+      </w:pPr>
     </w:p>
     <w:p/>
     <w:p/>
@@ -5340,7 +6800,6 @@
       </w:pPr>
       <w:bookmarkStart w:id="6" w:name="_Toc104160656"/>
       <w:r>
-        <w:lastRenderedPageBreak/>
         <w:t>Rezultati testiranja</w:t>
       </w:r>
       <w:bookmarkEnd w:id="6"/>
@@ -5470,7 +6929,7 @@
         </w:rPr>
         <w:t>, točnije sljedeće dvije sekvence (</w:t>
       </w:r>
-      <w:hyperlink r:id="rId14" w:history="1">
+      <w:hyperlink r:id="rId15" w:history="1">
         <w:r>
           <w:rPr>
             <w:rStyle w:val="Hiperveza"/>
@@ -5501,7 +6960,7 @@
         </w:rPr>
         <w:t xml:space="preserve"> </w:t>
       </w:r>
-      <w:hyperlink r:id="rId15" w:history="1">
+      <w:hyperlink r:id="rId16" w:history="1">
         <w:r>
           <w:rPr>
             <w:rStyle w:val="Hiperveza"/>
@@ -6751,6 +8210,7 @@
                 <w:sz w:val="18"/>
                 <w:szCs w:val="18"/>
               </w:rPr>
+              <w:lastRenderedPageBreak/>
               <w:t>60000</w:t>
             </w:r>
           </w:p>
@@ -7884,14 +9344,7 @@
           <w:sz w:val="24"/>
           <w:szCs w:val="24"/>
         </w:rPr>
-        <w:t xml:space="preserve"> od</w:t>
-      </w:r>
-      <w:r>
-        <w:rPr>
-          <w:sz w:val="24"/>
-          <w:szCs w:val="24"/>
-        </w:rPr>
-        <w:t xml:space="preserve"> or</w:t>
+        <w:t xml:space="preserve"> od or</w:t>
       </w:r>
       <w:r>
         <w:rPr>
@@ -7996,14 +9449,7 @@
           <w:sz w:val="24"/>
           <w:szCs w:val="24"/>
         </w:rPr>
-        <w:t xml:space="preserve"> od</w:t>
-      </w:r>
-      <w:r>
-        <w:rPr>
-          <w:sz w:val="24"/>
-          <w:szCs w:val="24"/>
-        </w:rPr>
-        <w:t xml:space="preserve"> originalne implementacije</w:t>
+        <w:t xml:space="preserve"> od originalne implementacije</w:t>
       </w:r>
     </w:p>
     <w:p>
@@ -8553,15 +9999,7 @@
                 <w:sz w:val="18"/>
                 <w:szCs w:val="18"/>
               </w:rPr>
-              <w:t>≈</w:t>
-            </w:r>
-            <w:r>
-              <w:rPr>
-                <w:rFonts w:cstheme="minorHAnsi"/>
-                <w:sz w:val="18"/>
-                <w:szCs w:val="18"/>
-              </w:rPr>
-              <w:t>0.3</w:t>
+              <w:t>≈0.3</w:t>
             </w:r>
             <w:r>
               <w:rPr>
@@ -8656,31 +10094,7 @@
                 <w:sz w:val="18"/>
                 <w:szCs w:val="18"/>
               </w:rPr>
-              <w:t>% već</w:t>
-            </w:r>
-            <w:r>
-              <w:rPr>
-                <w:rFonts w:cstheme="minorHAnsi"/>
-                <w:sz w:val="18"/>
-                <w:szCs w:val="18"/>
-              </w:rPr>
-              <w:t>a</w:t>
-            </w:r>
-            <w:r>
-              <w:rPr>
-                <w:rFonts w:cstheme="minorHAnsi"/>
-                <w:sz w:val="18"/>
-                <w:szCs w:val="18"/>
-              </w:rPr>
-              <w:t xml:space="preserve"> datotek</w:t>
-            </w:r>
-            <w:r>
-              <w:rPr>
-                <w:rFonts w:cstheme="minorHAnsi"/>
-                <w:sz w:val="18"/>
-                <w:szCs w:val="18"/>
-              </w:rPr>
-              <w:t>a</w:t>
+              <w:t>% veća datoteka</w:t>
             </w:r>
           </w:p>
         </w:tc>
@@ -8781,14 +10195,7 @@
           <w:sz w:val="24"/>
           <w:szCs w:val="24"/>
         </w:rPr>
-        <w:t xml:space="preserve">Nakon provedenih testova na </w:t>
-      </w:r>
-      <w:r>
-        <w:rPr>
-          <w:sz w:val="24"/>
-          <w:szCs w:val="24"/>
-        </w:rPr>
-        <w:t xml:space="preserve">sekvenci bakterije </w:t>
+        <w:t xml:space="preserve">Nakon provedenih testova na sekvenci bakterije </w:t>
       </w:r>
       <w:r>
         <w:rPr>
@@ -9391,7 +10798,6 @@
       </w:pPr>
       <w:bookmarkStart w:id="7" w:name="_Toc104160657"/>
       <w:r>
-        <w:lastRenderedPageBreak/>
         <w:t>Zaključak</w:t>
       </w:r>
       <w:bookmarkEnd w:id="7"/>
@@ -9510,7 +10916,6 @@
       </w:pPr>
       <w:bookmarkStart w:id="8" w:name="_Toc104160658"/>
       <w:r>
-        <w:lastRenderedPageBreak/>
         <w:t>Literatura</w:t>
       </w:r>
       <w:bookmarkEnd w:id="8"/>
@@ -9553,7 +10958,7 @@
         </w:rPr>
         <w:t xml:space="preserve">Bioinformatics Vol. 33 Iss 21 pp. 3364-3372. Poveznica: </w:t>
       </w:r>
-      <w:hyperlink r:id="rId16" w:history="1">
+      <w:hyperlink r:id="rId17" w:history="1">
         <w:r>
           <w:rPr>
             <w:rStyle w:val="Hiperveza"/>
@@ -9612,7 +11017,7 @@
     </w:p>
     <w:p/>
     <w:sectPr>
-      <w:footerReference w:type="default" r:id="rId17"/>
+      <w:type w:val="continuous"/>
       <w:pgSz w:w="12240" w:h="15840"/>
       <w:pgMar w:top="1440" w:right="1440" w:bottom="1440" w:left="1440" w:header="720" w:footer="720" w:gutter="0"/>
       <w:pgNumType w:start="1"/>
@@ -12640,10 +14045,6 @@
 </file>
 
 <file path=customXml/item1.xml><?xml version="1.0" encoding="utf-8"?>
-<b:Sources xmlns:b="http://schemas.openxmlformats.org/officeDocument/2006/bibliography" xmlns="http://schemas.openxmlformats.org/officeDocument/2006/bibliography" SelectedStyle="\APASixthEditionOfficeOnline.xsl" StyleName="APA" Version="6"/>
-</file>
-
-<file path=customXml/item2.xml><?xml version="1.0" encoding="utf-8"?>
 <?mso-contentType ?>
 <FormTemplates xmlns="http://schemas.microsoft.com/sharepoint/v3/contenttype/forms">
   <Display>DocumentLibraryForm</Display>
@@ -12652,7 +14053,17 @@
 </FormTemplates>
 </file>
 
+<file path=customXml/item2.xml><?xml version="1.0" encoding="utf-8"?>
+<b:Sources xmlns:b="http://schemas.openxmlformats.org/officeDocument/2006/bibliography" xmlns="http://schemas.openxmlformats.org/officeDocument/2006/bibliography" SelectedStyle="\APASixthEditionOfficeOnline.xsl" StyleName="APA" Version="6"/>
+</file>
+
 <file path=customXml/item3.xml><?xml version="1.0" encoding="utf-8"?>
+<p:properties xmlns:p="http://schemas.microsoft.com/office/2006/metadata/properties" xmlns:xsi="http://www.w3.org/2001/XMLSchema-instance" xmlns:pc="http://schemas.microsoft.com/office/infopath/2007/PartnerControls">
+  <documentManagement/>
+</p:properties>
+</file>
+
+<file path=customXml/item4.xml><?xml version="1.0" encoding="utf-8"?>
 <ct:contentTypeSchema xmlns:ct="http://schemas.microsoft.com/office/2006/metadata/contentType" xmlns:ma="http://schemas.microsoft.com/office/2006/metadata/properties/metaAttributes" ct:_="" ma:_="" ma:contentTypeName="Document" ma:contentTypeID="0x0101003ADE942B1BC1DB4682A2017924DF2504" ma:contentTypeVersion="0" ma:contentTypeDescription="Create a new document." ma:contentTypeScope="" ma:versionID="25784210ee1ed778c7d8c963e4658048">
   <xsd:schema xmlns:xsd="http://www.w3.org/2001/XMLSchema" xmlns:xs="http://www.w3.org/2001/XMLSchema" xmlns:p="http://schemas.microsoft.com/office/2006/metadata/properties" targetNamespace="http://schemas.microsoft.com/office/2006/metadata/properties" ma:root="true" ma:fieldsID="0967b7be50301903c78f9c39c6fd9af8">
     <xsd:element name="properties">
@@ -12766,13 +14177,15 @@
 </ct:contentTypeSchema>
 </file>
 
-<file path=customXml/item4.xml><?xml version="1.0" encoding="utf-8"?>
-<p:properties xmlns:p="http://schemas.microsoft.com/office/2006/metadata/properties" xmlns:xsi="http://www.w3.org/2001/XMLSchema-instance" xmlns:pc="http://schemas.microsoft.com/office/infopath/2007/PartnerControls">
-  <documentManagement/>
-</p:properties>
+<file path=customXml/itemProps1.xml><?xml version="1.0" encoding="utf-8"?>
+<ds:datastoreItem xmlns:ds="http://schemas.openxmlformats.org/officeDocument/2006/customXml" ds:itemID="{063F5F53-F2D0-4F91-A89C-261D90B58C5D}">
+  <ds:schemaRefs>
+    <ds:schemaRef ds:uri="http://schemas.microsoft.com/sharepoint/v3/contenttype/forms"/>
+  </ds:schemaRefs>
+</ds:datastoreItem>
 </file>
 
-<file path=customXml/itemProps1.xml><?xml version="1.0" encoding="utf-8"?>
+<file path=customXml/itemProps2.xml><?xml version="1.0" encoding="utf-8"?>
 <ds:datastoreItem xmlns:ds="http://schemas.openxmlformats.org/officeDocument/2006/customXml" ds:itemID="{CE9DB664-D670-4291-89FA-8F14F967660E}">
   <ds:schemaRefs>
     <ds:schemaRef ds:uri="http://schemas.openxmlformats.org/officeDocument/2006/bibliography"/>
@@ -12780,15 +14193,16 @@
 </ds:datastoreItem>
 </file>
 
-<file path=customXml/itemProps2.xml><?xml version="1.0" encoding="utf-8"?>
-<ds:datastoreItem xmlns:ds="http://schemas.openxmlformats.org/officeDocument/2006/customXml" ds:itemID="{063F5F53-F2D0-4F91-A89C-261D90B58C5D}">
+<file path=customXml/itemProps3.xml><?xml version="1.0" encoding="utf-8"?>
+<ds:datastoreItem xmlns:ds="http://schemas.openxmlformats.org/officeDocument/2006/customXml" ds:itemID="{9E15FC4A-E623-48DB-B4C7-6E8BA1B1581C}">
   <ds:schemaRefs>
-    <ds:schemaRef ds:uri="http://schemas.microsoft.com/sharepoint/v3/contenttype/forms"/>
+    <ds:schemaRef ds:uri="http://schemas.microsoft.com/office/2006/metadata/properties"/>
+    <ds:schemaRef ds:uri="http://schemas.microsoft.com/office/infopath/2007/PartnerControls"/>
   </ds:schemaRefs>
 </ds:datastoreItem>
 </file>
 
-<file path=customXml/itemProps3.xml><?xml version="1.0" encoding="utf-8"?>
+<file path=customXml/itemProps4.xml><?xml version="1.0" encoding="utf-8"?>
 <ds:datastoreItem xmlns:ds="http://schemas.openxmlformats.org/officeDocument/2006/customXml" ds:itemID="{9CE40D3D-723C-40D5-85EE-985A2EBC0203}">
   <ds:schemaRefs>
     <ds:schemaRef ds:uri="http://schemas.microsoft.com/office/2006/metadata/contentType"/>
@@ -12802,13 +14216,4 @@
     <ds:schemaRef ds:uri="http://schemas.microsoft.com/office/infopath/2007/PartnerControls"/>
   </ds:schemaRefs>
 </ds:datastoreItem>
-</file>
-
-<file path=customXml/itemProps4.xml><?xml version="1.0" encoding="utf-8"?>
-<ds:datastoreItem xmlns:ds="http://schemas.openxmlformats.org/officeDocument/2006/customXml" ds:itemID="{9E15FC4A-E623-48DB-B4C7-6E8BA1B1581C}">
-  <ds:schemaRefs>
-    <ds:schemaRef ds:uri="http://schemas.microsoft.com/office/2006/metadata/properties"/>
-    <ds:schemaRef ds:uri="http://schemas.microsoft.com/office/infopath/2007/PartnerControls"/>
-  </ds:schemaRefs>
-</ds:datastoreItem>
 </file>
</xml_diff>

<commit_message>
Finished documentation for preprocesing.
</commit_message>
<xml_diff>
--- a/HiRGC_documentation.docx
+++ b/HiRGC_documentation.docx
@@ -806,7 +806,7 @@
                 <w:sz w:val="24"/>
                 <w:szCs w:val="24"/>
               </w:rPr>
-              <w:t>3</w:t>
+              <w:t>4</w:t>
             </w:r>
             <w:r>
               <w:rPr>
@@ -903,7 +903,7 @@
                 <w:sz w:val="24"/>
                 <w:szCs w:val="24"/>
               </w:rPr>
-              <w:t>5</w:t>
+              <w:t>6</w:t>
             </w:r>
             <w:r>
               <w:rPr>
@@ -999,7 +999,7 @@
                 <w:sz w:val="24"/>
                 <w:szCs w:val="24"/>
               </w:rPr>
-              <w:t>6</w:t>
+              <w:t>7</w:t>
             </w:r>
             <w:r>
               <w:rPr>
@@ -1096,7 +1096,7 @@
                 <w:sz w:val="24"/>
                 <w:szCs w:val="24"/>
               </w:rPr>
-              <w:t>7</w:t>
+              <w:t>8</w:t>
             </w:r>
             <w:r>
               <w:rPr>
@@ -1175,7 +1175,7 @@
                 <w:sz w:val="24"/>
                 <w:szCs w:val="24"/>
               </w:rPr>
-              <w:t>9</w:t>
+              <w:t>10</w:t>
             </w:r>
             <w:r>
               <w:rPr>
@@ -1255,7 +1255,7 @@
                 <w:sz w:val="24"/>
                 <w:szCs w:val="24"/>
               </w:rPr>
-              <w:t>10</w:t>
+              <w:t>11</w:t>
             </w:r>
             <w:r>
               <w:rPr>
@@ -2418,28 +2418,7 @@
           <w:sz w:val="24"/>
           <w:szCs w:val="24"/>
         </w:rPr>
-        <w:t>AmgTTolpNNCcgOtannNgd</w:t>
-      </w:r>
-      <w:r>
-        <w:rPr>
-          <w:sz w:val="24"/>
-          <w:szCs w:val="24"/>
-        </w:rPr>
-        <w:t>)</w:t>
-      </w:r>
-      <w:r>
-        <w:rPr>
-          <w:sz w:val="24"/>
-          <w:szCs w:val="24"/>
-        </w:rPr>
-        <w:t>zzAaacctNNAAglopwMNNeCCT</w:t>
-      </w:r>
-      <w:r>
-        <w:rPr>
-          <w:sz w:val="24"/>
-          <w:szCs w:val="24"/>
-        </w:rPr>
-        <w:t>)</w:t>
+        <w:t>AmgTTolpNNCcgOtannNgd)zzAaacctNNAAglopwMNNeCCT)</w:t>
       </w:r>
     </w:p>
     <w:p>
@@ -2632,133 +2611,7 @@
           <w:sz w:val="24"/>
           <w:szCs w:val="24"/>
         </w:rPr>
-        <w:t>A</w:t>
-      </w:r>
-      <w:r>
-        <w:rPr>
-          <w:sz w:val="24"/>
-          <w:szCs w:val="24"/>
-        </w:rPr>
-        <w:t>MG</w:t>
-      </w:r>
-      <w:r>
-        <w:rPr>
-          <w:sz w:val="24"/>
-          <w:szCs w:val="24"/>
-        </w:rPr>
-        <w:t>TT</w:t>
-      </w:r>
-      <w:r>
-        <w:rPr>
-          <w:sz w:val="24"/>
-          <w:szCs w:val="24"/>
-        </w:rPr>
-        <w:t>OLP</w:t>
-      </w:r>
-      <w:r>
-        <w:rPr>
-          <w:sz w:val="24"/>
-          <w:szCs w:val="24"/>
-        </w:rPr>
-        <w:t>NNC</w:t>
-      </w:r>
-      <w:r>
-        <w:rPr>
-          <w:sz w:val="24"/>
-          <w:szCs w:val="24"/>
-        </w:rPr>
-        <w:t>CG</w:t>
-      </w:r>
-      <w:r>
-        <w:rPr>
-          <w:sz w:val="24"/>
-          <w:szCs w:val="24"/>
-        </w:rPr>
-        <w:t>O</w:t>
-      </w:r>
-      <w:r>
-        <w:rPr>
-          <w:sz w:val="24"/>
-          <w:szCs w:val="24"/>
-        </w:rPr>
-        <w:t>TANN</w:t>
-      </w:r>
-      <w:r>
-        <w:rPr>
-          <w:sz w:val="24"/>
-          <w:szCs w:val="24"/>
-        </w:rPr>
-        <w:t>N</w:t>
-      </w:r>
-      <w:r>
-        <w:rPr>
-          <w:sz w:val="24"/>
-          <w:szCs w:val="24"/>
-        </w:rPr>
-        <w:t>GD</w:t>
-      </w:r>
-      <w:r>
-        <w:rPr>
-          <w:sz w:val="24"/>
-          <w:szCs w:val="24"/>
-        </w:rPr>
-        <w:t>)</w:t>
-      </w:r>
-      <w:r>
-        <w:rPr>
-          <w:sz w:val="24"/>
-          <w:szCs w:val="24"/>
-        </w:rPr>
-        <w:t>ZZ</w:t>
-      </w:r>
-      <w:r>
-        <w:rPr>
-          <w:sz w:val="24"/>
-          <w:szCs w:val="24"/>
-        </w:rPr>
-        <w:t>A</w:t>
-      </w:r>
-      <w:r>
-        <w:rPr>
-          <w:sz w:val="24"/>
-          <w:szCs w:val="24"/>
-        </w:rPr>
-        <w:t>AACCT</w:t>
-      </w:r>
-      <w:r>
-        <w:rPr>
-          <w:sz w:val="24"/>
-          <w:szCs w:val="24"/>
-        </w:rPr>
-        <w:t>NNAA</w:t>
-      </w:r>
-      <w:r>
-        <w:rPr>
-          <w:sz w:val="24"/>
-          <w:szCs w:val="24"/>
-        </w:rPr>
-        <w:t>GLOPW</w:t>
-      </w:r>
-      <w:r>
-        <w:rPr>
-          <w:sz w:val="24"/>
-          <w:szCs w:val="24"/>
-        </w:rPr>
-        <w:t>MNN</w:t>
-      </w:r>
-      <w:r>
-        <w:rPr>
-          <w:sz w:val="24"/>
-          <w:szCs w:val="24"/>
-        </w:rPr>
-        <w:t>E</w:t>
-      </w:r>
-      <w:r>
-        <w:rPr>
-          <w:sz w:val="24"/>
-          <w:szCs w:val="24"/>
-        </w:rPr>
-        <w:t>CCT)</w:t>
+        <w:t>AMGTTOLPNNCCGOTANNNGD)ZZAAACCTNNAAGLOPWMNNECCT)</w:t>
       </w:r>
     </w:p>
     <w:p>
@@ -3123,91 +2976,7 @@
           <w:sz w:val="24"/>
           <w:szCs w:val="24"/>
         </w:rPr>
-        <w:t>M</w:t>
-      </w:r>
-      <w:r>
-        <w:rPr>
-          <w:sz w:val="24"/>
-          <w:szCs w:val="24"/>
-        </w:rPr>
-        <w:t xml:space="preserve">, </w:t>
-      </w:r>
-      <w:r>
-        <w:rPr>
-          <w:sz w:val="24"/>
-          <w:szCs w:val="24"/>
-        </w:rPr>
-        <w:t>OLP</w:t>
-      </w:r>
-      <w:r>
-        <w:rPr>
-          <w:sz w:val="24"/>
-          <w:szCs w:val="24"/>
-        </w:rPr>
-        <w:t xml:space="preserve">, </w:t>
-      </w:r>
-      <w:r>
-        <w:rPr>
-          <w:sz w:val="24"/>
-          <w:szCs w:val="24"/>
-        </w:rPr>
-        <w:t>O</w:t>
-      </w:r>
-      <w:r>
-        <w:rPr>
-          <w:sz w:val="24"/>
-          <w:szCs w:val="24"/>
-        </w:rPr>
-        <w:t xml:space="preserve">, </w:t>
-      </w:r>
-      <w:r>
-        <w:rPr>
-          <w:sz w:val="24"/>
-          <w:szCs w:val="24"/>
-        </w:rPr>
-        <w:t>D)ZZ</w:t>
-      </w:r>
-      <w:r>
-        <w:rPr>
-          <w:sz w:val="24"/>
-          <w:szCs w:val="24"/>
-        </w:rPr>
-        <w:t xml:space="preserve">, </w:t>
-      </w:r>
-      <w:r>
-        <w:rPr>
-          <w:sz w:val="24"/>
-          <w:szCs w:val="24"/>
-        </w:rPr>
-        <w:t>LOPWM</w:t>
-      </w:r>
-      <w:r>
-        <w:rPr>
-          <w:sz w:val="24"/>
-          <w:szCs w:val="24"/>
-        </w:rPr>
-        <w:t xml:space="preserve">, </w:t>
-      </w:r>
-      <w:r>
-        <w:rPr>
-          <w:sz w:val="24"/>
-          <w:szCs w:val="24"/>
-        </w:rPr>
-        <w:t>E</w:t>
-      </w:r>
-      <w:r>
-        <w:rPr>
-          <w:sz w:val="24"/>
-          <w:szCs w:val="24"/>
-        </w:rPr>
-        <w:t xml:space="preserve">, </w:t>
-      </w:r>
-      <w:r>
-        <w:rPr>
-          <w:sz w:val="24"/>
-          <w:szCs w:val="24"/>
-        </w:rPr>
-        <w:t>)</w:t>
+        <w:t>M, OLP, O, D)ZZ, LOPWM, E, )</w:t>
       </w:r>
     </w:p>
     <w:p>
@@ -3563,98 +3332,7 @@
           <w:sz w:val="24"/>
           <w:szCs w:val="24"/>
         </w:rPr>
-        <w:t>KFL</w:t>
-      </w:r>
-      <w:r>
-        <w:rPr>
-          <w:sz w:val="24"/>
-          <w:szCs w:val="24"/>
-        </w:rPr>
-        <w:t>T</w:t>
-      </w:r>
-      <w:r>
-        <w:rPr>
-          <w:sz w:val="24"/>
-          <w:szCs w:val="24"/>
-        </w:rPr>
-        <w:t>LF</w:t>
-      </w:r>
-      <w:r>
-        <w:rPr>
-          <w:sz w:val="24"/>
-          <w:szCs w:val="24"/>
-        </w:rPr>
-        <w:t>PPTTT</w:t>
-      </w:r>
-      <w:r>
-        <w:rPr>
-          <w:sz w:val="24"/>
-          <w:szCs w:val="24"/>
-        </w:rPr>
-        <w:t>N</w:t>
-      </w:r>
-      <w:r>
-        <w:rPr>
-          <w:sz w:val="24"/>
-          <w:szCs w:val="24"/>
-        </w:rPr>
-        <w:t>HJTATAT</w:t>
-      </w:r>
-      <w:r>
-        <w:rPr>
-          <w:sz w:val="24"/>
-          <w:szCs w:val="24"/>
-        </w:rPr>
-        <w:t>TA</w:t>
-      </w:r>
-      <w:r>
-        <w:rPr>
-          <w:sz w:val="24"/>
-          <w:szCs w:val="24"/>
-        </w:rPr>
-        <w:t>NDAL</w:t>
-      </w:r>
-      <w:r>
-        <w:rPr>
-          <w:sz w:val="24"/>
-          <w:szCs w:val="24"/>
-        </w:rPr>
-        <w:t>FCRTTT</w:t>
-      </w:r>
-      <w:r>
-        <w:rPr>
-          <w:sz w:val="24"/>
-          <w:szCs w:val="24"/>
-        </w:rPr>
-        <w:t>MN</w:t>
-      </w:r>
-      <w:r>
-        <w:rPr>
-          <w:sz w:val="24"/>
-          <w:szCs w:val="24"/>
-        </w:rPr>
-        <w:t>N</w:t>
-      </w:r>
-      <w:r>
-        <w:rPr>
-          <w:sz w:val="24"/>
-          <w:szCs w:val="24"/>
-        </w:rPr>
-        <w:t>NAC</w:t>
-      </w:r>
-      <w:r>
-        <w:rPr>
-          <w:sz w:val="24"/>
-          <w:szCs w:val="24"/>
-        </w:rPr>
-        <w:t>HET</w:t>
-      </w:r>
-      <w:r>
-        <w:rPr>
-          <w:sz w:val="24"/>
-          <w:szCs w:val="24"/>
-        </w:rPr>
-        <w:t>NFTCGA</w:t>
+        <w:t>KFLTLFPPTTTNHJTATATTANDALFCRTTTMNNNACHETNFTCGA</w:t>
       </w:r>
     </w:p>
     <w:p>
@@ -3922,16 +3600,315 @@
           <w:sz w:val="24"/>
           <w:szCs w:val="24"/>
         </w:rPr>
-        <w:t xml:space="preserve">U dokument prvo se upisuje dužina intervala malih znakova i njihova duljina. Zatim se u sljedeći red upisuje dužina intervala znakova N i njihova duljina. </w:t>
-      </w:r>
-      <w:r>
-        <w:rPr>
-          <w:sz w:val="24"/>
-          <w:szCs w:val="24"/>
-        </w:rPr>
-        <w:t>Par interval i njegova duljina međusobno su odvojeni znakom „-“, a parovi su odvojeni razmakom. Posljednje se upisuje dužina intervala znakova koji nisu A,C,G,T ili N i svi znakovi u intervalu. Par dužina intervala i pripadajući znakovi koji čine interval odvojeni su znakom „-“, a parovi su odvojeni razmakom.</w:t>
-      </w:r>
-    </w:p>
+        <w:t xml:space="preserve">U dokument prvo se upisuje dužina intervala malih znakova i njihova duljina. </w:t>
+      </w:r>
+      <w:r>
+        <w:rPr>
+          <w:sz w:val="24"/>
+          <w:szCs w:val="24"/>
+        </w:rPr>
+        <w:t xml:space="preserve">Vrijednosti za pozicije početka intervala se ne unose dirketno iz vektora s pozicijama, nego se vrši izračun radi uštede memorije. </w:t>
+      </w:r>
+      <w:r>
+        <w:rPr>
+          <w:sz w:val="24"/>
+          <w:szCs w:val="24"/>
+        </w:rPr>
+        <w:t xml:space="preserve">Izračun se vrši na način da se od pozicije koja treba biti unesena oduzme suma. </w:t>
+      </w:r>
+      <w:r>
+        <w:rPr>
+          <w:sz w:val="24"/>
+          <w:szCs w:val="24"/>
+        </w:rPr>
+        <w:t>Zatim se u dokument unesu razlika i duljina intervala. Nakon unosa s</w:t>
+      </w:r>
+      <w:r>
+        <w:rPr>
+          <w:sz w:val="24"/>
+          <w:szCs w:val="24"/>
+        </w:rPr>
+        <w:t xml:space="preserve">uma se računa na način da se zbroji razlika koja se unosi u dokument za trenutnu poziciju i dužina intervala. Prije početka računanja suma se postavlja na 0. </w:t>
+      </w:r>
+    </w:p>
+    <w:p>
+      <w:pPr>
+        <w:ind w:firstLine="708"/>
+        <w:rPr>
+          <w:sz w:val="24"/>
+          <w:szCs w:val="24"/>
+        </w:rPr>
+      </w:pPr>
+    </w:p>
+    <w:p>
+      <w:pPr>
+        <w:ind w:firstLine="708"/>
+        <w:rPr>
+          <w:sz w:val="24"/>
+          <w:szCs w:val="24"/>
+        </w:rPr>
+      </w:pPr>
+      <w:r>
+        <w:rPr>
+          <w:sz w:val="24"/>
+          <w:szCs w:val="24"/>
+        </w:rPr>
+        <w:t>Suma = 0</w:t>
+      </w:r>
+    </w:p>
+    <w:p>
+      <w:pPr>
+        <w:ind w:firstLine="708"/>
+        <w:rPr>
+          <w:sz w:val="24"/>
+          <w:szCs w:val="24"/>
+        </w:rPr>
+      </w:pPr>
+      <w:r>
+        <w:rPr>
+          <w:sz w:val="24"/>
+          <w:szCs w:val="24"/>
+        </w:rPr>
+        <w:t xml:space="preserve">Razlika= </w:t>
+      </w:r>
+      <w:r>
+        <w:rPr>
+          <w:sz w:val="24"/>
+          <w:szCs w:val="24"/>
+        </w:rPr>
+        <w:t>pozicija – suma;</w:t>
+      </w:r>
+    </w:p>
+    <w:p>
+      <w:pPr>
+        <w:ind w:firstLine="708"/>
+        <w:rPr>
+          <w:sz w:val="24"/>
+          <w:szCs w:val="24"/>
+        </w:rPr>
+      </w:pPr>
+      <w:r>
+        <w:rPr>
+          <w:sz w:val="24"/>
+          <w:szCs w:val="24"/>
+        </w:rPr>
+        <w:t>Unos razlike i duljine intervala.</w:t>
+      </w:r>
+    </w:p>
+    <w:p>
+      <w:pPr>
+        <w:ind w:firstLine="708"/>
+        <w:rPr>
+          <w:sz w:val="24"/>
+          <w:szCs w:val="24"/>
+        </w:rPr>
+      </w:pPr>
+      <w:r>
+        <w:rPr>
+          <w:sz w:val="24"/>
+          <w:szCs w:val="24"/>
+        </w:rPr>
+        <w:t>Suma = trenutna suma + razlika + duljina intervala</w:t>
+      </w:r>
+    </w:p>
+    <w:p>
+      <w:pPr>
+        <w:ind w:firstLine="708"/>
+        <w:rPr>
+          <w:sz w:val="24"/>
+          <w:szCs w:val="24"/>
+        </w:rPr>
+      </w:pPr>
+    </w:p>
+    <w:p>
+      <w:pPr>
+        <w:ind w:firstLine="708"/>
+        <w:rPr>
+          <w:sz w:val="24"/>
+          <w:szCs w:val="24"/>
+        </w:rPr>
+      </w:pPr>
+      <w:r>
+        <w:rPr>
+          <w:sz w:val="24"/>
+          <w:szCs w:val="24"/>
+        </w:rPr>
+        <w:t xml:space="preserve">Zatim se u sljedeći red upisuje dužina intervala znakova N i njihova duljina. </w:t>
+      </w:r>
+      <w:r>
+        <w:rPr>
+          <w:sz w:val="24"/>
+          <w:szCs w:val="24"/>
+        </w:rPr>
+        <w:t xml:space="preserve">Pri upisu informacija za znak N slijedi se isto pravilo računanja kao kod upisa malih znakova. </w:t>
+      </w:r>
+      <w:r>
+        <w:rPr>
+          <w:sz w:val="24"/>
+          <w:szCs w:val="24"/>
+        </w:rPr>
+        <w:t xml:space="preserve">Par interval i njegova duljina međusobno su odvojeni </w:t>
+      </w:r>
+      <w:r>
+        <w:rPr>
+          <w:sz w:val="24"/>
+          <w:szCs w:val="24"/>
+        </w:rPr>
+        <w:t>razmakom</w:t>
+      </w:r>
+      <w:r>
+        <w:rPr>
+          <w:sz w:val="24"/>
+          <w:szCs w:val="24"/>
+        </w:rPr>
+        <w:t>. P</w:t>
+      </w:r>
+      <w:r>
+        <w:rPr>
+          <w:sz w:val="24"/>
+          <w:szCs w:val="24"/>
+        </w:rPr>
+        <w:t>arovi međusobno su također odvojeni razmakom</w:t>
+      </w:r>
+      <w:r>
+        <w:rPr>
+          <w:sz w:val="24"/>
+          <w:szCs w:val="24"/>
+        </w:rPr>
+        <w:t>.</w:t>
+      </w:r>
+      <w:r>
+        <w:rPr>
+          <w:sz w:val="24"/>
+          <w:szCs w:val="24"/>
+        </w:rPr>
+        <w:t xml:space="preserve"> </w:t>
+      </w:r>
+      <w:r>
+        <w:rPr>
+          <w:sz w:val="24"/>
+          <w:szCs w:val="24"/>
+        </w:rPr>
+        <w:t xml:space="preserve"> Posljednje se upisuje dužina intervala znakova koji nisu A,C,G,T ili N i svi znakovi u </w:t>
+      </w:r>
+      <w:r>
+        <w:rPr>
+          <w:sz w:val="24"/>
+          <w:szCs w:val="24"/>
+        </w:rPr>
+        <w:lastRenderedPageBreak/>
+        <w:t xml:space="preserve">intervalu. Par </w:t>
+      </w:r>
+      <w:r>
+        <w:rPr>
+          <w:sz w:val="24"/>
+          <w:szCs w:val="24"/>
+        </w:rPr>
+        <w:t>pozicija prvog znaka u intervalu</w:t>
+      </w:r>
+      <w:r>
+        <w:rPr>
+          <w:sz w:val="24"/>
+          <w:szCs w:val="24"/>
+        </w:rPr>
+        <w:t xml:space="preserve"> i pripadajući znakovi koji čine interval odvojeni su znakom „-“, a parovi su odvojeni razmakom.</w:t>
+      </w:r>
+    </w:p>
+    <w:p>
+      <w:pPr>
+        <w:ind w:firstLine="708"/>
+        <w:rPr>
+          <w:sz w:val="24"/>
+          <w:szCs w:val="24"/>
+        </w:rPr>
+      </w:pPr>
+    </w:p>
+    <w:p>
+      <w:pPr>
+        <w:ind w:firstLine="708"/>
+        <w:rPr>
+          <w:sz w:val="24"/>
+          <w:szCs w:val="24"/>
+        </w:rPr>
+      </w:pPr>
+      <w:r>
+        <w:rPr>
+          <w:sz w:val="24"/>
+          <w:szCs w:val="24"/>
+        </w:rPr>
+        <w:t>Prikaz upisa</w:t>
+      </w:r>
+      <w:r>
+        <w:rPr>
+          <w:sz w:val="24"/>
+          <w:szCs w:val="24"/>
+        </w:rPr>
+        <w:t xml:space="preserve"> svih</w:t>
+      </w:r>
+      <w:r>
+        <w:rPr>
+          <w:sz w:val="24"/>
+          <w:szCs w:val="24"/>
+        </w:rPr>
+        <w:t xml:space="preserve"> </w:t>
+      </w:r>
+      <w:r>
+        <w:rPr>
+          <w:sz w:val="24"/>
+          <w:szCs w:val="24"/>
+        </w:rPr>
+        <w:t>informacija:</w:t>
+      </w:r>
+    </w:p>
+    <w:p>
+      <w:pPr>
+        <w:ind w:firstLine="708"/>
+        <w:rPr>
+          <w:sz w:val="24"/>
+          <w:szCs w:val="24"/>
+        </w:rPr>
+      </w:pPr>
+      <w:r>
+        <w:rPr>
+          <w:sz w:val="24"/>
+          <w:szCs w:val="24"/>
+        </w:rPr>
+        <w:t>1 2 2 3 3 2 1 4 1 5 1 5 4 5 3 1</w:t>
+      </w:r>
+    </w:p>
+    <w:p>
+      <w:pPr>
+        <w:ind w:firstLine="708"/>
+        <w:rPr>
+          <w:sz w:val="24"/>
+          <w:szCs w:val="24"/>
+        </w:rPr>
+      </w:pPr>
+      <w:r>
+        <w:rPr>
+          <w:sz w:val="24"/>
+          <w:szCs w:val="24"/>
+        </w:rPr>
+        <w:t>8 2 6 3 11 2 8 2</w:t>
+      </w:r>
+    </w:p>
+    <w:p>
+      <w:pPr>
+        <w:ind w:firstLine="708"/>
+        <w:rPr>
+          <w:sz w:val="24"/>
+          <w:szCs w:val="24"/>
+        </w:rPr>
+      </w:pPr>
+      <w:r>
+        <w:rPr>
+          <w:sz w:val="24"/>
+          <w:szCs w:val="24"/>
+        </w:rPr>
+        <w:t>1-M 5-OLP 13-O 20-D)ZZ 35-LOPWM 42-E 46-)</w:t>
+      </w:r>
+    </w:p>
+    <w:p/>
     <w:p/>
     <w:p>
       <w:pPr>
@@ -5124,7 +5101,16 @@
           <w:sz w:val="24"/>
           <w:szCs w:val="24"/>
         </w:rPr>
-        <w:t>) unutar kojih se nalazi nekoliko potencijalnih kandidata (ili niti jedan). U slučaju da u košu ne postoji niti jedan kandidat, n-torka iz ciljne sekvence se ne poklapa s referentnom sekvencom te algoritam zatim prelazi na (i+1) n-torku. U drugom slučaju,</w:t>
+        <w:t xml:space="preserve">) unutar </w:t>
+      </w:r>
+      <w:r>
+        <w:rPr>
+          <w:rFonts w:eastAsiaTheme="minorEastAsia" w:cstheme="minorHAnsi"/>
+          <w:sz w:val="24"/>
+          <w:szCs w:val="24"/>
+        </w:rPr>
+        <w:lastRenderedPageBreak/>
+        <w:t>kojih se nalazi nekoliko potencijalnih kandidata (ili niti jedan). U slučaju da u košu ne postoji niti jedan kandidat, n-torka iz ciljne sekvence se ne poklapa s referentnom sekvencom te algoritam zatim prelazi na (i+1) n-torku. U drugom slučaju,</w:t>
       </w:r>
       <w:r>
         <w:rPr>
@@ -5665,7 +5651,6 @@
           <w:sz w:val="24"/>
           <w:szCs w:val="24"/>
         </w:rPr>
-        <w:lastRenderedPageBreak/>
         <w:t>11:</w:t>
       </w:r>
       <w:r>
@@ -6235,6 +6220,15 @@
         <w:t xml:space="preserve"> (7, 2)]</w:t>
       </w:r>
     </w:p>
+    <w:p>
+      <w:pPr>
+        <w:rPr>
+          <w:rFonts w:eastAsiaTheme="minorEastAsia" w:cstheme="minorHAnsi"/>
+          <w:sz w:val="24"/>
+          <w:szCs w:val="24"/>
+        </w:rPr>
+      </w:pPr>
+    </w:p>
     <w:p/>
     <w:p>
       <w:pPr>
@@ -6250,6 +6244,7 @@
           <w:b/>
           <w:bCs/>
         </w:rPr>
+        <w:lastRenderedPageBreak/>
         <w:t>Postprocesiranje</w:t>
       </w:r>
       <w:bookmarkEnd w:id="4"/>
@@ -6680,6 +6675,7 @@
           <w:b/>
           <w:bCs/>
         </w:rPr>
+        <w:lastRenderedPageBreak/>
         <w:t>Dekompresija</w:t>
       </w:r>
       <w:bookmarkEnd w:id="5"/>
@@ -6800,6 +6796,7 @@
       </w:pPr>
       <w:bookmarkStart w:id="6" w:name="_Toc104160656"/>
       <w:r>
+        <w:lastRenderedPageBreak/>
         <w:t>Rezultati testiranja</w:t>
       </w:r>
       <w:bookmarkEnd w:id="6"/>
@@ -8210,7 +8207,6 @@
                 <w:sz w:val="18"/>
                 <w:szCs w:val="18"/>
               </w:rPr>
-              <w:lastRenderedPageBreak/>
               <w:t>60000</w:t>
             </w:r>
           </w:p>
@@ -10798,6 +10794,7 @@
       </w:pPr>
       <w:bookmarkStart w:id="7" w:name="_Toc104160657"/>
       <w:r>
+        <w:lastRenderedPageBreak/>
         <w:t>Zaključak</w:t>
       </w:r>
       <w:bookmarkEnd w:id="7"/>
@@ -10916,6 +10913,7 @@
       </w:pPr>
       <w:bookmarkStart w:id="8" w:name="_Toc104160658"/>
       <w:r>
+        <w:lastRenderedPageBreak/>
         <w:t>Literatura</w:t>
       </w:r>
       <w:bookmarkEnd w:id="8"/>
@@ -14045,6 +14043,10 @@
 </file>
 
 <file path=customXml/item1.xml><?xml version="1.0" encoding="utf-8"?>
+<b:Sources xmlns:b="http://schemas.openxmlformats.org/officeDocument/2006/bibliography" xmlns="http://schemas.openxmlformats.org/officeDocument/2006/bibliography" SelectedStyle="\APASixthEditionOfficeOnline.xsl" StyleName="APA" Version="6"/>
+</file>
+
+<file path=customXml/item2.xml><?xml version="1.0" encoding="utf-8"?>
 <?mso-contentType ?>
 <FormTemplates xmlns="http://schemas.microsoft.com/sharepoint/v3/contenttype/forms">
   <Display>DocumentLibraryForm</Display>
@@ -14053,17 +14055,7 @@
 </FormTemplates>
 </file>
 
-<file path=customXml/item2.xml><?xml version="1.0" encoding="utf-8"?>
-<b:Sources xmlns:b="http://schemas.openxmlformats.org/officeDocument/2006/bibliography" xmlns="http://schemas.openxmlformats.org/officeDocument/2006/bibliography" SelectedStyle="\APASixthEditionOfficeOnline.xsl" StyleName="APA" Version="6"/>
-</file>
-
 <file path=customXml/item3.xml><?xml version="1.0" encoding="utf-8"?>
-<p:properties xmlns:p="http://schemas.microsoft.com/office/2006/metadata/properties" xmlns:xsi="http://www.w3.org/2001/XMLSchema-instance" xmlns:pc="http://schemas.microsoft.com/office/infopath/2007/PartnerControls">
-  <documentManagement/>
-</p:properties>
-</file>
-
-<file path=customXml/item4.xml><?xml version="1.0" encoding="utf-8"?>
 <ct:contentTypeSchema xmlns:ct="http://schemas.microsoft.com/office/2006/metadata/contentType" xmlns:ma="http://schemas.microsoft.com/office/2006/metadata/properties/metaAttributes" ct:_="" ma:_="" ma:contentTypeName="Document" ma:contentTypeID="0x0101003ADE942B1BC1DB4682A2017924DF2504" ma:contentTypeVersion="0" ma:contentTypeDescription="Create a new document." ma:contentTypeScope="" ma:versionID="25784210ee1ed778c7d8c963e4658048">
   <xsd:schema xmlns:xsd="http://www.w3.org/2001/XMLSchema" xmlns:xs="http://www.w3.org/2001/XMLSchema" xmlns:p="http://schemas.microsoft.com/office/2006/metadata/properties" targetNamespace="http://schemas.microsoft.com/office/2006/metadata/properties" ma:root="true" ma:fieldsID="0967b7be50301903c78f9c39c6fd9af8">
     <xsd:element name="properties">
@@ -14177,7 +14169,21 @@
 </ct:contentTypeSchema>
 </file>
 
+<file path=customXml/item4.xml><?xml version="1.0" encoding="utf-8"?>
+<p:properties xmlns:p="http://schemas.microsoft.com/office/2006/metadata/properties" xmlns:xsi="http://www.w3.org/2001/XMLSchema-instance" xmlns:pc="http://schemas.microsoft.com/office/infopath/2007/PartnerControls">
+  <documentManagement/>
+</p:properties>
+</file>
+
 <file path=customXml/itemProps1.xml><?xml version="1.0" encoding="utf-8"?>
+<ds:datastoreItem xmlns:ds="http://schemas.openxmlformats.org/officeDocument/2006/customXml" ds:itemID="{CE9DB664-D670-4291-89FA-8F14F967660E}">
+  <ds:schemaRefs>
+    <ds:schemaRef ds:uri="http://schemas.openxmlformats.org/officeDocument/2006/bibliography"/>
+  </ds:schemaRefs>
+</ds:datastoreItem>
+</file>
+
+<file path=customXml/itemProps2.xml><?xml version="1.0" encoding="utf-8"?>
 <ds:datastoreItem xmlns:ds="http://schemas.openxmlformats.org/officeDocument/2006/customXml" ds:itemID="{063F5F53-F2D0-4F91-A89C-261D90B58C5D}">
   <ds:schemaRefs>
     <ds:schemaRef ds:uri="http://schemas.microsoft.com/sharepoint/v3/contenttype/forms"/>
@@ -14185,24 +14191,7 @@
 </ds:datastoreItem>
 </file>
 
-<file path=customXml/itemProps2.xml><?xml version="1.0" encoding="utf-8"?>
-<ds:datastoreItem xmlns:ds="http://schemas.openxmlformats.org/officeDocument/2006/customXml" ds:itemID="{CE9DB664-D670-4291-89FA-8F14F967660E}">
-  <ds:schemaRefs>
-    <ds:schemaRef ds:uri="http://schemas.openxmlformats.org/officeDocument/2006/bibliography"/>
-  </ds:schemaRefs>
-</ds:datastoreItem>
-</file>
-
 <file path=customXml/itemProps3.xml><?xml version="1.0" encoding="utf-8"?>
-<ds:datastoreItem xmlns:ds="http://schemas.openxmlformats.org/officeDocument/2006/customXml" ds:itemID="{9E15FC4A-E623-48DB-B4C7-6E8BA1B1581C}">
-  <ds:schemaRefs>
-    <ds:schemaRef ds:uri="http://schemas.microsoft.com/office/2006/metadata/properties"/>
-    <ds:schemaRef ds:uri="http://schemas.microsoft.com/office/infopath/2007/PartnerControls"/>
-  </ds:schemaRefs>
-</ds:datastoreItem>
-</file>
-
-<file path=customXml/itemProps4.xml><?xml version="1.0" encoding="utf-8"?>
 <ds:datastoreItem xmlns:ds="http://schemas.openxmlformats.org/officeDocument/2006/customXml" ds:itemID="{9CE40D3D-723C-40D5-85EE-985A2EBC0203}">
   <ds:schemaRefs>
     <ds:schemaRef ds:uri="http://schemas.microsoft.com/office/2006/metadata/contentType"/>
@@ -14216,4 +14205,13 @@
     <ds:schemaRef ds:uri="http://schemas.microsoft.com/office/infopath/2007/PartnerControls"/>
   </ds:schemaRefs>
 </ds:datastoreItem>
+</file>
+
+<file path=customXml/itemProps4.xml><?xml version="1.0" encoding="utf-8"?>
+<ds:datastoreItem xmlns:ds="http://schemas.openxmlformats.org/officeDocument/2006/customXml" ds:itemID="{9E15FC4A-E623-48DB-B4C7-6E8BA1B1581C}">
+  <ds:schemaRefs>
+    <ds:schemaRef ds:uri="http://schemas.microsoft.com/office/2006/metadata/properties"/>
+    <ds:schemaRef ds:uri="http://schemas.microsoft.com/office/infopath/2007/PartnerControls"/>
+  </ds:schemaRefs>
+</ds:datastoreItem>
 </file>
</xml_diff>